<commit_message>
Updated project file for week1.
</commit_message>
<xml_diff>
--- a/projectfile.docx
+++ b/projectfile.docx
@@ -650,20 +650,104 @@
         <w:rPr>
           <w:rtl w:val="0"/>
         </w:rPr>
-        <w:t xml:space="preserve">  - Development on the project began with the implementation/reuse of modules from previous labs (HEX Decoder, Rate Divider, Random Number Generator, etc.) .</w:t>
-      </w:r>
-    </w:p>
-    <w:p>
-      <w:pPr>
-        <w:pBdr/>
-        <w:contextualSpacing w:val="0"/>
-        <w:rPr/>
-      </w:pPr>
-      <w:r>
-        <w:rPr>
-          <w:rtl w:val="0"/>
-        </w:rPr>
-        <w:t xml:space="preserve">             - Memory module has been implemented and tested. Additional testing maybe required.</w:t>
+        <w:t xml:space="preserve">  - Development on the project began with the implementation/reuse of modules from previous labs (HEX Decoder, Rate Divider, Random Number Generator, etc.) . </w:t>
+      </w:r>
+    </w:p>
+    <w:p>
+      <w:pPr>
+        <w:pBdr/>
+        <w:ind w:firstLine="720"/>
+        <w:contextualSpacing w:val="0"/>
+        <w:rPr/>
+      </w:pPr>
+      <w:r>
+        <w:rPr>
+          <w:rtl w:val="0"/>
+        </w:rPr>
+        <w:t xml:space="preserve">  - Memory module has been implemented and tested. Additional testing maybe required.</w:t>
+      </w:r>
+    </w:p>
+    <w:p>
+      <w:pPr>
+        <w:pBdr/>
+        <w:ind w:firstLine="720"/>
+        <w:contextualSpacing w:val="0"/>
+        <w:rPr/>
+      </w:pPr>
+      <w:r>
+        <w:rPr>
+          <w:rtl w:val="0"/>
+        </w:rPr>
+        <w:t xml:space="preserve">  - master control and controls for cars and players were implemented</w:t>
+      </w:r>
+    </w:p>
+    <w:p>
+      <w:pPr>
+        <w:pBdr/>
+        <w:ind w:firstLine="720"/>
+        <w:contextualSpacing w:val="0"/>
+        <w:rPr/>
+      </w:pPr>
+      <w:r>
+        <w:rPr>
+          <w:rtl w:val="0"/>
+        </w:rPr>
+        <w:t xml:space="preserve">  - testing is still required on these modules</w:t>
+      </w:r>
+    </w:p>
+    <w:p>
+      <w:pPr>
+        <w:pBdr/>
+        <w:ind w:firstLine="720"/>
+        <w:contextualSpacing w:val="0"/>
+        <w:rPr/>
+      </w:pPr>
+      <w:r>
+        <w:rPr>
+          <w:rtl w:val="0"/>
+        </w:rPr>
+        <w:t xml:space="preserve">  - The source code for the game is completed in 3 days</w:t>
+      </w:r>
+    </w:p>
+    <w:p>
+      <w:pPr>
+        <w:pBdr/>
+        <w:ind w:firstLine="720"/>
+        <w:contextualSpacing w:val="0"/>
+        <w:rPr/>
+      </w:pPr>
+      <w:r>
+        <w:rPr>
+          <w:rtl w:val="0"/>
+        </w:rPr>
+        <w:t xml:space="preserve">  - Testing began on each component of the game</w:t>
+      </w:r>
+    </w:p>
+    <w:p>
+      <w:pPr>
+        <w:pBdr/>
+        <w:ind w:firstLine="720"/>
+        <w:contextualSpacing w:val="0"/>
+        <w:rPr/>
+      </w:pPr>
+      <w:r>
+        <w:rPr>
+          <w:rtl w:val="0"/>
+        </w:rPr>
+        <w:t xml:space="preserve">  - The game can now input the lives, and number of cars of each type. Objects can now be displayed. They still can’t move due to a bug.</w:t>
+      </w:r>
+    </w:p>
+    <w:p>
+      <w:pPr>
+        <w:pBdr/>
+        <w:contextualSpacing w:val="0"/>
+        <w:rPr/>
+      </w:pPr>
+      <w:r>
+        <w:rPr>
+          <w:rtl w:val="0"/>
+        </w:rPr>
+        <w:t xml:space="preserve">            </w:t>
         <w:br w:type="textWrapping"/>
       </w:r>
     </w:p>

</xml_diff>

<commit_message>
Updated project file. New version has been submitted on Markus.
</commit_message>
<xml_diff>
--- a/projectfile.docx
+++ b/projectfile.docx
@@ -295,11 +295,19 @@
       </w:pPr>
       <w:r>
         <w:br/>
-        <w:t xml:space="preserve">What hardware will you need beyond the DE2 board </w:t>
+        <w:t>What hardware will you need beyond the DE2 board ?</w:t>
       </w:r>
       <w:r>
         <w:br/>
         <w:t>(be sure to e-mail Brian if it’s anything beyond the basics to make sure thereâ€™s enough to go around)</w:t>
+      </w:r>
+    </w:p>
+    <w:p>
+      <w:pPr>
+        <w:pStyle w:val="normal0"/>
+      </w:pPr>
+      <w:r>
+        <w:t>So far, we need none. If time allows, we will use a keyboard for movement inputs for the player.</w:t>
       </w:r>
       <w:r>
         <w:br/>
@@ -327,7 +335,7 @@
         <w:ind w:hanging="360"/>
       </w:pPr>
       <w:r>
-        <w:t>The clock is utilized to keep track of particles (which move in a pre-decided manner/pattern depending on ie: beginning location, stage level, etc.) (Clock)</w:t>
+        <w:t>The clock is utilized to keep track of particles (which move in a pre-decided manner/pattern depending on ie: beginning location, stage level, etc.) (Clock).</w:t>
       </w:r>
     </w:p>
     <w:p>
@@ -340,7 +348,7 @@
         <w:ind w:hanging="360"/>
       </w:pPr>
       <w:r>
-        <w:t>Rate dividers will be used to control the speed of the particles (3 speed types)</w:t>
+        <w:t>Rate dividers will be used to control the speed of the particles (3 speed types).</w:t>
       </w:r>
     </w:p>
     <w:p>
@@ -353,7 +361,7 @@
         <w:ind w:hanging="360"/>
       </w:pPr>
       <w:r>
-        <w:t>Each Particle type will  be controlled by a control module with an FSM</w:t>
+        <w:t>Each Particle type will be controlled by a control module with an FSM.</w:t>
       </w:r>
     </w:p>
     <w:p>
@@ -366,7 +374,7 @@
         <w:ind w:hanging="360"/>
       </w:pPr>
       <w:r>
-        <w:t>Particles are displayed using the VGA module to the monitor (lab 6 part 2)</w:t>
+        <w:t>Particles are displayed using the VGA module to the monitor (lab 6 part 2).</w:t>
       </w:r>
     </w:p>
     <w:p>
@@ -379,7 +387,7 @@
         <w:ind w:hanging="360"/>
       </w:pPr>
       <w:r>
-        <w:t>Particles’ locations may be saved in memory to be retrieved (lab6 part 1)</w:t>
+        <w:t>Particles’ locations and color may be saved in memory to be retrieved or updated (RAM lab6 part 1).</w:t>
       </w:r>
     </w:p>
     <w:p>
@@ -392,7 +400,7 @@
         <w:ind w:hanging="360"/>
       </w:pPr>
       <w:r>
-        <w:t>We will keep track of the scores and display them to the HEX Display</w:t>
+        <w:t>Player location and color will be saved to a memory module to be retrieved or updated (RAM lab6 part1).</w:t>
       </w:r>
     </w:p>
     <w:p>
@@ -405,29 +413,68 @@
         <w:ind w:hanging="360"/>
       </w:pPr>
       <w:r>
-        <w:t>We might allow the user to set the number of lives and number of particles of each type generated which involve building a memory unit to store the corresponding data and controlling it with the control unit.</w:t>
-      </w:r>
-    </w:p>
-    <w:p>
-      <w:pPr>
-        <w:pStyle w:val="normal0"/>
-      </w:pPr>
-      <w:r>
-        <w:br/>
-      </w:r>
-    </w:p>
-    <w:p>
-      <w:pPr>
-        <w:pStyle w:val="normal0"/>
-      </w:pPr>
-    </w:p>
-    <w:p>
-      <w:pPr>
-        <w:pStyle w:val="normal0"/>
-      </w:pPr>
-      <w:r>
-        <w:br/>
-        <w:t>Why is this project interesting/cool (for CSCB58 students, and for non CSCB58 students?):</w:t>
+        <w:t>We will keep track of the scores and display them to the HEX Display panels.</w:t>
+      </w:r>
+    </w:p>
+    <w:p>
+      <w:pPr>
+        <w:pStyle w:val="normal0"/>
+        <w:numPr>
+          <w:ilvl w:val="0"/>
+          <w:numId w:val="1"/>
+        </w:numPr>
+        <w:ind w:hanging="360"/>
+      </w:pPr>
+      <w:r>
+        <w:t>We might allow the user to set the number of lives and number of particles of each type generated which also involve building a memory unit to store the corresponding data and controlling it with the control unit.</w:t>
+      </w:r>
+    </w:p>
+    <w:p>
+      <w:pPr>
+        <w:pStyle w:val="normal0"/>
+        <w:numPr>
+          <w:ilvl w:val="0"/>
+          <w:numId w:val="1"/>
+        </w:numPr>
+        <w:ind w:hanging="360"/>
+      </w:pPr>
+      <w:r>
+        <w:t xml:space="preserve">A master control unit will be created to control the running of the game and the graphic updates. The observer design pattern is used whereby the master control </w:t>
+      </w:r>
+    </w:p>
+    <w:p>
+      <w:pPr>
+        <w:pStyle w:val="normal0"/>
+        <w:numPr>
+          <w:ilvl w:val="0"/>
+          <w:numId w:val="1"/>
+        </w:numPr>
+        <w:ind w:hanging="360"/>
+      </w:pPr>
+      <w:r>
+        <w:t>unit observes the data from memory and performs updates on graphics and check for winning and collisions if and only if the positions of the player or moving particle mobs change. As mentioned earlier, the player and moving particles of different speed types are also controlled by different control paths. This allows simultaneous updates to different registers in RAM to occur. (Use of Control paths; Special design hierarchy).</w:t>
+      </w:r>
+    </w:p>
+    <w:p>
+      <w:pPr>
+        <w:pStyle w:val="normal0"/>
+        <w:numPr>
+          <w:ilvl w:val="0"/>
+          <w:numId w:val="1"/>
+        </w:numPr>
+        <w:ind w:hanging="360"/>
+      </w:pPr>
+      <w:r>
+        <w:t xml:space="preserve">A custom counter will be implemented to allow certain controlled timing. The counter will continue to output pulse once the value is reached. It is then reset by the master control whenever certain operations (collision penalty; live decrease, etc.) are performed. This allows a grace period during which effects like collisions will not affect the player’s lives (Use of counters). </w:t>
+      </w:r>
+    </w:p>
+    <w:p>
+      <w:pPr>
+        <w:pStyle w:val="normal0"/>
+      </w:pPr>
+      <w:r>
+        <w:br/>
+        <w:t>Why is this project interesting or cool (for CSCB58 students, and for non CSCB58 students?):</w:t>
       </w:r>
       <w:r>
         <w:br/>
@@ -439,7 +486,7 @@
       </w:r>
       <w:r>
         <w:br/>
-        <w:t xml:space="preserve">    -  On the implementation of the widely renown game concept, as it is within their </w:t>
+        <w:t xml:space="preserve">    -  On the implementation of the widely renowned game concept, it is within their </w:t>
       </w:r>
       <w:r>
         <w:br/>
@@ -447,11 +494,7 @@
       </w:r>
       <w:r>
         <w:br/>
-        <w:t xml:space="preserve">      Game with straight-forward instructions, which does not require much CSCB58 knowledge </w:t>
-      </w:r>
-      <w:r>
-        <w:br/>
-        <w:t xml:space="preserve">      to play and enjoy. Students may also become interested in this course due to the concepts encapsulated within this game (e.g. inputting using bits, VGA graphics, creating a program from modules, etc.)</w:t>
+        <w:t xml:space="preserve">      Game with straight-forward instructions, which does not require much CSCB58 knowledge to play and enjoy. Students may also become interested in this course due to the concepts encapsulated within this game (e.g. inputting using bits, VGA graphics, creating a program from modules, etc.)</w:t>
       </w:r>
     </w:p>
     <w:p>
@@ -489,7 +532,7 @@
       </w:r>
       <w:r>
         <w:br/>
-        <w:t xml:space="preserve">            display to increase its quality. For example, we can use arrays to allow a player controlled number of enemy particles to be generated. </w:t>
+        <w:t xml:space="preserve">            display to increase its quality. For example, we can use arrays to allow a player controlled number of enemy particles to be generated. We may also randomize the starting locations of the enemy particles if time permits.</w:t>
       </w:r>
     </w:p>
     <w:p>
@@ -522,7 +565,13 @@
       </w:r>
       <w:r>
         <w:br/>
-      </w:r>
+        <w:t>Random number generator idea</w:t>
+      </w:r>
+    </w:p>
+    <w:p>
+      <w:pPr>
+        <w:pStyle w:val="normal0"/>
+      </w:pPr>
       <w:r>
         <w:br/>
         <w:t>Updates</w:t>
@@ -536,23 +585,15 @@
       </w:r>
       <w:r>
         <w:br/>
-        <w:t xml:space="preserve">Week 1: - Created repo (github for project work, google doc. for proposal) and organized </w:t>
-      </w:r>
-      <w:r>
-        <w:br/>
-        <w:t xml:space="preserve">                method of communication (Facebook, google hangout).</w:t>
-      </w:r>
-    </w:p>
-    <w:p>
-      <w:pPr>
-        <w:pStyle w:val="normal0"/>
-      </w:pPr>
-      <w:r>
-        <w:t xml:space="preserve">              - Changed project concept from a pac-man alteration to “Crossy road/Why did the </w:t>
-      </w:r>
-      <w:r>
-        <w:br/>
-        <w:t xml:space="preserve">                chicken cross the road?”</w:t>
+        <w:t>Week 1: - Created repository (github for project work, google doc. for proposal) and organized method of communication (Facebook, google hangout).</w:t>
+      </w:r>
+    </w:p>
+    <w:p>
+      <w:pPr>
+        <w:pStyle w:val="normal0"/>
+      </w:pPr>
+      <w:r>
+        <w:t xml:space="preserve">              - Changed project concept from a pac-man variant to “Crossing the road/Why did the chicken cross the road?” type game</w:t>
       </w:r>
     </w:p>
     <w:p>
@@ -573,7 +614,7 @@
         <w:ind w:firstLine="720"/>
       </w:pPr>
       <w:r>
-        <w:t xml:space="preserve">  - Development on the project began with the implementation/reuse of modules from previous labs (HEX Decoder, Rate Divider, Random Number Generator, etc.) . </w:t>
+        <w:t xml:space="preserve">  - Development on the project began with the implementation/reuse of modules from previous labs (HEX Decoder, Rate Divider, Random Number Generator, etc.).</w:t>
       </w:r>
     </w:p>
     <w:p>
@@ -655,6 +696,33 @@
       </w:pPr>
       <w:r>
         <w:t xml:space="preserve">  - Collision detection is now being tested.</w:t>
+      </w:r>
+    </w:p>
+    <w:p>
+      <w:pPr>
+        <w:pStyle w:val="normal0"/>
+        <w:ind w:firstLine="720"/>
+      </w:pPr>
+      <w:r>
+        <w:t xml:space="preserve">  - Collision detection now works in ModelSim.</w:t>
+      </w:r>
+    </w:p>
+    <w:p>
+      <w:pPr>
+        <w:pStyle w:val="normal0"/>
+        <w:ind w:firstLine="720"/>
+      </w:pPr>
+      <w:r>
+        <w:t xml:space="preserve">  - The observer design pattern has been implemented in master control. Updates to graphics, collision detections, win checking, will only occur when the player or enemy objects’ coordinates change in the memory module.</w:t>
+      </w:r>
+    </w:p>
+    <w:p>
+      <w:pPr>
+        <w:pStyle w:val="normal0"/>
+        <w:ind w:firstLine="720"/>
+      </w:pPr>
+      <w:r>
+        <w:t xml:space="preserve">  - Additional testing needs to be made on game reset, rate dividers, and counters</w:t>
       </w:r>
     </w:p>
     <w:p>
@@ -1094,6 +1162,7 @@
   <w:style w:type="paragraph" w:default="1" w:styleId="Normal">
     <w:name w:val="Normal"/>
     <w:qFormat/>
+    <w:rsid w:val="00A7377A"/>
     <w:pPr>
       <w:spacing w:line="276" w:lineRule="auto"/>
     </w:pPr>
@@ -1248,10 +1317,10 @@
     <w:name w:val="Heading 1 Char"/>
     <w:basedOn w:val="DefaultParagraphFont"/>
     <w:link w:val="Heading1"/>
-    <w:uiPriority w:val="9"/>
-    <w:rsid w:val="00F77B6E"/>
+    <w:uiPriority w:val="99"/>
+    <w:locked/>
     <w:rPr>
-      <w:rFonts w:asciiTheme="majorHAnsi" w:eastAsiaTheme="majorEastAsia" w:hAnsiTheme="majorHAnsi" w:cstheme="majorBidi"/>
+      <w:rFonts w:ascii="Cambria" w:eastAsia="SimSun" w:hAnsi="Cambria" w:cs="Cambria"/>
       <w:b/>
       <w:bCs/>
       <w:color w:val="000000"/>
@@ -1264,11 +1333,11 @@
     <w:name w:val="Heading 2 Char"/>
     <w:basedOn w:val="DefaultParagraphFont"/>
     <w:link w:val="Heading2"/>
-    <w:uiPriority w:val="9"/>
+    <w:uiPriority w:val="99"/>
     <w:semiHidden/>
-    <w:rsid w:val="00F77B6E"/>
+    <w:locked/>
     <w:rPr>
-      <w:rFonts w:asciiTheme="majorHAnsi" w:eastAsiaTheme="majorEastAsia" w:hAnsiTheme="majorHAnsi" w:cstheme="majorBidi"/>
+      <w:rFonts w:ascii="Cambria" w:eastAsia="SimSun" w:hAnsi="Cambria" w:cs="Cambria"/>
       <w:b/>
       <w:bCs/>
       <w:i/>
@@ -1282,11 +1351,11 @@
     <w:name w:val="Heading 3 Char"/>
     <w:basedOn w:val="DefaultParagraphFont"/>
     <w:link w:val="Heading3"/>
-    <w:uiPriority w:val="9"/>
+    <w:uiPriority w:val="99"/>
     <w:semiHidden/>
-    <w:rsid w:val="00F77B6E"/>
+    <w:locked/>
     <w:rPr>
-      <w:rFonts w:asciiTheme="majorHAnsi" w:eastAsiaTheme="majorEastAsia" w:hAnsiTheme="majorHAnsi" w:cstheme="majorBidi"/>
+      <w:rFonts w:ascii="Cambria" w:eastAsia="SimSun" w:hAnsi="Cambria" w:cs="Cambria"/>
       <w:b/>
       <w:bCs/>
       <w:color w:val="000000"/>
@@ -1298,11 +1367,11 @@
     <w:name w:val="Heading 4 Char"/>
     <w:basedOn w:val="DefaultParagraphFont"/>
     <w:link w:val="Heading4"/>
-    <w:uiPriority w:val="9"/>
+    <w:uiPriority w:val="99"/>
     <w:semiHidden/>
-    <w:rsid w:val="00F77B6E"/>
+    <w:locked/>
     <w:rPr>
-      <w:rFonts w:asciiTheme="minorHAnsi" w:eastAsiaTheme="minorEastAsia" w:hAnsiTheme="minorHAnsi" w:cstheme="minorBidi"/>
+      <w:rFonts w:ascii="Calibri" w:eastAsia="SimSun" w:hAnsi="Calibri" w:cs="Calibri"/>
       <w:b/>
       <w:bCs/>
       <w:color w:val="000000"/>
@@ -1314,11 +1383,11 @@
     <w:name w:val="Heading 5 Char"/>
     <w:basedOn w:val="DefaultParagraphFont"/>
     <w:link w:val="Heading5"/>
-    <w:uiPriority w:val="9"/>
+    <w:uiPriority w:val="99"/>
     <w:semiHidden/>
-    <w:rsid w:val="00F77B6E"/>
+    <w:locked/>
     <w:rPr>
-      <w:rFonts w:asciiTheme="minorHAnsi" w:eastAsiaTheme="minorEastAsia" w:hAnsiTheme="minorHAnsi" w:cstheme="minorBidi"/>
+      <w:rFonts w:ascii="Calibri" w:eastAsia="SimSun" w:hAnsi="Calibri" w:cs="Calibri"/>
       <w:b/>
       <w:bCs/>
       <w:i/>
@@ -1332,11 +1401,11 @@
     <w:name w:val="Heading 6 Char"/>
     <w:basedOn w:val="DefaultParagraphFont"/>
     <w:link w:val="Heading6"/>
-    <w:uiPriority w:val="9"/>
+    <w:uiPriority w:val="99"/>
     <w:semiHidden/>
-    <w:rsid w:val="00F77B6E"/>
+    <w:locked/>
     <w:rPr>
-      <w:rFonts w:asciiTheme="minorHAnsi" w:eastAsiaTheme="minorEastAsia" w:hAnsiTheme="minorHAnsi" w:cstheme="minorBidi"/>
+      <w:rFonts w:ascii="Calibri" w:eastAsia="SimSun" w:hAnsi="Calibri" w:cs="Calibri"/>
       <w:b/>
       <w:bCs/>
       <w:color w:val="000000"/>
@@ -1375,10 +1444,10 @@
     <w:name w:val="Title Char"/>
     <w:basedOn w:val="DefaultParagraphFont"/>
     <w:link w:val="Title"/>
-    <w:uiPriority w:val="10"/>
-    <w:rsid w:val="00F77B6E"/>
+    <w:uiPriority w:val="99"/>
+    <w:locked/>
     <w:rPr>
-      <w:rFonts w:asciiTheme="majorHAnsi" w:eastAsiaTheme="majorEastAsia" w:hAnsiTheme="majorHAnsi" w:cstheme="majorBidi"/>
+      <w:rFonts w:ascii="Cambria" w:eastAsia="SimSun" w:hAnsi="Cambria" w:cs="Cambria"/>
       <w:b/>
       <w:bCs/>
       <w:color w:val="000000"/>
@@ -1410,10 +1479,10 @@
     <w:name w:val="Subtitle Char"/>
     <w:basedOn w:val="DefaultParagraphFont"/>
     <w:link w:val="Subtitle"/>
-    <w:uiPriority w:val="11"/>
-    <w:rsid w:val="00F77B6E"/>
+    <w:uiPriority w:val="99"/>
+    <w:locked/>
     <w:rPr>
-      <w:rFonts w:asciiTheme="majorHAnsi" w:eastAsiaTheme="majorEastAsia" w:hAnsiTheme="majorHAnsi" w:cstheme="majorBidi"/>
+      <w:rFonts w:ascii="Cambria" w:eastAsia="SimSun" w:hAnsi="Cambria" w:cs="Cambria"/>
       <w:color w:val="000000"/>
       <w:sz w:val="24"/>
       <w:szCs w:val="24"/>

</xml_diff>

<commit_message>
Added logs for week 2. Additional logs for week 2 are pending.
</commit_message>
<xml_diff>
--- a/projectfile.docx
+++ b/projectfile.docx
@@ -723,6 +723,99 @@
       </w:pPr>
       <w:r>
         <w:t xml:space="preserve">  - Additional testing needs to be made on game reset, rate dividers, and counters</w:t>
+      </w:r>
+    </w:p>
+    <w:p>
+      <w:pPr>
+        <w:pStyle w:val="normal0"/>
+      </w:pPr>
+    </w:p>
+    <w:p>
+      <w:pPr>
+        <w:pStyle w:val="normal0"/>
+      </w:pPr>
+      <w:r>
+        <w:t>Week 2: - Rate dividers and counters have been tested individually</w:t>
+      </w:r>
+    </w:p>
+    <w:p>
+      <w:pPr>
+        <w:pStyle w:val="normal0"/>
+      </w:pPr>
+      <w:r>
+        <w:t xml:space="preserve">               - Initial car x coordinates are now randomized using the 90-bit random number generator module</w:t>
+      </w:r>
+    </w:p>
+    <w:p>
+      <w:pPr>
+        <w:pStyle w:val="normal0"/>
+      </w:pPr>
+      <w:r>
+        <w:t xml:space="preserve">               - Fixed a problem where player is not cleared with the right colour</w:t>
+      </w:r>
+    </w:p>
+    <w:p>
+      <w:pPr>
+        <w:pStyle w:val="normal0"/>
+      </w:pPr>
+      <w:r>
+        <w:t xml:space="preserve">               - Numerous formatting issues with the code has been fixed</w:t>
+      </w:r>
+    </w:p>
+    <w:p>
+      <w:pPr>
+        <w:pStyle w:val="normal0"/>
+      </w:pPr>
+      <w:r>
+        <w:t xml:space="preserve">               - Commenting have been added to most parts of the code</w:t>
+      </w:r>
+    </w:p>
+    <w:p>
+      <w:pPr>
+        <w:pStyle w:val="normal0"/>
+      </w:pPr>
+      <w:r>
+        <w:t xml:space="preserve">               - Documentations have been added to each module. They are subject to further revisions as development continues.</w:t>
+      </w:r>
+    </w:p>
+    <w:p>
+      <w:pPr>
+        <w:pStyle w:val="normal0"/>
+      </w:pPr>
+      <w:r>
+        <w:t xml:space="preserve">               - Work begins to create a bonus image display of the score on screen</w:t>
+      </w:r>
+    </w:p>
+    <w:p>
+      <w:pPr>
+        <w:pStyle w:val="normal0"/>
+      </w:pPr>
+      <w:r>
+        <w:t xml:space="preserve">               - Python program has been written to generate the color matrices and coordinates for the different numbers to be displayed</w:t>
+      </w:r>
+    </w:p>
+    <w:p>
+      <w:pPr>
+        <w:pStyle w:val="normal0"/>
+      </w:pPr>
+      <w:r>
+        <w:t xml:space="preserve">               - A read-only memory module will be implemented to store the coordinate information and the colour matrices for the various numbers</w:t>
+      </w:r>
+    </w:p>
+    <w:p>
+      <w:pPr>
+        <w:pStyle w:val="normal0"/>
+      </w:pPr>
+      <w:r>
+        <w:t xml:space="preserve">               </w:t>
+      </w:r>
+    </w:p>
+    <w:p>
+      <w:pPr>
+        <w:pStyle w:val="normal0"/>
+      </w:pPr>
+      <w:r>
+        <w:t xml:space="preserve">  </w:t>
       </w:r>
     </w:p>
     <w:p>
@@ -1319,6 +1412,7 @@
     <w:link w:val="Heading1"/>
     <w:uiPriority w:val="99"/>
     <w:locked/>
+    <w:rsid w:val="009C6BEB"/>
     <w:rPr>
       <w:rFonts w:ascii="Cambria" w:eastAsia="SimSun" w:hAnsi="Cambria" w:cs="Cambria"/>
       <w:b/>
@@ -1336,6 +1430,7 @@
     <w:uiPriority w:val="99"/>
     <w:semiHidden/>
     <w:locked/>
+    <w:rsid w:val="009C6BEB"/>
     <w:rPr>
       <w:rFonts w:ascii="Cambria" w:eastAsia="SimSun" w:hAnsi="Cambria" w:cs="Cambria"/>
       <w:b/>
@@ -1354,6 +1449,7 @@
     <w:uiPriority w:val="99"/>
     <w:semiHidden/>
     <w:locked/>
+    <w:rsid w:val="009C6BEB"/>
     <w:rPr>
       <w:rFonts w:ascii="Cambria" w:eastAsia="SimSun" w:hAnsi="Cambria" w:cs="Cambria"/>
       <w:b/>
@@ -1370,6 +1466,7 @@
     <w:uiPriority w:val="99"/>
     <w:semiHidden/>
     <w:locked/>
+    <w:rsid w:val="009C6BEB"/>
     <w:rPr>
       <w:rFonts w:ascii="Calibri" w:eastAsia="SimSun" w:hAnsi="Calibri" w:cs="Calibri"/>
       <w:b/>
@@ -1386,6 +1483,7 @@
     <w:uiPriority w:val="99"/>
     <w:semiHidden/>
     <w:locked/>
+    <w:rsid w:val="009C6BEB"/>
     <w:rPr>
       <w:rFonts w:ascii="Calibri" w:eastAsia="SimSun" w:hAnsi="Calibri" w:cs="Calibri"/>
       <w:b/>
@@ -1404,6 +1502,7 @@
     <w:uiPriority w:val="99"/>
     <w:semiHidden/>
     <w:locked/>
+    <w:rsid w:val="009C6BEB"/>
     <w:rPr>
       <w:rFonts w:ascii="Calibri" w:eastAsia="SimSun" w:hAnsi="Calibri" w:cs="Calibri"/>
       <w:b/>
@@ -1446,6 +1545,7 @@
     <w:link w:val="Title"/>
     <w:uiPriority w:val="99"/>
     <w:locked/>
+    <w:rsid w:val="009C6BEB"/>
     <w:rPr>
       <w:rFonts w:ascii="Cambria" w:eastAsia="SimSun" w:hAnsi="Cambria" w:cs="Cambria"/>
       <w:b/>
@@ -1481,6 +1581,7 @@
     <w:link w:val="Subtitle"/>
     <w:uiPriority w:val="99"/>
     <w:locked/>
+    <w:rsid w:val="009C6BEB"/>
     <w:rPr>
       <w:rFonts w:ascii="Cambria" w:eastAsia="SimSun" w:hAnsi="Cambria" w:cs="Cambria"/>
       <w:color w:val="000000"/>

</xml_diff>

<commit_message>
Added references for random number generator. module.  Project file has been updated for week2.
Additional revisions may be made to project file for week 2.
</commit_message>
<xml_diff>
--- a/projectfile.docx
+++ b/projectfile.docx
@@ -565,7 +565,15 @@
       </w:r>
       <w:r>
         <w:br/>
-        <w:t>Random number generator idea</w:t>
+        <w:t xml:space="preserve">Random number generator idea: </w:t>
+      </w:r>
+    </w:p>
+    <w:p>
+      <w:pPr>
+        <w:pStyle w:val="normal0"/>
+      </w:pPr>
+      <w:r>
+        <w:t>https://stackoverflow.com/questions/14497877/how-to-implement-a-pseudo-hardware-random-number-generator</w:t>
       </w:r>
     </w:p>
     <w:p>
@@ -800,6 +808,38 @@
       </w:pPr>
       <w:r>
         <w:t xml:space="preserve">               - A read-only memory module will be implemented to store the coordinate information and the colour matrices for the various numbers</w:t>
+      </w:r>
+    </w:p>
+    <w:p>
+      <w:pPr>
+        <w:pStyle w:val="normal0"/>
+      </w:pPr>
+      <w:r>
+        <w:t xml:space="preserve">               - The read only memory module for the different HEX digits is generated using Python code</w:t>
+      </w:r>
+    </w:p>
+    <w:p>
+      <w:pPr>
+        <w:pStyle w:val="normal0"/>
+      </w:pPr>
+      <w:r>
+        <w:t xml:space="preserve">               - Structural problems with always blocks have been discovered. Progress has been made to redesign the structure of the master control module and memory module. </w:t>
+      </w:r>
+    </w:p>
+    <w:p>
+      <w:pPr>
+        <w:pStyle w:val="normal0"/>
+      </w:pPr>
+      <w:r>
+        <w:t xml:space="preserve">               - Correct blocking or non-blocking assignments have been created for the always @(posedge clock) and always @(*) blocks in the restructured memory module.</w:t>
+      </w:r>
+    </w:p>
+    <w:p>
+      <w:pPr>
+        <w:pStyle w:val="normal0"/>
+      </w:pPr>
+      <w:r>
+        <w:t xml:space="preserve">             </w:t>
       </w:r>
     </w:p>
     <w:p>

</xml_diff>

<commit_message>
Project file has been updated to include newest updates for week2.
Always @(*) blocks restructure is now complete.
</commit_message>
<xml_diff>
--- a/projectfile.docx
+++ b/projectfile.docx
@@ -832,6 +832,30 @@
       </w:pPr>
       <w:r>
         <w:t xml:space="preserve">               - Correct blocking or non-blocking assignments have been created for the always @(posedge clock) and always @(*) blocks in the restructured memory module.</w:t>
+      </w:r>
+    </w:p>
+    <w:p>
+      <w:pPr>
+        <w:pStyle w:val="normal0"/>
+      </w:pPr>
+      <w:r>
+        <w:t xml:space="preserve">               - Restructuring of the always blocks is complete for all modules. Registers assigned with values inside always @(*) blocks now all have default values in every state.</w:t>
+      </w:r>
+    </w:p>
+    <w:p>
+      <w:pPr>
+        <w:pStyle w:val="normal0"/>
+      </w:pPr>
+      <w:r>
+        <w:t xml:space="preserve">               - As a result of the restructuring, all major or problematic warnings from Quartus during compilation have been resolved</w:t>
+      </w:r>
+    </w:p>
+    <w:p>
+      <w:pPr>
+        <w:pStyle w:val="normal0"/>
+      </w:pPr>
+      <w:r>
+        <w:t xml:space="preserve">               - Testing begins on the restructured code.</w:t>
       </w:r>
     </w:p>
     <w:p>

</xml_diff>

<commit_message>
Added updated project file for week 2.
</commit_message>
<xml_diff>
--- a/projectfile.docx
+++ b/projectfile.docx
@@ -126,6 +126,11 @@
         <w:br/>
         <w:t>Project Description: The player controls a particle (in directions left, right, up, down) spawning from the bottom of the screen. The ultimate goal is to move the controlling particle to the top, while avoiding collisions with other particles that moves on the screen in horizontal directions.</w:t>
       </w:r>
+    </w:p>
+    <w:p>
+      <w:pPr>
+        <w:pStyle w:val="normal0"/>
+      </w:pPr>
       <w:r>
         <w:br/>
         <w:t>The number of objects moving at different speeds can be set initially. There’s a score counter which depends on the y position of the player before the game ends. If time permits, we will allow the player to set the number of lives available.</w:t>
@@ -148,34 +153,22 @@
       </w:r>
       <w:r>
         <w:br/>
-        <w:t>serve as a useful resource for future development): https://github.com/zhxl0903/CSCB58-Project</w:t>
-      </w:r>
-      <w:r>
-        <w:br/>
-      </w:r>
-      <w:r>
-        <w:br/>
-      </w:r>
-    </w:p>
-    <w:p>
-      <w:pPr>
-        <w:pStyle w:val="normal0"/>
-      </w:pPr>
-    </w:p>
-    <w:p>
-      <w:pPr>
-        <w:pStyle w:val="normal0"/>
-      </w:pPr>
-    </w:p>
-    <w:p>
-      <w:pPr>
-        <w:pStyle w:val="normal0"/>
-      </w:pPr>
-    </w:p>
-    <w:p>
-      <w:pPr>
-        <w:pStyle w:val="normal0"/>
-      </w:pPr>
+        <w:t xml:space="preserve">serve as a useful resource for future development): </w:t>
+      </w:r>
+    </w:p>
+    <w:p>
+      <w:pPr>
+        <w:pStyle w:val="normal0"/>
+      </w:pPr>
+      <w:r>
+        <w:t>https://github.com/zhxl0903/CSCB58-Project</w:t>
+      </w:r>
+      <w:r>
+        <w:br/>
+      </w:r>
+      <w:r>
+        <w:br/>
+      </w:r>
     </w:p>
     <w:p>
       <w:pPr>
@@ -593,7 +586,7 @@
       </w:r>
       <w:r>
         <w:br/>
-        <w:t>Week 1: - Created repository (github for project work, google doc. for proposal) and organized method of communication (Facebook, google hangout).</w:t>
+        <w:t>Week 1: - Created repository (Github for project work, Google doc. for proposal) and organized method of communication (Facebook, google hangout).</w:t>
       </w:r>
     </w:p>
     <w:p>
@@ -856,6 +849,30 @@
       </w:pPr>
       <w:r>
         <w:t xml:space="preserve">               - Testing begins on the restructured code.</w:t>
+      </w:r>
+    </w:p>
+    <w:p>
+      <w:pPr>
+        <w:pStyle w:val="normal0"/>
+      </w:pPr>
+      <w:r>
+        <w:t xml:space="preserve">               - Game can now start with newly structured code. Graphic display is functional. Additional testing is required on collision detection and winning condition checking. </w:t>
+      </w:r>
+    </w:p>
+    <w:p>
+      <w:pPr>
+        <w:pStyle w:val="normal0"/>
+      </w:pPr>
+      <w:r>
+        <w:t xml:space="preserve">               - Documentations have been revised and errors have been corrected.</w:t>
+      </w:r>
+    </w:p>
+    <w:p>
+      <w:pPr>
+        <w:pStyle w:val="normal0"/>
+      </w:pPr>
+      <w:r>
+        <w:t xml:space="preserve">             </w:t>
       </w:r>
     </w:p>
     <w:p>

</xml_diff>

<commit_message>
Work begins on project file for week 3.
</commit_message>
<xml_diff>
--- a/projectfile.docx
+++ b/projectfile.docx
@@ -872,15 +872,31 @@
         <w:pStyle w:val="normal0"/>
       </w:pPr>
       <w:r>
-        <w:t xml:space="preserve">             </w:t>
-      </w:r>
-    </w:p>
-    <w:p>
-      <w:pPr>
-        <w:pStyle w:val="normal0"/>
-      </w:pPr>
-      <w:r>
-        <w:t xml:space="preserve">             </w:t>
+        <w:t xml:space="preserve">Week 3: - VGA HEX Display which has been generated from Python code has been added to the main file of the project. </w:t>
+      </w:r>
+    </w:p>
+    <w:p>
+      <w:pPr>
+        <w:pStyle w:val="normal0"/>
+      </w:pPr>
+      <w:r>
+        <w:t xml:space="preserve">              - Fixed a problem where x and y coordinates in the VGA HEX Display module were generated by the Python program from left to right in order</w:t>
+      </w:r>
+    </w:p>
+    <w:p>
+      <w:pPr>
+        <w:pStyle w:val="normal0"/>
+      </w:pPr>
+      <w:r>
+        <w:t xml:space="preserve">              - Added offset feature to the HEX Display module to allow the HEX Display panel to be plotted anywhere on the screen as long as sufficient pixel space is available at that coordinate</w:t>
+      </w:r>
+    </w:p>
+    <w:p>
+      <w:pPr>
+        <w:pStyle w:val="normal0"/>
+      </w:pPr>
+      <w:r>
+        <w:t xml:space="preserve">            </w:t>
       </w:r>
     </w:p>
     <w:p>

</xml_diff>

<commit_message>
Added updates to week3 project file. Mixed car y coordinates and different movement directions have been implmented.
</commit_message>
<xml_diff>
--- a/projectfile.docx
+++ b/projectfile.docx
@@ -889,6 +889,30 @@
       </w:pPr>
       <w:r>
         <w:t xml:space="preserve">              - Added offset feature to the HEX Display module to allow the HEX Display panel to be plotted anywhere on the screen as long as sufficient pixel space is available at that coordinate</w:t>
+      </w:r>
+    </w:p>
+    <w:p>
+      <w:pPr>
+        <w:pStyle w:val="normal0"/>
+      </w:pPr>
+      <w:r>
+        <w:t xml:space="preserve">              - The game without the HEX Display on VGA screen has been tested in the library. All features are functioning properly. We decided to delay the implementation of the extra bonus HEX Display due to time limitations for testing. One suggestion was to add a line of cars generated based on the x coordinate of one car. </w:t>
+      </w:r>
+    </w:p>
+    <w:p>
+      <w:pPr>
+        <w:pStyle w:val="normal0"/>
+      </w:pPr>
+      <w:r>
+        <w:t xml:space="preserve">              -  The line of cars feature was scraped due to complexity in the actual implementation. We will need actual registers in memory to store them instead.</w:t>
+      </w:r>
+    </w:p>
+    <w:p>
+      <w:pPr>
+        <w:pStyle w:val="normal0"/>
+      </w:pPr>
+      <w:r>
+        <w:t xml:space="preserve">              - All 45 cars’ y coordinates are now mixed using modulo arithmetic.  Cars moving in different directions have been implemented.</w:t>
       </w:r>
     </w:p>
     <w:p>

</xml_diff>

<commit_message>
Updated project file for week3.
</commit_message>
<xml_diff>
--- a/projectfile.docx
+++ b/projectfile.docx
@@ -133,7 +133,7 @@
       </w:pPr>
       <w:r>
         <w:br/>
-        <w:t>The number of objects moving at different speeds can be set initially. There’s a score counter which depends on the y position of the player before the game ends. If time permits, we will allow the player to set the number of lives available.</w:t>
+        <w:t>The number of objects moving at different speeds can be set initially. There’s a score counter which depends on the y position of the player before the game ends. If time permits, we will allow the player to set the number of lives available. We may also create additional features such as an in game display of score and number of lives of the player with HEX panels on the screen if time permits.</w:t>
       </w:r>
     </w:p>
     <w:p>
@@ -255,15 +255,15 @@
       </w:r>
       <w:r>
         <w:br/>
-        <w:t xml:space="preserve">    - Our backup plan would be to implement the game with just the requiring features         </w:t>
-      </w:r>
-      <w:r>
-        <w:br/>
-        <w:t xml:space="preserve">      (particle allocation, player movement, particle interaction, score), without the additional </w:t>
-      </w:r>
-      <w:r>
-        <w:br/>
-        <w:t xml:space="preserve">      features such as multiple stages, particle acceleration, etc. implemented.</w:t>
+        <w:t xml:space="preserve">    - Our backup plan would be to implement the game with just the required features         </w:t>
+      </w:r>
+      <w:r>
+        <w:br/>
+        <w:t xml:space="preserve">      (particle movement, player movement, particle interaction, score), without the additional </w:t>
+      </w:r>
+      <w:r>
+        <w:br/>
+        <w:t xml:space="preserve">      features such as particle acceleration, in game score and number of lives display etc. implemented.</w:t>
       </w:r>
     </w:p>
     <w:p>
@@ -288,11 +288,11 @@
       </w:pPr>
       <w:r>
         <w:br/>
-        <w:t>What hardware will you need beyond the DE2 board ?</w:t>
-      </w:r>
-      <w:r>
-        <w:br/>
-        <w:t>(be sure to e-mail Brian if it’s anything beyond the basics to make sure thereâ€™s enough to go around)</w:t>
+        <w:t>What hardware will you need beyond the DE2 board?</w:t>
+      </w:r>
+      <w:r>
+        <w:br/>
+        <w:t>(be sure to e-mail Brian if it’s anything beyond the basics to make sure there’s enough to go around)</w:t>
       </w:r>
     </w:p>
     <w:p>
@@ -406,7 +406,7 @@
         <w:ind w:hanging="360"/>
       </w:pPr>
       <w:r>
-        <w:t>We will keep track of the scores and display them to the HEX Display panels.</w:t>
+        <w:t>We will keep track of the scores and display them to the HEX Display panels using the decoder module from our lab.</w:t>
       </w:r>
     </w:p>
     <w:p>
@@ -419,7 +419,7 @@
         <w:ind w:hanging="360"/>
       </w:pPr>
       <w:r>
-        <w:t>We might allow the user to set the number of lives and number of particles of each type generated which also involve building a memory unit to store the corresponding data and controlling it with the control unit.</w:t>
+        <w:t>Another decoder module will be made for displaying the score and number of lives HEX display panels on the screen. This decoder module will output the colors at each pixel of the display panel instead.</w:t>
       </w:r>
     </w:p>
     <w:p>
@@ -432,7 +432,29 @@
         <w:ind w:hanging="360"/>
       </w:pPr>
       <w:r>
+        <w:t>We might allow the user to set the number of lives and number of particles of each type generated which also involve building a memory unit to store the corresponding data and controlling it with the control unit.</w:t>
+      </w:r>
+    </w:p>
+    <w:p>
+      <w:pPr>
+        <w:pStyle w:val="normal0"/>
+        <w:ind w:left="720" w:hanging="360"/>
+      </w:pPr>
+      <w:r>
+        <w:t>-</w:t>
+      </w:r>
+      <w:r>
+        <w:tab/>
         <w:t xml:space="preserve">A master control unit will be created to control the running of the game and the graphic updates. The observer design pattern is used whereby the master control </w:t>
+      </w:r>
+    </w:p>
+    <w:p>
+      <w:pPr>
+        <w:pStyle w:val="normal0"/>
+        <w:ind w:left="720"/>
+      </w:pPr>
+      <w:r>
+        <w:t>unit observes the data from memory and performs updates on graphics and check for  winning and collisions if and only if the positions of the player or moving particle mobs change. As mentioned earlier, the player and moving particles of different speed types are also controlled by different control paths. This allows simultaneous updates to different registers in RAM to occur. (Use of Control paths; Special design hierarchy).</w:t>
       </w:r>
     </w:p>
     <w:p>
@@ -445,19 +467,6 @@
         <w:ind w:hanging="360"/>
       </w:pPr>
       <w:r>
-        <w:t>unit observes the data from memory and performs updates on graphics and check for winning and collisions if and only if the positions of the player or moving particle mobs change. As mentioned earlier, the player and moving particles of different speed types are also controlled by different control paths. This allows simultaneous updates to different registers in RAM to occur. (Use of Control paths; Special design hierarchy).</w:t>
-      </w:r>
-    </w:p>
-    <w:p>
-      <w:pPr>
-        <w:pStyle w:val="normal0"/>
-        <w:numPr>
-          <w:ilvl w:val="0"/>
-          <w:numId w:val="1"/>
-        </w:numPr>
-        <w:ind w:hanging="360"/>
-      </w:pPr>
-      <w:r>
         <w:t xml:space="preserve">A custom counter will be implemented to allow certain controlled timing. The counter will continue to output pulse once the value is reached. It is then reset by the master control whenever certain operations (collision penalty; live decrease, etc.) are performed. This allows a grace period during which effects like collisions will not affect the player’s lives (Use of counters). </w:t>
       </w:r>
     </w:p>
@@ -586,7 +595,15 @@
       </w:r>
       <w:r>
         <w:br/>
-        <w:t>Week 1: - Created repository (Github for project work, Google doc. for proposal) and organized method of communication (Facebook, google hangout).</w:t>
+        <w:t xml:space="preserve">Week 1: </w:t>
+      </w:r>
+    </w:p>
+    <w:p>
+      <w:pPr>
+        <w:pStyle w:val="normal0"/>
+      </w:pPr>
+      <w:r>
+        <w:t xml:space="preserve">             - Created repository (Github for project work, Google doc. for proposal) and organized method of communication (Facebook, google hangout).</w:t>
       </w:r>
     </w:p>
     <w:p>
@@ -736,7 +753,16 @@
         <w:pStyle w:val="normal0"/>
       </w:pPr>
       <w:r>
-        <w:t>Week 2: - Rate dividers and counters have been tested individually</w:t>
+        <w:t xml:space="preserve">Week 2: </w:t>
+      </w:r>
+    </w:p>
+    <w:p>
+      <w:pPr>
+        <w:pStyle w:val="normal0"/>
+        <w:ind w:firstLine="720"/>
+      </w:pPr>
+      <w:r>
+        <w:t xml:space="preserve">   - Rate dividers and counters have been tested individually</w:t>
       </w:r>
     </w:p>
     <w:p>
@@ -872,7 +898,15 @@
         <w:pStyle w:val="normal0"/>
       </w:pPr>
       <w:r>
-        <w:t xml:space="preserve">Week 3: - VGA HEX Display which has been generated from Python code has been added to the main file of the project. </w:t>
+        <w:t>Week 3:</w:t>
+      </w:r>
+    </w:p>
+    <w:p>
+      <w:pPr>
+        <w:pStyle w:val="normal0"/>
+      </w:pPr>
+      <w:r>
+        <w:t xml:space="preserve">              - VGA HEX Display which has been generated from Python code has been added to the main file of the project. </w:t>
       </w:r>
     </w:p>
     <w:p>
@@ -920,7 +954,47 @@
         <w:pStyle w:val="normal0"/>
       </w:pPr>
       <w:r>
-        <w:t xml:space="preserve">            </w:t>
+        <w:t xml:space="preserve">              - Since the basic game is now functioning based on tests results from the library session, work begins on the previously unfinished HEX VGA Display module.</w:t>
+      </w:r>
+    </w:p>
+    <w:p>
+      <w:pPr>
+        <w:pStyle w:val="normal0"/>
+      </w:pPr>
+      <w:r>
+        <w:t xml:space="preserve">              - HEX VGA Score Display panels have been integrated into our program. A boundary was set to keep the player from passing over onto the score display section of the screen.</w:t>
+      </w:r>
+    </w:p>
+    <w:p>
+      <w:pPr>
+        <w:pStyle w:val="normal0"/>
+      </w:pPr>
+      <w:r>
+        <w:t xml:space="preserve">             - HEX VGA Score Display panels have been tested in the library lab session. Fixed a bug where the two HEX display panels are too close to each other. Car speed and player movement speeds have been adjusted to increase the difficult of this game. </w:t>
+      </w:r>
+    </w:p>
+    <w:p>
+      <w:pPr>
+        <w:pStyle w:val="normal0"/>
+      </w:pPr>
+      <w:r>
+        <w:t xml:space="preserve">             - Works begins on adding a third HEX VGA Display panel to display the number of lives on the screen when the game starts. </w:t>
+      </w:r>
+    </w:p>
+    <w:p>
+      <w:pPr>
+        <w:pStyle w:val="normal0"/>
+      </w:pPr>
+      <w:r>
+        <w:t xml:space="preserve">             - The number of lives in game VGA panel has been integrated into this game. Some errors in documentation have been corrected. Codes which occupy long lines have been changed to multi-line codes.</w:t>
+      </w:r>
+    </w:p>
+    <w:p>
+      <w:pPr>
+        <w:pStyle w:val="normal0"/>
+      </w:pPr>
+      <w:r>
+        <w:t xml:space="preserve"> </w:t>
       </w:r>
     </w:p>
     <w:p>

</xml_diff>

<commit_message>
Added additional week3 notes.
</commit_message>
<xml_diff>
--- a/projectfile.docx
+++ b/projectfile.docx
@@ -1,10 +1,10 @@
 
 <file path=word/document.xml><?xml version="1.0" encoding="utf-8"?>
-<w:document xmlns:ve="http://schemas.openxmlformats.org/markup-compatibility/2006" xmlns:o="urn:schemas-microsoft-com:office:office" xmlns:r="http://schemas.openxmlformats.org/officeDocument/2006/relationships" xmlns:m="http://schemas.openxmlformats.org/officeDocument/2006/math" xmlns:v="urn:schemas-microsoft-com:vml" xmlns:wp="http://schemas.openxmlformats.org/drawingml/2006/wordprocessingDrawing" xmlns:w10="urn:schemas-microsoft-com:office:word" xmlns:w="http://schemas.openxmlformats.org/wordprocessingml/2006/main" xmlns:wne="http://schemas.microsoft.com/office/word/2006/wordml">
+<w:document xmlns:wpc="http://schemas.microsoft.com/office/word/2010/wordprocessingCanvas" xmlns:cx="http://schemas.microsoft.com/office/drawing/2014/chartex" xmlns:cx1="http://schemas.microsoft.com/office/drawing/2015/9/8/chartex" xmlns:cx2="http://schemas.microsoft.com/office/drawing/2015/10/21/chartex" xmlns:cx3="http://schemas.microsoft.com/office/drawing/2016/5/9/chartex" xmlns:cx4="http://schemas.microsoft.com/office/drawing/2016/5/10/chartex" xmlns:cx5="http://schemas.microsoft.com/office/drawing/2016/5/11/chartex" xmlns:cx6="http://schemas.microsoft.com/office/drawing/2016/5/12/chartex" xmlns:cx7="http://schemas.microsoft.com/office/drawing/2016/5/13/chartex" xmlns:cx8="http://schemas.microsoft.com/office/drawing/2016/5/14/chartex" xmlns:mc="http://schemas.openxmlformats.org/markup-compatibility/2006" xmlns:aink="http://schemas.microsoft.com/office/drawing/2016/ink" xmlns:am3d="http://schemas.microsoft.com/office/drawing/2017/model3d" xmlns:o="urn:schemas-microsoft-com:office:office" xmlns:r="http://schemas.openxmlformats.org/officeDocument/2006/relationships" xmlns:m="http://schemas.openxmlformats.org/officeDocument/2006/math" xmlns:v="urn:schemas-microsoft-com:vml" xmlns:wp14="http://schemas.microsoft.com/office/word/2010/wordprocessingDrawing" xmlns:wp="http://schemas.openxmlformats.org/drawingml/2006/wordprocessingDrawing" xmlns:w10="urn:schemas-microsoft-com:office:word" xmlns:w="http://schemas.openxmlformats.org/wordprocessingml/2006/main" xmlns:w14="http://schemas.microsoft.com/office/word/2010/wordml" xmlns:w15="http://schemas.microsoft.com/office/word/2012/wordml" xmlns:w16se="http://schemas.microsoft.com/office/word/2015/wordml/symex" xmlns:wpg="http://schemas.microsoft.com/office/word/2010/wordprocessingGroup" xmlns:wpi="http://schemas.microsoft.com/office/word/2010/wordprocessingInk" xmlns:wne="http://schemas.microsoft.com/office/word/2006/wordml" xmlns:wps="http://schemas.microsoft.com/office/word/2010/wordprocessingShape" mc:Ignorable="w14 w15 w16se wp14">
   <w:body>
     <w:p>
       <w:pPr>
-        <w:pStyle w:val="normal0"/>
+        <w:pStyle w:val="Normal1"/>
       </w:pPr>
       <w:r>
         <w:t>CSCB58 Project File: Summer 2017</w:t>
@@ -34,7 +34,14 @@
       </w:r>
       <w:r>
         <w:br/>
-        <w:t xml:space="preserve">UofT E-mail Address: </w:t>
+      </w:r>
+      <w:proofErr w:type="spellStart"/>
+      <w:r>
+        <w:t>UofT</w:t>
+      </w:r>
+      <w:proofErr w:type="spellEnd"/>
+      <w:r>
+        <w:t xml:space="preserve"> E-mail Address: </w:t>
       </w:r>
       <w:hyperlink r:id="rId5">
         <w:r>
@@ -48,7 +55,7 @@
     </w:p>
     <w:p>
       <w:pPr>
-        <w:pStyle w:val="normal0"/>
+        <w:pStyle w:val="Normal1"/>
       </w:pPr>
       <w:r>
         <w:br/>
@@ -75,7 +82,14 @@
       </w:r>
       <w:r>
         <w:br/>
-        <w:t>UofT E-mail Address: won.jung@mail.utoronto.ca</w:t>
+      </w:r>
+      <w:proofErr w:type="spellStart"/>
+      <w:r>
+        <w:t>UofT</w:t>
+      </w:r>
+      <w:proofErr w:type="spellEnd"/>
+      <w:r>
+        <w:t xml:space="preserve"> E-mail Address: won.jung@mail.utoronto.ca</w:t>
       </w:r>
       <w:r>
         <w:br/>
@@ -102,7 +116,14 @@
       </w:r>
       <w:r>
         <w:br/>
-        <w:t>UofT E-mail Address: joseph.dong@mail.utoronto.ca</w:t>
+      </w:r>
+      <w:proofErr w:type="spellStart"/>
+      <w:r>
+        <w:t>UofT</w:t>
+      </w:r>
+      <w:proofErr w:type="spellEnd"/>
+      <w:r>
+        <w:t xml:space="preserve"> E-mail Address: joseph.dong@mail.utoronto.ca</w:t>
       </w:r>
       <w:r>
         <w:br/>
@@ -124,21 +145,37 @@
       </w:r>
       <w:r>
         <w:br/>
-        <w:t>Project Description: The player controls a particle (in directions left, right, up, down) spawning from the bottom of the screen. The ultimate goal is to move the controlling particle to the top, while avoiding collisions with other particles that moves on the screen in horizontal directions.</w:t>
-      </w:r>
-    </w:p>
-    <w:p>
-      <w:pPr>
-        <w:pStyle w:val="normal0"/>
-      </w:pPr>
-      <w:r>
-        <w:br/>
-        <w:t>The number of objects moving at different speeds can be set initially. There’s a score counter which depends on the y position of the player before the game ends. If time permits, we will allow the player to set the number of lives available. We may also create additional features such as an in game display of score and number of lives of the player with HEX panels on the screen if time permits.</w:t>
-      </w:r>
-    </w:p>
-    <w:p>
-      <w:pPr>
-        <w:pStyle w:val="normal0"/>
+        <w:t xml:space="preserve">Project Description: The player controls a particle (in directions left, right, up, down) spawning from the bottom of the screen. The </w:t>
+      </w:r>
+      <w:proofErr w:type="gramStart"/>
+      <w:r>
+        <w:t>ultimate goal</w:t>
+      </w:r>
+      <w:proofErr w:type="gramEnd"/>
+      <w:r>
+        <w:t xml:space="preserve"> is to move the controlling particle to the top, while avoiding collisions with other particles that moves on the screen in horizontal directions.</w:t>
+      </w:r>
+    </w:p>
+    <w:p>
+      <w:pPr>
+        <w:pStyle w:val="Normal1"/>
+      </w:pPr>
+      <w:r>
+        <w:br/>
+        <w:t xml:space="preserve">The number of objects moving at different speeds can be set initially. There’s a score counter which depends on the y position of the player before the game ends. If time permits, we will allow the player to set the number of lives available. We may also create additional features such as an </w:t>
+      </w:r>
+      <w:proofErr w:type="gramStart"/>
+      <w:r>
+        <w:t>in game</w:t>
+      </w:r>
+      <w:proofErr w:type="gramEnd"/>
+      <w:r>
+        <w:t xml:space="preserve"> display of score and number of lives of the player with HEX panels on the screen if time permits.</w:t>
+      </w:r>
+    </w:p>
+    <w:p>
+      <w:pPr>
+        <w:pStyle w:val="Normal1"/>
       </w:pPr>
       <w:r>
         <w:br/>
@@ -158,7 +195,7 @@
     </w:p>
     <w:p>
       <w:pPr>
-        <w:pStyle w:val="normal0"/>
+        <w:pStyle w:val="Normal1"/>
       </w:pPr>
       <w:r>
         <w:t>https://github.com/zhxl0903/CSCB58-Project</w:t>
@@ -172,17 +209,17 @@
     </w:p>
     <w:p>
       <w:pPr>
-        <w:pStyle w:val="normal0"/>
-      </w:pPr>
-    </w:p>
-    <w:p>
-      <w:pPr>
-        <w:pStyle w:val="normal0"/>
-      </w:pPr>
-    </w:p>
-    <w:p>
-      <w:pPr>
-        <w:pStyle w:val="normal0"/>
+        <w:pStyle w:val="Normal1"/>
+      </w:pPr>
+    </w:p>
+    <w:p>
+      <w:pPr>
+        <w:pStyle w:val="Normal1"/>
+      </w:pPr>
+    </w:p>
+    <w:p>
+      <w:pPr>
+        <w:pStyle w:val="Normal1"/>
       </w:pPr>
       <w:r>
         <w:br/>
@@ -197,16 +234,32 @@
       </w:r>
       <w:r>
         <w:br/>
-        <w:t xml:space="preserve">What do you plan to have completed by the end of the first lab session?: </w:t>
-      </w:r>
-      <w:r>
-        <w:br/>
-        <w:t xml:space="preserve">    - Prototype with basic features (ie: basic movement, particle generation, clock…)</w:t>
-      </w:r>
-    </w:p>
-    <w:p>
-      <w:pPr>
-        <w:pStyle w:val="normal0"/>
+        <w:t xml:space="preserve">What do you plan to have completed by the end of the first lab </w:t>
+      </w:r>
+      <w:proofErr w:type="gramStart"/>
+      <w:r>
+        <w:t>session?:</w:t>
+      </w:r>
+      <w:proofErr w:type="gramEnd"/>
+      <w:r>
+        <w:t xml:space="preserve"> </w:t>
+      </w:r>
+      <w:r>
+        <w:br/>
+        <w:t xml:space="preserve">    - Prototype with basic features (</w:t>
+      </w:r>
+      <w:proofErr w:type="spellStart"/>
+      <w:r>
+        <w:t>ie</w:t>
+      </w:r>
+      <w:proofErr w:type="spellEnd"/>
+      <w:r>
+        <w:t>: basic movement, particle generation, clock…)</w:t>
+      </w:r>
+    </w:p>
+    <w:p>
+      <w:pPr>
+        <w:pStyle w:val="Normal1"/>
       </w:pPr>
       <w:r>
         <w:t xml:space="preserve">   -  Memory and Control units should be close to finish by this time.</w:t>
@@ -214,12 +267,17 @@
     </w:p>
     <w:p>
       <w:pPr>
-        <w:pStyle w:val="normal0"/>
-      </w:pPr>
-      <w:r>
-        <w:br/>
-        <w:t>What do you plan to have completed by the end of the second lab session?:</w:t>
-      </w:r>
+        <w:pStyle w:val="Normal1"/>
+      </w:pPr>
+      <w:r>
+        <w:br/>
+        <w:t xml:space="preserve">What do you plan to have completed by the end of the second lab </w:t>
+      </w:r>
+      <w:proofErr w:type="gramStart"/>
+      <w:r>
+        <w:t>session?:</w:t>
+      </w:r>
+      <w:proofErr w:type="gramEnd"/>
       <w:r>
         <w:br/>
         <w:t xml:space="preserve">    - Complete prototype of the game with most/all features working</w:t>
@@ -239,7 +297,7 @@
     </w:p>
     <w:p>
       <w:pPr>
-        <w:pStyle w:val="normal0"/>
+        <w:pStyle w:val="Normal1"/>
       </w:pPr>
       <w:r>
         <w:t xml:space="preserve">    -Most of the final testing and touch-ups will be done during this week</w:t>
@@ -247,7 +305,7 @@
     </w:p>
     <w:p>
       <w:pPr>
-        <w:pStyle w:val="normal0"/>
+        <w:pStyle w:val="Normal1"/>
       </w:pPr>
       <w:r>
         <w:br/>
@@ -259,7 +317,15 @@
       </w:r>
       <w:r>
         <w:br/>
-        <w:t xml:space="preserve">      (particle movement, player movement, particle interaction, score), without the additional </w:t>
+        <w:t xml:space="preserve">   </w:t>
+      </w:r>
+      <w:proofErr w:type="gramStart"/>
+      <w:r>
+        <w:t xml:space="preserve">   (</w:t>
+      </w:r>
+      <w:proofErr w:type="gramEnd"/>
+      <w:r>
+        <w:t xml:space="preserve">particle movement, player movement, particle interaction, score), without the additional </w:t>
       </w:r>
       <w:r>
         <w:br/>
@@ -268,7 +334,7 @@
     </w:p>
     <w:p>
       <w:pPr>
-        <w:pStyle w:val="normal0"/>
+        <w:pStyle w:val="Normal1"/>
       </w:pPr>
       <w:r>
         <w:t xml:space="preserve">    -We might reduce the number of particles coded depending on the time available</w:t>
@@ -276,7 +342,7 @@
     </w:p>
     <w:p>
       <w:pPr>
-        <w:pStyle w:val="normal0"/>
+        <w:pStyle w:val="Normal1"/>
       </w:pPr>
       <w:r>
         <w:t xml:space="preserve">   - We might not implement the number of lives feature depending on time available</w:t>
@@ -284,7 +350,7 @@
     </w:p>
     <w:p>
       <w:pPr>
-        <w:pStyle w:val="normal0"/>
+        <w:pStyle w:val="Normal1"/>
       </w:pPr>
       <w:r>
         <w:br/>
@@ -297,7 +363,7 @@
     </w:p>
     <w:p>
       <w:pPr>
-        <w:pStyle w:val="normal0"/>
+        <w:pStyle w:val="Normal1"/>
       </w:pPr>
       <w:r>
         <w:t>So far, we need none. If time allows, we will use a keyboard for movement inputs for the player.</w:t>
@@ -315,12 +381,17 @@
       </w:r>
       <w:r>
         <w:br/>
-        <w:t>How does this project relate to the material covered in CSCB58?:</w:t>
-      </w:r>
-    </w:p>
-    <w:p>
-      <w:pPr>
-        <w:pStyle w:val="normal0"/>
+        <w:t>How does this project relate to the material covered in CSCB</w:t>
+      </w:r>
+      <w:proofErr w:type="gramStart"/>
+      <w:r>
+        <w:t>58?:</w:t>
+      </w:r>
+      <w:proofErr w:type="gramEnd"/>
+    </w:p>
+    <w:p>
+      <w:pPr>
+        <w:pStyle w:val="Normal1"/>
         <w:numPr>
           <w:ilvl w:val="0"/>
           <w:numId w:val="1"/>
@@ -328,12 +399,20 @@
         <w:ind w:hanging="360"/>
       </w:pPr>
       <w:r>
-        <w:t>The clock is utilized to keep track of particles (which move in a pre-decided manner/pattern depending on ie: beginning location, stage level, etc.) (Clock).</w:t>
-      </w:r>
-    </w:p>
-    <w:p>
-      <w:pPr>
-        <w:pStyle w:val="normal0"/>
+        <w:t xml:space="preserve">The clock is utilized to keep track of particles (which move in a pre-decided manner/pattern depending on </w:t>
+      </w:r>
+      <w:proofErr w:type="spellStart"/>
+      <w:r>
+        <w:t>ie</w:t>
+      </w:r>
+      <w:proofErr w:type="spellEnd"/>
+      <w:r>
+        <w:t>: beginning location, stage level, etc.) (Clock).</w:t>
+      </w:r>
+    </w:p>
+    <w:p>
+      <w:pPr>
+        <w:pStyle w:val="Normal1"/>
         <w:numPr>
           <w:ilvl w:val="0"/>
           <w:numId w:val="1"/>
@@ -346,7 +425,7 @@
     </w:p>
     <w:p>
       <w:pPr>
-        <w:pStyle w:val="normal0"/>
+        <w:pStyle w:val="Normal1"/>
         <w:numPr>
           <w:ilvl w:val="0"/>
           <w:numId w:val="1"/>
@@ -359,7 +438,7 @@
     </w:p>
     <w:p>
       <w:pPr>
-        <w:pStyle w:val="normal0"/>
+        <w:pStyle w:val="Normal1"/>
         <w:numPr>
           <w:ilvl w:val="0"/>
           <w:numId w:val="1"/>
@@ -372,7 +451,7 @@
     </w:p>
     <w:p>
       <w:pPr>
-        <w:pStyle w:val="normal0"/>
+        <w:pStyle w:val="Normal1"/>
         <w:numPr>
           <w:ilvl w:val="0"/>
           <w:numId w:val="1"/>
@@ -385,7 +464,7 @@
     </w:p>
     <w:p>
       <w:pPr>
-        <w:pStyle w:val="normal0"/>
+        <w:pStyle w:val="Normal1"/>
         <w:numPr>
           <w:ilvl w:val="0"/>
           <w:numId w:val="1"/>
@@ -398,7 +477,7 @@
     </w:p>
     <w:p>
       <w:pPr>
-        <w:pStyle w:val="normal0"/>
+        <w:pStyle w:val="Normal1"/>
         <w:numPr>
           <w:ilvl w:val="0"/>
           <w:numId w:val="1"/>
@@ -411,7 +490,7 @@
     </w:p>
     <w:p>
       <w:pPr>
-        <w:pStyle w:val="normal0"/>
+        <w:pStyle w:val="Normal1"/>
         <w:numPr>
           <w:ilvl w:val="0"/>
           <w:numId w:val="1"/>
@@ -424,7 +503,7 @@
     </w:p>
     <w:p>
       <w:pPr>
-        <w:pStyle w:val="normal0"/>
+        <w:pStyle w:val="Normal1"/>
         <w:numPr>
           <w:ilvl w:val="0"/>
           <w:numId w:val="1"/>
@@ -432,12 +511,13 @@
         <w:ind w:hanging="360"/>
       </w:pPr>
       <w:r>
+        <w:lastRenderedPageBreak/>
         <w:t>We might allow the user to set the number of lives and number of particles of each type generated which also involve building a memory unit to store the corresponding data and controlling it with the control unit.</w:t>
       </w:r>
     </w:p>
     <w:p>
       <w:pPr>
-        <w:pStyle w:val="normal0"/>
+        <w:pStyle w:val="Normal1"/>
         <w:ind w:left="720" w:hanging="360"/>
       </w:pPr>
       <w:r>
@@ -450,16 +530,24 @@
     </w:p>
     <w:p>
       <w:pPr>
-        <w:pStyle w:val="normal0"/>
+        <w:pStyle w:val="Normal1"/>
         <w:ind w:left="720"/>
       </w:pPr>
       <w:r>
-        <w:t>unit observes the data from memory and performs updates on graphics and check for  winning and collisions if and only if the positions of the player or moving particle mobs change. As mentioned earlier, the player and moving particles of different speed types are also controlled by different control paths. This allows simultaneous updates to different registers in RAM to occur. (Use of Control paths; Special design hierarchy).</w:t>
-      </w:r>
-    </w:p>
-    <w:p>
-      <w:pPr>
-        <w:pStyle w:val="normal0"/>
+        <w:t xml:space="preserve">unit observes the data from memory and performs updates on graphics and check </w:t>
+      </w:r>
+      <w:proofErr w:type="gramStart"/>
+      <w:r>
+        <w:t>for  winning</w:t>
+      </w:r>
+      <w:proofErr w:type="gramEnd"/>
+      <w:r>
+        <w:t xml:space="preserve"> and collisions if and only if the positions of the player or moving particle mobs change. As mentioned earlier, the player and moving particles of different speed types are also controlled by different control paths. This allows simultaneous updates to different registers in RAM to occur. (Use of Control paths; Special design hierarchy).</w:t>
+      </w:r>
+    </w:p>
+    <w:p>
+      <w:pPr>
+        <w:pStyle w:val="Normal1"/>
         <w:numPr>
           <w:ilvl w:val="0"/>
           <w:numId w:val="1"/>
@@ -472,7 +560,7 @@
     </w:p>
     <w:p>
       <w:pPr>
-        <w:pStyle w:val="normal0"/>
+        <w:pStyle w:val="Normal1"/>
       </w:pPr>
       <w:r>
         <w:br/>
@@ -501,16 +589,21 @@
     </w:p>
     <w:p>
       <w:pPr>
-        <w:pStyle w:val="normal0"/>
-      </w:pPr>
-      <w:r>
-        <w:br/>
-        <w:t>Why did you personally choose this project?:</w:t>
-      </w:r>
-    </w:p>
-    <w:p>
-      <w:pPr>
-        <w:pStyle w:val="normal0"/>
+        <w:pStyle w:val="Normal1"/>
+      </w:pPr>
+      <w:r>
+        <w:br/>
+        <w:t xml:space="preserve">Why did you personally choose this </w:t>
+      </w:r>
+      <w:proofErr w:type="gramStart"/>
+      <w:r>
+        <w:t>project?:</w:t>
+      </w:r>
+      <w:proofErr w:type="gramEnd"/>
+    </w:p>
+    <w:p>
+      <w:pPr>
+        <w:pStyle w:val="Normal1"/>
         <w:numPr>
           <w:ilvl w:val="0"/>
           <w:numId w:val="2"/>
@@ -523,7 +616,7 @@
     </w:p>
     <w:p>
       <w:pPr>
-        <w:pStyle w:val="normal0"/>
+        <w:pStyle w:val="Normal1"/>
       </w:pPr>
       <w:r>
         <w:t xml:space="preserve">            Previous project, “Why did the chicken cross the road” gave us inspiration, but we felt</w:t>
@@ -539,7 +632,7 @@
     </w:p>
     <w:p>
       <w:pPr>
-        <w:pStyle w:val="normal0"/>
+        <w:pStyle w:val="Normal1"/>
       </w:pPr>
       <w:r>
         <w:br/>
@@ -560,7 +653,7 @@
     </w:p>
     <w:p>
       <w:pPr>
-        <w:pStyle w:val="normal0"/>
+        <w:pStyle w:val="Normal1"/>
       </w:pPr>
       <w:r>
         <w:t>VGA adapter</w:t>
@@ -572,7 +665,7 @@
     </w:p>
     <w:p>
       <w:pPr>
-        <w:pStyle w:val="normal0"/>
+        <w:pStyle w:val="Normal1"/>
       </w:pPr>
       <w:r>
         <w:t>https://stackoverflow.com/questions/14497877/how-to-implement-a-pseudo-hardware-random-number-generator</w:t>
@@ -580,9 +673,10 @@
     </w:p>
     <w:p>
       <w:pPr>
-        <w:pStyle w:val="normal0"/>
-      </w:pPr>
-      <w:r>
+        <w:pStyle w:val="Normal1"/>
+      </w:pPr>
+      <w:r>
+        <w:lastRenderedPageBreak/>
         <w:br/>
         <w:t>Updates</w:t>
       </w:r>
@@ -600,23 +694,39 @@
     </w:p>
     <w:p>
       <w:pPr>
-        <w:pStyle w:val="normal0"/>
-      </w:pPr>
-      <w:r>
-        <w:t xml:space="preserve">             - Created repository (Github for project work, Google doc. for proposal) and organized method of communication (Facebook, google hangout).</w:t>
-      </w:r>
-    </w:p>
-    <w:p>
-      <w:pPr>
-        <w:pStyle w:val="normal0"/>
-      </w:pPr>
-      <w:r>
-        <w:t xml:space="preserve">              - Changed project concept from a pac-man variant to “Crossing the road/Why did the chicken cross the road?” type game</w:t>
-      </w:r>
-    </w:p>
-    <w:p>
-      <w:pPr>
-        <w:pStyle w:val="normal0"/>
+        <w:pStyle w:val="Normal1"/>
+      </w:pPr>
+      <w:r>
+        <w:t xml:space="preserve">             - Created repository (</w:t>
+      </w:r>
+      <w:proofErr w:type="spellStart"/>
+      <w:r>
+        <w:t>Github</w:t>
+      </w:r>
+      <w:proofErr w:type="spellEnd"/>
+      <w:r>
+        <w:t xml:space="preserve"> for project work, Google doc. for proposal) and organized method of communication (Facebook, google hangout).</w:t>
+      </w:r>
+    </w:p>
+    <w:p>
+      <w:pPr>
+        <w:pStyle w:val="Normal1"/>
+      </w:pPr>
+      <w:r>
+        <w:t xml:space="preserve">              - Changed project concept from a </w:t>
+      </w:r>
+      <w:proofErr w:type="spellStart"/>
+      <w:r>
+        <w:t>pac</w:t>
+      </w:r>
+      <w:proofErr w:type="spellEnd"/>
+      <w:r>
+        <w:t>-man variant to “Crossing the road/Why did the chicken cross the road?” type game</w:t>
+      </w:r>
+    </w:p>
+    <w:p>
+      <w:pPr>
+        <w:pStyle w:val="Normal1"/>
       </w:pPr>
       <w:r>
         <w:t xml:space="preserve">              - Drew diagrams, analyzed and discussed on the future implementation of the </w:t>
@@ -628,7 +738,7 @@
     </w:p>
     <w:p>
       <w:pPr>
-        <w:pStyle w:val="normal0"/>
+        <w:pStyle w:val="Normal1"/>
         <w:ind w:firstLine="720"/>
       </w:pPr>
       <w:r>
@@ -637,7 +747,7 @@
     </w:p>
     <w:p>
       <w:pPr>
-        <w:pStyle w:val="normal0"/>
+        <w:pStyle w:val="Normal1"/>
         <w:ind w:firstLine="720"/>
       </w:pPr>
       <w:r>
@@ -646,7 +756,7 @@
     </w:p>
     <w:p>
       <w:pPr>
-        <w:pStyle w:val="normal0"/>
+        <w:pStyle w:val="Normal1"/>
         <w:ind w:firstLine="720"/>
       </w:pPr>
       <w:r>
@@ -655,7 +765,7 @@
     </w:p>
     <w:p>
       <w:pPr>
-        <w:pStyle w:val="normal0"/>
+        <w:pStyle w:val="Normal1"/>
         <w:ind w:firstLine="720"/>
       </w:pPr>
       <w:r>
@@ -664,7 +774,7 @@
     </w:p>
     <w:p>
       <w:pPr>
-        <w:pStyle w:val="normal0"/>
+        <w:pStyle w:val="Normal1"/>
         <w:ind w:firstLine="720"/>
       </w:pPr>
       <w:r>
@@ -673,7 +783,7 @@
     </w:p>
     <w:p>
       <w:pPr>
-        <w:pStyle w:val="normal0"/>
+        <w:pStyle w:val="Normal1"/>
         <w:ind w:firstLine="720"/>
       </w:pPr>
       <w:r>
@@ -682,7 +792,7 @@
     </w:p>
     <w:p>
       <w:pPr>
-        <w:pStyle w:val="normal0"/>
+        <w:pStyle w:val="Normal1"/>
         <w:ind w:firstLine="720"/>
       </w:pPr>
       <w:r>
@@ -691,7 +801,7 @@
     </w:p>
     <w:p>
       <w:pPr>
-        <w:pStyle w:val="normal0"/>
+        <w:pStyle w:val="Normal1"/>
         <w:ind w:firstLine="720"/>
       </w:pPr>
       <w:r>
@@ -700,7 +810,7 @@
     </w:p>
     <w:p>
       <w:pPr>
-        <w:pStyle w:val="normal0"/>
+        <w:pStyle w:val="Normal1"/>
         <w:ind w:firstLine="720"/>
       </w:pPr>
       <w:r>
@@ -709,7 +819,7 @@
     </w:p>
     <w:p>
       <w:pPr>
-        <w:pStyle w:val="normal0"/>
+        <w:pStyle w:val="Normal1"/>
         <w:ind w:firstLine="720"/>
       </w:pPr>
       <w:r>
@@ -718,16 +828,24 @@
     </w:p>
     <w:p>
       <w:pPr>
-        <w:pStyle w:val="normal0"/>
+        <w:pStyle w:val="Normal1"/>
         <w:ind w:firstLine="720"/>
       </w:pPr>
       <w:r>
-        <w:t xml:space="preserve">  - Collision detection now works in ModelSim.</w:t>
-      </w:r>
-    </w:p>
-    <w:p>
-      <w:pPr>
-        <w:pStyle w:val="normal0"/>
+        <w:t xml:space="preserve">  - Collision detection now works in </w:t>
+      </w:r>
+      <w:proofErr w:type="spellStart"/>
+      <w:r>
+        <w:t>ModelSim</w:t>
+      </w:r>
+      <w:proofErr w:type="spellEnd"/>
+      <w:r>
+        <w:t>.</w:t>
+      </w:r>
+    </w:p>
+    <w:p>
+      <w:pPr>
+        <w:pStyle w:val="Normal1"/>
         <w:ind w:firstLine="720"/>
       </w:pPr>
       <w:r>
@@ -736,7 +854,7 @@
     </w:p>
     <w:p>
       <w:pPr>
-        <w:pStyle w:val="normal0"/>
+        <w:pStyle w:val="Normal1"/>
         <w:ind w:firstLine="720"/>
       </w:pPr>
       <w:r>
@@ -745,12 +863,12 @@
     </w:p>
     <w:p>
       <w:pPr>
-        <w:pStyle w:val="normal0"/>
-      </w:pPr>
-    </w:p>
-    <w:p>
-      <w:pPr>
-        <w:pStyle w:val="normal0"/>
+        <w:pStyle w:val="Normal1"/>
+      </w:pPr>
+    </w:p>
+    <w:p>
+      <w:pPr>
+        <w:pStyle w:val="Normal1"/>
       </w:pPr>
       <w:r>
         <w:t xml:space="preserve">Week 2: </w:t>
@@ -758,7 +876,7 @@
     </w:p>
     <w:p>
       <w:pPr>
-        <w:pStyle w:val="normal0"/>
+        <w:pStyle w:val="Normal1"/>
         <w:ind w:firstLine="720"/>
       </w:pPr>
       <w:r>
@@ -767,7 +885,7 @@
     </w:p>
     <w:p>
       <w:pPr>
-        <w:pStyle w:val="normal0"/>
+        <w:pStyle w:val="Normal1"/>
       </w:pPr>
       <w:r>
         <w:t xml:space="preserve">               - Initial car x coordinates are now randomized using the 90-bit random number generator module</w:t>
@@ -775,15 +893,20 @@
     </w:p>
     <w:p>
       <w:pPr>
-        <w:pStyle w:val="normal0"/>
-      </w:pPr>
-      <w:r>
-        <w:t xml:space="preserve">               - Fixed a problem where player is not cleared with the right colour</w:t>
-      </w:r>
-    </w:p>
-    <w:p>
-      <w:pPr>
-        <w:pStyle w:val="normal0"/>
+        <w:pStyle w:val="Normal1"/>
+      </w:pPr>
+      <w:r>
+        <w:t xml:space="preserve">               - Fixed a problem where player is not cleared with the right </w:t>
+      </w:r>
+      <w:proofErr w:type="spellStart"/>
+      <w:r>
+        <w:t>colour</w:t>
+      </w:r>
+      <w:proofErr w:type="spellEnd"/>
+    </w:p>
+    <w:p>
+      <w:pPr>
+        <w:pStyle w:val="Normal1"/>
       </w:pPr>
       <w:r>
         <w:t xml:space="preserve">               - Numerous formatting issues with the code has been fixed</w:t>
@@ -791,7 +914,7 @@
     </w:p>
     <w:p>
       <w:pPr>
-        <w:pStyle w:val="normal0"/>
+        <w:pStyle w:val="Normal1"/>
       </w:pPr>
       <w:r>
         <w:t xml:space="preserve">               - Commenting have been added to most parts of the code</w:t>
@@ -799,7 +922,7 @@
     </w:p>
     <w:p>
       <w:pPr>
-        <w:pStyle w:val="normal0"/>
+        <w:pStyle w:val="Normal1"/>
       </w:pPr>
       <w:r>
         <w:t xml:space="preserve">               - Documentations have been added to each module. They are subject to further revisions as development continues.</w:t>
@@ -807,7 +930,7 @@
     </w:p>
     <w:p>
       <w:pPr>
-        <w:pStyle w:val="normal0"/>
+        <w:pStyle w:val="Normal1"/>
       </w:pPr>
       <w:r>
         <w:t xml:space="preserve">               - Work begins to create a bonus image display of the score on screen</w:t>
@@ -815,7 +938,7 @@
     </w:p>
     <w:p>
       <w:pPr>
-        <w:pStyle w:val="normal0"/>
+        <w:pStyle w:val="Normal1"/>
       </w:pPr>
       <w:r>
         <w:t xml:space="preserve">               - Python program has been written to generate the color matrices and coordinates for the different numbers to be displayed</w:t>
@@ -823,15 +946,23 @@
     </w:p>
     <w:p>
       <w:pPr>
-        <w:pStyle w:val="normal0"/>
-      </w:pPr>
-      <w:r>
-        <w:t xml:space="preserve">               - A read-only memory module will be implemented to store the coordinate information and the colour matrices for the various numbers</w:t>
-      </w:r>
-    </w:p>
-    <w:p>
-      <w:pPr>
-        <w:pStyle w:val="normal0"/>
+        <w:pStyle w:val="Normal1"/>
+      </w:pPr>
+      <w:r>
+        <w:t xml:space="preserve">               - A read-only memory module will be implemented to store the coordinate information and the </w:t>
+      </w:r>
+      <w:proofErr w:type="spellStart"/>
+      <w:r>
+        <w:t>colour</w:t>
+      </w:r>
+      <w:proofErr w:type="spellEnd"/>
+      <w:r>
+        <w:t xml:space="preserve"> matrices for the various numbers</w:t>
+      </w:r>
+    </w:p>
+    <w:p>
+      <w:pPr>
+        <w:pStyle w:val="Normal1"/>
       </w:pPr>
       <w:r>
         <w:t xml:space="preserve">               - The read only memory module for the different HEX digits is generated using Python code</w:t>
@@ -839,7 +970,7 @@
     </w:p>
     <w:p>
       <w:pPr>
-        <w:pStyle w:val="normal0"/>
+        <w:pStyle w:val="Normal1"/>
       </w:pPr>
       <w:r>
         <w:t xml:space="preserve">               - Structural problems with always blocks have been discovered. Progress has been made to redesign the structure of the master control module and memory module. </w:t>
@@ -847,31 +978,61 @@
     </w:p>
     <w:p>
       <w:pPr>
-        <w:pStyle w:val="normal0"/>
-      </w:pPr>
-      <w:r>
-        <w:t xml:space="preserve">               - Correct blocking or non-blocking assignments have been created for the always @(posedge clock) and always @(*) blocks in the restructured memory module.</w:t>
-      </w:r>
-    </w:p>
-    <w:p>
-      <w:pPr>
-        <w:pStyle w:val="normal0"/>
-      </w:pPr>
-      <w:r>
-        <w:t xml:space="preserve">               - Restructuring of the always blocks is complete for all modules. Registers assigned with values inside always @(*) blocks now all have default values in every state.</w:t>
-      </w:r>
-    </w:p>
-    <w:p>
-      <w:pPr>
-        <w:pStyle w:val="normal0"/>
-      </w:pPr>
-      <w:r>
-        <w:t xml:space="preserve">               - As a result of the restructuring, all major or problematic warnings from Quartus during compilation have been resolved</w:t>
-      </w:r>
-    </w:p>
-    <w:p>
-      <w:pPr>
-        <w:pStyle w:val="normal0"/>
+        <w:pStyle w:val="Normal1"/>
+      </w:pPr>
+      <w:r>
+        <w:lastRenderedPageBreak/>
+        <w:t xml:space="preserve">               - Correct blocking or non-blocking assignments have been created for the always </w:t>
+      </w:r>
+      <w:proofErr w:type="gramStart"/>
+      <w:r>
+        <w:t>@(</w:t>
+      </w:r>
+      <w:proofErr w:type="spellStart"/>
+      <w:proofErr w:type="gramEnd"/>
+      <w:r>
+        <w:t>posedge</w:t>
+      </w:r>
+      <w:proofErr w:type="spellEnd"/>
+      <w:r>
+        <w:t xml:space="preserve"> clock) and always @(*) blocks in the restructured memory module.</w:t>
+      </w:r>
+    </w:p>
+    <w:p>
+      <w:pPr>
+        <w:pStyle w:val="Normal1"/>
+      </w:pPr>
+      <w:r>
+        <w:t xml:space="preserve">               - Restructuring of the always blocks is complete for all modules. Registers assigned with values inside always </w:t>
+      </w:r>
+      <w:proofErr w:type="gramStart"/>
+      <w:r>
+        <w:t>@(</w:t>
+      </w:r>
+      <w:proofErr w:type="gramEnd"/>
+      <w:r>
+        <w:t>*) blocks now all have default values in every state.</w:t>
+      </w:r>
+    </w:p>
+    <w:p>
+      <w:pPr>
+        <w:pStyle w:val="Normal1"/>
+      </w:pPr>
+      <w:r>
+        <w:t xml:space="preserve">               - </w:t>
+      </w:r>
+      <w:proofErr w:type="gramStart"/>
+      <w:r>
+        <w:t>As a result of</w:t>
+      </w:r>
+      <w:proofErr w:type="gramEnd"/>
+      <w:r>
+        <w:t xml:space="preserve"> the restructuring, all major or problematic warnings from Quartus during compilation have been resolved</w:t>
+      </w:r>
+    </w:p>
+    <w:p>
+      <w:pPr>
+        <w:pStyle w:val="Normal1"/>
       </w:pPr>
       <w:r>
         <w:t xml:space="preserve">               - Testing begins on the restructured code.</w:t>
@@ -879,7 +1040,7 @@
     </w:p>
     <w:p>
       <w:pPr>
-        <w:pStyle w:val="normal0"/>
+        <w:pStyle w:val="Normal1"/>
       </w:pPr>
       <w:r>
         <w:t xml:space="preserve">               - Game can now start with newly structured code. Graphic display is functional. Additional testing is required on collision detection and winning condition checking. </w:t>
@@ -887,7 +1048,7 @@
     </w:p>
     <w:p>
       <w:pPr>
-        <w:pStyle w:val="normal0"/>
+        <w:pStyle w:val="Normal1"/>
       </w:pPr>
       <w:r>
         <w:t xml:space="preserve">               - Documentations have been revised and errors have been corrected.</w:t>
@@ -895,7 +1056,7 @@
     </w:p>
     <w:p>
       <w:pPr>
-        <w:pStyle w:val="normal0"/>
+        <w:pStyle w:val="Normal1"/>
       </w:pPr>
       <w:r>
         <w:t>Week 3:</w:t>
@@ -903,7 +1064,7 @@
     </w:p>
     <w:p>
       <w:pPr>
-        <w:pStyle w:val="normal0"/>
+        <w:pStyle w:val="Normal1"/>
       </w:pPr>
       <w:r>
         <w:t xml:space="preserve">              - VGA HEX Display which has been generated from Python code has been added to the main file of the project. </w:t>
@@ -911,7 +1072,7 @@
     </w:p>
     <w:p>
       <w:pPr>
-        <w:pStyle w:val="normal0"/>
+        <w:pStyle w:val="Normal1"/>
       </w:pPr>
       <w:r>
         <w:t xml:space="preserve">              - Fixed a problem where x and y coordinates in the VGA HEX Display module were generated by the Python program from left to right in order</w:t>
@@ -919,15 +1080,23 @@
     </w:p>
     <w:p>
       <w:pPr>
-        <w:pStyle w:val="normal0"/>
-      </w:pPr>
-      <w:r>
-        <w:t xml:space="preserve">              - Added offset feature to the HEX Display module to allow the HEX Display panel to be plotted anywhere on the screen as long as sufficient pixel space is available at that coordinate</w:t>
-      </w:r>
-    </w:p>
-    <w:p>
-      <w:pPr>
-        <w:pStyle w:val="normal0"/>
+        <w:pStyle w:val="Normal1"/>
+      </w:pPr>
+      <w:r>
+        <w:t xml:space="preserve">              - Added offset feature to the HEX Display module to allow the HEX Display panel to be plotted anywhere on the screen </w:t>
+      </w:r>
+      <w:proofErr w:type="gramStart"/>
+      <w:r>
+        <w:t>as long as</w:t>
+      </w:r>
+      <w:proofErr w:type="gramEnd"/>
+      <w:r>
+        <w:t xml:space="preserve"> sufficient pixel space is available at that coordinate</w:t>
+      </w:r>
+    </w:p>
+    <w:p>
+      <w:pPr>
+        <w:pStyle w:val="Normal1"/>
       </w:pPr>
       <w:r>
         <w:t xml:space="preserve">              - The game without the HEX Display on VGA screen has been tested in the library. All features are functioning properly. We decided to delay the implementation of the extra bonus HEX Display due to time limitations for testing. One suggestion was to add a line of cars generated based on the x coordinate of one car. </w:t>
@@ -935,7 +1104,7 @@
     </w:p>
     <w:p>
       <w:pPr>
-        <w:pStyle w:val="normal0"/>
+        <w:pStyle w:val="Normal1"/>
       </w:pPr>
       <w:r>
         <w:t xml:space="preserve">              -  The line of cars feature was scraped due to complexity in the actual implementation. We will need actual registers in memory to store them instead.</w:t>
@@ -943,7 +1112,7 @@
     </w:p>
     <w:p>
       <w:pPr>
-        <w:pStyle w:val="normal0"/>
+        <w:pStyle w:val="Normal1"/>
       </w:pPr>
       <w:r>
         <w:t xml:space="preserve">              - All 45 cars’ y coordinates are now mixed using modulo arithmetic.  Cars moving in different directions have been implemented.</w:t>
@@ -951,7 +1120,7 @@
     </w:p>
     <w:p>
       <w:pPr>
-        <w:pStyle w:val="normal0"/>
+        <w:pStyle w:val="Normal1"/>
       </w:pPr>
       <w:r>
         <w:t xml:space="preserve">              - Since the basic game is now functioning based on tests results from the library session, work begins on the previously unfinished HEX VGA Display module.</w:t>
@@ -959,7 +1128,7 @@
     </w:p>
     <w:p>
       <w:pPr>
-        <w:pStyle w:val="normal0"/>
+        <w:pStyle w:val="Normal1"/>
       </w:pPr>
       <w:r>
         <w:t xml:space="preserve">              - HEX VGA Score Display panels have been integrated into our program. A boundary was set to keep the player from passing over onto the score display section of the screen.</w:t>
@@ -967,7 +1136,7 @@
     </w:p>
     <w:p>
       <w:pPr>
-        <w:pStyle w:val="normal0"/>
+        <w:pStyle w:val="Normal1"/>
       </w:pPr>
       <w:r>
         <w:t xml:space="preserve">             - HEX VGA Score Display panels have been tested in the library lab session. Fixed a bug where the two HEX display panels are too close to each other. Car speed and player movement speeds have been adjusted to increase the difficult of this game. </w:t>
@@ -975,7 +1144,7 @@
     </w:p>
     <w:p>
       <w:pPr>
-        <w:pStyle w:val="normal0"/>
+        <w:pStyle w:val="Normal1"/>
       </w:pPr>
       <w:r>
         <w:t xml:space="preserve">             - Works begins on adding a third HEX VGA Display panel to display the number of lives on the screen when the game starts. </w:t>
@@ -983,7 +1152,7 @@
     </w:p>
     <w:p>
       <w:pPr>
-        <w:pStyle w:val="normal0"/>
+        <w:pStyle w:val="Normal1"/>
       </w:pPr>
       <w:r>
         <w:t xml:space="preserve">             - The number of lives in game VGA panel has been integrated into this game. Some errors in documentation have been corrected. Codes which occupy long lines have been changed to multi-line codes.</w:t>
@@ -991,7 +1160,41 @@
     </w:p>
     <w:p>
       <w:pPr>
-        <w:pStyle w:val="normal0"/>
+        <w:pStyle w:val="Normal1"/>
+      </w:pPr>
+      <w:r>
+        <w:t xml:space="preserve">             - </w:t>
+      </w:r>
+      <w:proofErr w:type="gramStart"/>
+      <w:r>
+        <w:t>LEDR[</w:t>
+      </w:r>
+      <w:proofErr w:type="gramEnd"/>
+      <w:r>
+        <w:t>2:0] have been used to signal the status of different inputs. They are now functioning at the beginning of the game.</w:t>
+      </w:r>
+    </w:p>
+    <w:p>
+      <w:pPr>
+        <w:pStyle w:val="Normal1"/>
+      </w:pPr>
+      <w:r>
+        <w:t xml:space="preserve">             - Additional revisions have been made to the commenting. Documentation still needs some code style improvements.</w:t>
+      </w:r>
+    </w:p>
+    <w:p>
+      <w:pPr>
+        <w:pStyle w:val="Normal1"/>
+      </w:pPr>
+      <w:r>
+        <w:t xml:space="preserve">             - </w:t>
+      </w:r>
+      <w:bookmarkStart w:id="0" w:name="_GoBack"/>
+      <w:bookmarkEnd w:id="0"/>
+    </w:p>
+    <w:p>
+      <w:pPr>
+        <w:pStyle w:val="Normal1"/>
       </w:pPr>
       <w:r>
         <w:t xml:space="preserve"> </w:t>
@@ -999,7 +1202,7 @@
     </w:p>
     <w:p>
       <w:pPr>
-        <w:pStyle w:val="normal0"/>
+        <w:pStyle w:val="Normal1"/>
       </w:pPr>
       <w:r>
         <w:t xml:space="preserve">               </w:t>
@@ -1007,7 +1210,7 @@
     </w:p>
     <w:p>
       <w:pPr>
-        <w:pStyle w:val="normal0"/>
+        <w:pStyle w:val="Normal1"/>
       </w:pPr>
       <w:r>
         <w:t xml:space="preserve">  </w:t>
@@ -1015,7 +1218,7 @@
     </w:p>
     <w:p>
       <w:pPr>
-        <w:pStyle w:val="normal0"/>
+        <w:pStyle w:val="Normal1"/>
         <w:ind w:firstLine="720"/>
       </w:pPr>
       <w:r>
@@ -1024,9 +1227,10 @@
     </w:p>
     <w:p>
       <w:pPr>
-        <w:pStyle w:val="normal0"/>
-      </w:pPr>
-      <w:r>
+        <w:pStyle w:val="Normal1"/>
+      </w:pPr>
+      <w:r>
+        <w:lastRenderedPageBreak/>
         <w:t xml:space="preserve">            </w:t>
       </w:r>
       <w:r>
@@ -1035,17 +1239,17 @@
     </w:p>
     <w:p>
       <w:pPr>
-        <w:pStyle w:val="normal0"/>
-      </w:pPr>
-    </w:p>
-    <w:p>
-      <w:pPr>
-        <w:pStyle w:val="normal0"/>
-      </w:pPr>
-    </w:p>
-    <w:p>
-      <w:pPr>
-        <w:pStyle w:val="normal0"/>
+        <w:pStyle w:val="Normal1"/>
+      </w:pPr>
+    </w:p>
+    <w:p>
+      <w:pPr>
+        <w:pStyle w:val="Normal1"/>
+      </w:pPr>
+    </w:p>
+    <w:p>
+      <w:pPr>
+        <w:pStyle w:val="Normal1"/>
       </w:pPr>
     </w:p>
     <w:sectPr>
@@ -1059,8 +1263,8 @@
 </file>
 
 <file path=word/numbering.xml><?xml version="1.0" encoding="utf-8"?>
-<w:numbering xmlns:ve="http://schemas.openxmlformats.org/markup-compatibility/2006" xmlns:o="urn:schemas-microsoft-com:office:office" xmlns:r="http://schemas.openxmlformats.org/officeDocument/2006/relationships" xmlns:m="http://schemas.openxmlformats.org/officeDocument/2006/math" xmlns:v="urn:schemas-microsoft-com:vml" xmlns:wp="http://schemas.openxmlformats.org/drawingml/2006/wordprocessingDrawing" xmlns:w10="urn:schemas-microsoft-com:office:word" xmlns:w="http://schemas.openxmlformats.org/wordprocessingml/2006/main" xmlns:wne="http://schemas.microsoft.com/office/word/2006/wordml">
-  <w:abstractNum w:abstractNumId="0">
+<w:numbering xmlns:wpc="http://schemas.microsoft.com/office/word/2010/wordprocessingCanvas" xmlns:cx="http://schemas.microsoft.com/office/drawing/2014/chartex" xmlns:cx1="http://schemas.microsoft.com/office/drawing/2015/9/8/chartex" xmlns:cx2="http://schemas.microsoft.com/office/drawing/2015/10/21/chartex" xmlns:cx3="http://schemas.microsoft.com/office/drawing/2016/5/9/chartex" xmlns:cx4="http://schemas.microsoft.com/office/drawing/2016/5/10/chartex" xmlns:cx5="http://schemas.microsoft.com/office/drawing/2016/5/11/chartex" xmlns:cx6="http://schemas.microsoft.com/office/drawing/2016/5/12/chartex" xmlns:cx7="http://schemas.microsoft.com/office/drawing/2016/5/13/chartex" xmlns:cx8="http://schemas.microsoft.com/office/drawing/2016/5/14/chartex" xmlns:mc="http://schemas.openxmlformats.org/markup-compatibility/2006" xmlns:aink="http://schemas.microsoft.com/office/drawing/2016/ink" xmlns:am3d="http://schemas.microsoft.com/office/drawing/2017/model3d" xmlns:o="urn:schemas-microsoft-com:office:office" xmlns:r="http://schemas.openxmlformats.org/officeDocument/2006/relationships" xmlns:m="http://schemas.openxmlformats.org/officeDocument/2006/math" xmlns:v="urn:schemas-microsoft-com:vml" xmlns:wp14="http://schemas.microsoft.com/office/word/2010/wordprocessingDrawing" xmlns:wp="http://schemas.openxmlformats.org/drawingml/2006/wordprocessingDrawing" xmlns:w10="urn:schemas-microsoft-com:office:word" xmlns:w="http://schemas.openxmlformats.org/wordprocessingml/2006/main" xmlns:w14="http://schemas.microsoft.com/office/word/2010/wordml" xmlns:w15="http://schemas.microsoft.com/office/word/2012/wordml" xmlns:w16se="http://schemas.microsoft.com/office/word/2015/wordml/symex" xmlns:wpg="http://schemas.microsoft.com/office/word/2010/wordprocessingGroup" xmlns:wpi="http://schemas.microsoft.com/office/word/2010/wordprocessingInk" xmlns:wne="http://schemas.microsoft.com/office/word/2006/wordml" xmlns:wps="http://schemas.microsoft.com/office/word/2010/wordprocessingShape" mc:Ignorable="w14 w15 w16se wp14">
+  <w:abstractNum w:abstractNumId="0" w15:restartNumberingAfterBreak="0">
     <w:nsid w:val="10886FC7"/>
     <w:multiLevelType w:val="multilevel"/>
     <w:tmpl w:val="FFFFFFFF"/>
@@ -1173,7 +1377,7 @@
       </w:rPr>
     </w:lvl>
   </w:abstractNum>
-  <w:abstractNum w:abstractNumId="1">
+  <w:abstractNum w:abstractNumId="1" w15:restartNumberingAfterBreak="0">
     <w:nsid w:val="24C26AAF"/>
     <w:multiLevelType w:val="multilevel"/>
     <w:tmpl w:val="FFFFFFFF"/>
@@ -1296,156 +1500,392 @@
 </file>
 
 <file path=word/styles.xml><?xml version="1.0" encoding="utf-8"?>
-<w:styles xmlns:r="http://schemas.openxmlformats.org/officeDocument/2006/relationships" xmlns:w="http://schemas.openxmlformats.org/wordprocessingml/2006/main">
+<w:styles xmlns:mc="http://schemas.openxmlformats.org/markup-compatibility/2006" xmlns:r="http://schemas.openxmlformats.org/officeDocument/2006/relationships" xmlns:w="http://schemas.openxmlformats.org/wordprocessingml/2006/main" xmlns:w14="http://schemas.microsoft.com/office/word/2010/wordml" xmlns:w15="http://schemas.microsoft.com/office/word/2012/wordml" xmlns:w16se="http://schemas.microsoft.com/office/word/2015/wordml/symex" mc:Ignorable="w14 w15 w16se">
   <w:docDefaults>
     <w:rPrDefault>
       <w:rPr>
         <w:rFonts w:ascii="Arial" w:eastAsia="Arial" w:hAnsi="Arial" w:cs="Arial"/>
-        <w:sz w:val="22"/>
-        <w:szCs w:val="22"/>
         <w:lang w:val="en-US" w:eastAsia="zh-CN" w:bidi="ar-SA"/>
       </w:rPr>
     </w:rPrDefault>
     <w:pPrDefault/>
   </w:docDefaults>
-  <w:latentStyles w:defLockedState="0" w:defUIPriority="99" w:defSemiHidden="1" w:defUnhideWhenUsed="1" w:defQFormat="0" w:count="267">
-    <w:lsdException w:name="Normal" w:locked="1" w:semiHidden="0" w:uiPriority="0" w:unhideWhenUsed="0" w:qFormat="1"/>
-    <w:lsdException w:name="heading 1" w:locked="1" w:semiHidden="0" w:uiPriority="0" w:unhideWhenUsed="0" w:qFormat="1"/>
-    <w:lsdException w:name="heading 2" w:locked="1" w:semiHidden="0" w:uiPriority="0" w:unhideWhenUsed="0" w:qFormat="1"/>
-    <w:lsdException w:name="heading 3" w:locked="1" w:semiHidden="0" w:uiPriority="0" w:unhideWhenUsed="0" w:qFormat="1"/>
-    <w:lsdException w:name="heading 4" w:locked="1" w:semiHidden="0" w:uiPriority="0" w:unhideWhenUsed="0" w:qFormat="1"/>
-    <w:lsdException w:name="heading 5" w:locked="1" w:semiHidden="0" w:uiPriority="0" w:unhideWhenUsed="0" w:qFormat="1"/>
-    <w:lsdException w:name="heading 6" w:locked="1" w:semiHidden="0" w:uiPriority="0" w:unhideWhenUsed="0" w:qFormat="1"/>
-    <w:lsdException w:name="heading 7" w:locked="1" w:uiPriority="0" w:qFormat="1"/>
-    <w:lsdException w:name="heading 8" w:locked="1" w:uiPriority="0" w:qFormat="1"/>
-    <w:lsdException w:name="heading 9" w:locked="1" w:uiPriority="0" w:qFormat="1"/>
-    <w:lsdException w:name="toc 1" w:locked="1" w:semiHidden="0" w:uiPriority="0" w:unhideWhenUsed="0"/>
-    <w:lsdException w:name="toc 2" w:locked="1" w:semiHidden="0" w:uiPriority="0" w:unhideWhenUsed="0"/>
-    <w:lsdException w:name="toc 3" w:locked="1" w:semiHidden="0" w:uiPriority="0" w:unhideWhenUsed="0"/>
-    <w:lsdException w:name="toc 4" w:locked="1" w:semiHidden="0" w:uiPriority="0" w:unhideWhenUsed="0"/>
-    <w:lsdException w:name="toc 5" w:locked="1" w:semiHidden="0" w:uiPriority="0" w:unhideWhenUsed="0"/>
-    <w:lsdException w:name="toc 6" w:locked="1" w:semiHidden="0" w:uiPriority="0" w:unhideWhenUsed="0"/>
-    <w:lsdException w:name="toc 7" w:locked="1" w:semiHidden="0" w:uiPriority="0" w:unhideWhenUsed="0"/>
-    <w:lsdException w:name="toc 8" w:locked="1" w:semiHidden="0" w:uiPriority="0" w:unhideWhenUsed="0"/>
-    <w:lsdException w:name="toc 9" w:locked="1" w:semiHidden="0" w:uiPriority="0" w:unhideWhenUsed="0"/>
-    <w:lsdException w:name="caption" w:locked="1" w:uiPriority="0" w:qFormat="1"/>
-    <w:lsdException w:name="Title" w:locked="1" w:semiHidden="0" w:uiPriority="0" w:unhideWhenUsed="0" w:qFormat="1"/>
-    <w:lsdException w:name="Default Paragraph Font" w:locked="1" w:semiHidden="0" w:uiPriority="0" w:unhideWhenUsed="0"/>
-    <w:lsdException w:name="Subtitle" w:locked="1" w:semiHidden="0" w:uiPriority="0" w:unhideWhenUsed="0" w:qFormat="1"/>
-    <w:lsdException w:name="Strong" w:locked="1" w:semiHidden="0" w:uiPriority="0" w:unhideWhenUsed="0" w:qFormat="1"/>
-    <w:lsdException w:name="Emphasis" w:locked="1" w:semiHidden="0" w:uiPriority="0" w:unhideWhenUsed="0" w:qFormat="1"/>
-    <w:lsdException w:name="Table Grid" w:locked="1" w:semiHidden="0" w:uiPriority="0" w:unhideWhenUsed="0"/>
-    <w:lsdException w:name="Placeholder Text" w:unhideWhenUsed="0"/>
-    <w:lsdException w:name="No Spacing" w:semiHidden="0" w:uiPriority="1" w:unhideWhenUsed="0" w:qFormat="1"/>
-    <w:lsdException w:name="Light Shading" w:semiHidden="0" w:uiPriority="60" w:unhideWhenUsed="0"/>
-    <w:lsdException w:name="Light List" w:semiHidden="0" w:uiPriority="61" w:unhideWhenUsed="0"/>
-    <w:lsdException w:name="Light Grid" w:semiHidden="0" w:uiPriority="62" w:unhideWhenUsed="0"/>
-    <w:lsdException w:name="Medium Shading 1" w:semiHidden="0" w:uiPriority="63" w:unhideWhenUsed="0"/>
-    <w:lsdException w:name="Medium Shading 2" w:semiHidden="0" w:uiPriority="64" w:unhideWhenUsed="0"/>
-    <w:lsdException w:name="Medium List 1" w:semiHidden="0" w:uiPriority="65" w:unhideWhenUsed="0"/>
-    <w:lsdException w:name="Medium List 2" w:semiHidden="0" w:uiPriority="66" w:unhideWhenUsed="0"/>
-    <w:lsdException w:name="Medium Grid 1" w:semiHidden="0" w:uiPriority="67" w:unhideWhenUsed="0"/>
-    <w:lsdException w:name="Medium Grid 2" w:semiHidden="0" w:uiPriority="68" w:unhideWhenUsed="0"/>
-    <w:lsdException w:name="Medium Grid 3" w:semiHidden="0" w:uiPriority="69" w:unhideWhenUsed="0"/>
-    <w:lsdException w:name="Dark List" w:semiHidden="0" w:uiPriority="70" w:unhideWhenUsed="0"/>
-    <w:lsdException w:name="Colorful Shading" w:semiHidden="0" w:uiPriority="71" w:unhideWhenUsed="0"/>
-    <w:lsdException w:name="Colorful List" w:semiHidden="0" w:uiPriority="72" w:unhideWhenUsed="0"/>
-    <w:lsdException w:name="Colorful Grid" w:semiHidden="0" w:uiPriority="73" w:unhideWhenUsed="0"/>
-    <w:lsdException w:name="Light Shading Accent 1" w:semiHidden="0" w:uiPriority="60" w:unhideWhenUsed="0"/>
-    <w:lsdException w:name="Light List Accent 1" w:semiHidden="0" w:uiPriority="61" w:unhideWhenUsed="0"/>
-    <w:lsdException w:name="Light Grid Accent 1" w:semiHidden="0" w:uiPriority="62" w:unhideWhenUsed="0"/>
-    <w:lsdException w:name="Medium Shading 1 Accent 1" w:semiHidden="0" w:uiPriority="63" w:unhideWhenUsed="0"/>
-    <w:lsdException w:name="Medium Shading 2 Accent 1" w:semiHidden="0" w:uiPriority="64" w:unhideWhenUsed="0"/>
-    <w:lsdException w:name="Medium List 1 Accent 1" w:semiHidden="0" w:uiPriority="65" w:unhideWhenUsed="0"/>
-    <w:lsdException w:name="Revision" w:unhideWhenUsed="0"/>
-    <w:lsdException w:name="List Paragraph" w:semiHidden="0" w:uiPriority="34" w:unhideWhenUsed="0" w:qFormat="1"/>
-    <w:lsdException w:name="Quote" w:semiHidden="0" w:uiPriority="29" w:unhideWhenUsed="0" w:qFormat="1"/>
-    <w:lsdException w:name="Intense Quote" w:semiHidden="0" w:uiPriority="30" w:unhideWhenUsed="0" w:qFormat="1"/>
-    <w:lsdException w:name="Medium List 2 Accent 1" w:semiHidden="0" w:uiPriority="66" w:unhideWhenUsed="0"/>
-    <w:lsdException w:name="Medium Grid 1 Accent 1" w:semiHidden="0" w:uiPriority="67" w:unhideWhenUsed="0"/>
-    <w:lsdException w:name="Medium Grid 2 Accent 1" w:semiHidden="0" w:uiPriority="68" w:unhideWhenUsed="0"/>
-    <w:lsdException w:name="Medium Grid 3 Accent 1" w:semiHidden="0" w:uiPriority="69" w:unhideWhenUsed="0"/>
-    <w:lsdException w:name="Dark List Accent 1" w:semiHidden="0" w:uiPriority="70" w:unhideWhenUsed="0"/>
-    <w:lsdException w:name="Colorful Shading Accent 1" w:semiHidden="0" w:uiPriority="71" w:unhideWhenUsed="0"/>
-    <w:lsdException w:name="Colorful List Accent 1" w:semiHidden="0" w:uiPriority="72" w:unhideWhenUsed="0"/>
-    <w:lsdException w:name="Colorful Grid Accent 1" w:semiHidden="0" w:uiPriority="73" w:unhideWhenUsed="0"/>
-    <w:lsdException w:name="Light Shading Accent 2" w:semiHidden="0" w:uiPriority="60" w:unhideWhenUsed="0"/>
-    <w:lsdException w:name="Light List Accent 2" w:semiHidden="0" w:uiPriority="61" w:unhideWhenUsed="0"/>
-    <w:lsdException w:name="Light Grid Accent 2" w:semiHidden="0" w:uiPriority="62" w:unhideWhenUsed="0"/>
-    <w:lsdException w:name="Medium Shading 1 Accent 2" w:semiHidden="0" w:uiPriority="63" w:unhideWhenUsed="0"/>
-    <w:lsdException w:name="Medium Shading 2 Accent 2" w:semiHidden="0" w:uiPriority="64" w:unhideWhenUsed="0"/>
-    <w:lsdException w:name="Medium List 1 Accent 2" w:semiHidden="0" w:uiPriority="65" w:unhideWhenUsed="0"/>
-    <w:lsdException w:name="Medium List 2 Accent 2" w:semiHidden="0" w:uiPriority="66" w:unhideWhenUsed="0"/>
-    <w:lsdException w:name="Medium Grid 1 Accent 2" w:semiHidden="0" w:uiPriority="67" w:unhideWhenUsed="0"/>
-    <w:lsdException w:name="Medium Grid 2 Accent 2" w:semiHidden="0" w:uiPriority="68" w:unhideWhenUsed="0"/>
-    <w:lsdException w:name="Medium Grid 3 Accent 2" w:semiHidden="0" w:uiPriority="69" w:unhideWhenUsed="0"/>
-    <w:lsdException w:name="Dark List Accent 2" w:semiHidden="0" w:uiPriority="70" w:unhideWhenUsed="0"/>
-    <w:lsdException w:name="Colorful Shading Accent 2" w:semiHidden="0" w:uiPriority="71" w:unhideWhenUsed="0"/>
-    <w:lsdException w:name="Colorful List Accent 2" w:semiHidden="0" w:uiPriority="72" w:unhideWhenUsed="0"/>
-    <w:lsdException w:name="Colorful Grid Accent 2" w:semiHidden="0" w:uiPriority="73" w:unhideWhenUsed="0"/>
-    <w:lsdException w:name="Light Shading Accent 3" w:semiHidden="0" w:uiPriority="60" w:unhideWhenUsed="0"/>
-    <w:lsdException w:name="Light List Accent 3" w:semiHidden="0" w:uiPriority="61" w:unhideWhenUsed="0"/>
-    <w:lsdException w:name="Light Grid Accent 3" w:semiHidden="0" w:uiPriority="62" w:unhideWhenUsed="0"/>
-    <w:lsdException w:name="Medium Shading 1 Accent 3" w:semiHidden="0" w:uiPriority="63" w:unhideWhenUsed="0"/>
-    <w:lsdException w:name="Medium Shading 2 Accent 3" w:semiHidden="0" w:uiPriority="64" w:unhideWhenUsed="0"/>
-    <w:lsdException w:name="Medium List 1 Accent 3" w:semiHidden="0" w:uiPriority="65" w:unhideWhenUsed="0"/>
-    <w:lsdException w:name="Medium List 2 Accent 3" w:semiHidden="0" w:uiPriority="66" w:unhideWhenUsed="0"/>
-    <w:lsdException w:name="Medium Grid 1 Accent 3" w:semiHidden="0" w:uiPriority="67" w:unhideWhenUsed="0"/>
-    <w:lsdException w:name="Medium Grid 2 Accent 3" w:semiHidden="0" w:uiPriority="68" w:unhideWhenUsed="0"/>
-    <w:lsdException w:name="Medium Grid 3 Accent 3" w:semiHidden="0" w:uiPriority="69" w:unhideWhenUsed="0"/>
-    <w:lsdException w:name="Dark List Accent 3" w:semiHidden="0" w:uiPriority="70" w:unhideWhenUsed="0"/>
-    <w:lsdException w:name="Colorful Shading Accent 3" w:semiHidden="0" w:uiPriority="71" w:unhideWhenUsed="0"/>
-    <w:lsdException w:name="Colorful List Accent 3" w:semiHidden="0" w:uiPriority="72" w:unhideWhenUsed="0"/>
-    <w:lsdException w:name="Colorful Grid Accent 3" w:semiHidden="0" w:uiPriority="73" w:unhideWhenUsed="0"/>
-    <w:lsdException w:name="Light Shading Accent 4" w:semiHidden="0" w:uiPriority="60" w:unhideWhenUsed="0"/>
-    <w:lsdException w:name="Light List Accent 4" w:semiHidden="0" w:uiPriority="61" w:unhideWhenUsed="0"/>
-    <w:lsdException w:name="Light Grid Accent 4" w:semiHidden="0" w:uiPriority="62" w:unhideWhenUsed="0"/>
-    <w:lsdException w:name="Medium Shading 1 Accent 4" w:semiHidden="0" w:uiPriority="63" w:unhideWhenUsed="0"/>
-    <w:lsdException w:name="Medium Shading 2 Accent 4" w:semiHidden="0" w:uiPriority="64" w:unhideWhenUsed="0"/>
-    <w:lsdException w:name="Medium List 1 Accent 4" w:semiHidden="0" w:uiPriority="65" w:unhideWhenUsed="0"/>
-    <w:lsdException w:name="Medium List 2 Accent 4" w:semiHidden="0" w:uiPriority="66" w:unhideWhenUsed="0"/>
-    <w:lsdException w:name="Medium Grid 1 Accent 4" w:semiHidden="0" w:uiPriority="67" w:unhideWhenUsed="0"/>
-    <w:lsdException w:name="Medium Grid 2 Accent 4" w:semiHidden="0" w:uiPriority="68" w:unhideWhenUsed="0"/>
-    <w:lsdException w:name="Medium Grid 3 Accent 4" w:semiHidden="0" w:uiPriority="69" w:unhideWhenUsed="0"/>
-    <w:lsdException w:name="Dark List Accent 4" w:semiHidden="0" w:uiPriority="70" w:unhideWhenUsed="0"/>
-    <w:lsdException w:name="Colorful Shading Accent 4" w:semiHidden="0" w:uiPriority="71" w:unhideWhenUsed="0"/>
-    <w:lsdException w:name="Colorful List Accent 4" w:semiHidden="0" w:uiPriority="72" w:unhideWhenUsed="0"/>
-    <w:lsdException w:name="Colorful Grid Accent 4" w:semiHidden="0" w:uiPriority="73" w:unhideWhenUsed="0"/>
-    <w:lsdException w:name="Light Shading Accent 5" w:semiHidden="0" w:uiPriority="60" w:unhideWhenUsed="0"/>
-    <w:lsdException w:name="Light List Accent 5" w:semiHidden="0" w:uiPriority="61" w:unhideWhenUsed="0"/>
-    <w:lsdException w:name="Light Grid Accent 5" w:semiHidden="0" w:uiPriority="62" w:unhideWhenUsed="0"/>
-    <w:lsdException w:name="Medium Shading 1 Accent 5" w:semiHidden="0" w:uiPriority="63" w:unhideWhenUsed="0"/>
-    <w:lsdException w:name="Medium Shading 2 Accent 5" w:semiHidden="0" w:uiPriority="64" w:unhideWhenUsed="0"/>
-    <w:lsdException w:name="Medium List 1 Accent 5" w:semiHidden="0" w:uiPriority="65" w:unhideWhenUsed="0"/>
-    <w:lsdException w:name="Medium List 2 Accent 5" w:semiHidden="0" w:uiPriority="66" w:unhideWhenUsed="0"/>
-    <w:lsdException w:name="Medium Grid 1 Accent 5" w:semiHidden="0" w:uiPriority="67" w:unhideWhenUsed="0"/>
-    <w:lsdException w:name="Medium Grid 2 Accent 5" w:semiHidden="0" w:uiPriority="68" w:unhideWhenUsed="0"/>
-    <w:lsdException w:name="Medium Grid 3 Accent 5" w:semiHidden="0" w:uiPriority="69" w:unhideWhenUsed="0"/>
-    <w:lsdException w:name="Dark List Accent 5" w:semiHidden="0" w:uiPriority="70" w:unhideWhenUsed="0"/>
-    <w:lsdException w:name="Colorful Shading Accent 5" w:semiHidden="0" w:uiPriority="71" w:unhideWhenUsed="0"/>
-    <w:lsdException w:name="Colorful List Accent 5" w:semiHidden="0" w:uiPriority="72" w:unhideWhenUsed="0"/>
-    <w:lsdException w:name="Colorful Grid Accent 5" w:semiHidden="0" w:uiPriority="73" w:unhideWhenUsed="0"/>
-    <w:lsdException w:name="Light Shading Accent 6" w:semiHidden="0" w:uiPriority="60" w:unhideWhenUsed="0"/>
-    <w:lsdException w:name="Light List Accent 6" w:semiHidden="0" w:uiPriority="61" w:unhideWhenUsed="0"/>
-    <w:lsdException w:name="Light Grid Accent 6" w:semiHidden="0" w:uiPriority="62" w:unhideWhenUsed="0"/>
-    <w:lsdException w:name="Medium Shading 1 Accent 6" w:semiHidden="0" w:uiPriority="63" w:unhideWhenUsed="0"/>
-    <w:lsdException w:name="Medium Shading 2 Accent 6" w:semiHidden="0" w:uiPriority="64" w:unhideWhenUsed="0"/>
-    <w:lsdException w:name="Medium List 1 Accent 6" w:semiHidden="0" w:uiPriority="65" w:unhideWhenUsed="0"/>
-    <w:lsdException w:name="Medium List 2 Accent 6" w:semiHidden="0" w:uiPriority="66" w:unhideWhenUsed="0"/>
-    <w:lsdException w:name="Medium Grid 1 Accent 6" w:semiHidden="0" w:uiPriority="67" w:unhideWhenUsed="0"/>
-    <w:lsdException w:name="Medium Grid 2 Accent 6" w:semiHidden="0" w:uiPriority="68" w:unhideWhenUsed="0"/>
-    <w:lsdException w:name="Medium Grid 3 Accent 6" w:semiHidden="0" w:uiPriority="69" w:unhideWhenUsed="0"/>
-    <w:lsdException w:name="Dark List Accent 6" w:semiHidden="0" w:uiPriority="70" w:unhideWhenUsed="0"/>
-    <w:lsdException w:name="Colorful Shading Accent 6" w:semiHidden="0" w:uiPriority="71" w:unhideWhenUsed="0"/>
-    <w:lsdException w:name="Colorful List Accent 6" w:semiHidden="0" w:uiPriority="72" w:unhideWhenUsed="0"/>
-    <w:lsdException w:name="Colorful Grid Accent 6" w:semiHidden="0" w:uiPriority="73" w:unhideWhenUsed="0"/>
-    <w:lsdException w:name="Subtle Emphasis" w:semiHidden="0" w:uiPriority="19" w:unhideWhenUsed="0" w:qFormat="1"/>
-    <w:lsdException w:name="Intense Emphasis" w:semiHidden="0" w:uiPriority="21" w:unhideWhenUsed="0" w:qFormat="1"/>
-    <w:lsdException w:name="Subtle Reference" w:semiHidden="0" w:uiPriority="31" w:unhideWhenUsed="0" w:qFormat="1"/>
-    <w:lsdException w:name="Intense Reference" w:semiHidden="0" w:uiPriority="32" w:unhideWhenUsed="0" w:qFormat="1"/>
-    <w:lsdException w:name="Book Title" w:semiHidden="0" w:uiPriority="33" w:unhideWhenUsed="0" w:qFormat="1"/>
-    <w:lsdException w:name="Bibliography" w:uiPriority="37"/>
-    <w:lsdException w:name="TOC Heading" w:uiPriority="39" w:qFormat="1"/>
+  <w:latentStyles w:defLockedState="0" w:defUIPriority="99" w:defSemiHidden="0" w:defUnhideWhenUsed="0" w:defQFormat="0" w:count="375">
+    <w:lsdException w:name="Normal" w:locked="1" w:uiPriority="0" w:qFormat="1"/>
+    <w:lsdException w:name="heading 1" w:locked="1" w:uiPriority="0" w:qFormat="1"/>
+    <w:lsdException w:name="heading 2" w:locked="1" w:uiPriority="0" w:qFormat="1"/>
+    <w:lsdException w:name="heading 3" w:locked="1" w:uiPriority="0" w:qFormat="1"/>
+    <w:lsdException w:name="heading 4" w:locked="1" w:uiPriority="0" w:qFormat="1"/>
+    <w:lsdException w:name="heading 5" w:locked="1" w:uiPriority="0" w:qFormat="1"/>
+    <w:lsdException w:name="heading 6" w:locked="1" w:uiPriority="0" w:qFormat="1"/>
+    <w:lsdException w:name="heading 7" w:locked="1" w:semiHidden="1" w:uiPriority="0" w:unhideWhenUsed="1" w:qFormat="1"/>
+    <w:lsdException w:name="heading 8" w:locked="1" w:semiHidden="1" w:uiPriority="0" w:unhideWhenUsed="1" w:qFormat="1"/>
+    <w:lsdException w:name="heading 9" w:locked="1" w:semiHidden="1" w:uiPriority="0" w:unhideWhenUsed="1" w:qFormat="1"/>
+    <w:lsdException w:name="index 1" w:semiHidden="1" w:unhideWhenUsed="1"/>
+    <w:lsdException w:name="index 2" w:semiHidden="1" w:unhideWhenUsed="1"/>
+    <w:lsdException w:name="index 3" w:semiHidden="1" w:unhideWhenUsed="1"/>
+    <w:lsdException w:name="index 4" w:semiHidden="1" w:unhideWhenUsed="1"/>
+    <w:lsdException w:name="index 5" w:semiHidden="1" w:unhideWhenUsed="1"/>
+    <w:lsdException w:name="index 6" w:semiHidden="1" w:unhideWhenUsed="1"/>
+    <w:lsdException w:name="index 7" w:semiHidden="1" w:unhideWhenUsed="1"/>
+    <w:lsdException w:name="index 8" w:semiHidden="1" w:unhideWhenUsed="1"/>
+    <w:lsdException w:name="index 9" w:semiHidden="1" w:unhideWhenUsed="1"/>
+    <w:lsdException w:name="toc 1" w:locked="1" w:uiPriority="0"/>
+    <w:lsdException w:name="toc 2" w:locked="1" w:uiPriority="0"/>
+    <w:lsdException w:name="toc 3" w:locked="1" w:uiPriority="0"/>
+    <w:lsdException w:name="toc 4" w:locked="1" w:uiPriority="0"/>
+    <w:lsdException w:name="toc 5" w:locked="1" w:uiPriority="0"/>
+    <w:lsdException w:name="toc 6" w:locked="1" w:uiPriority="0"/>
+    <w:lsdException w:name="toc 7" w:locked="1" w:uiPriority="0"/>
+    <w:lsdException w:name="toc 8" w:locked="1" w:uiPriority="0"/>
+    <w:lsdException w:name="toc 9" w:locked="1" w:uiPriority="0"/>
+    <w:lsdException w:name="Normal Indent" w:semiHidden="1" w:unhideWhenUsed="1"/>
+    <w:lsdException w:name="footnote text" w:semiHidden="1" w:unhideWhenUsed="1"/>
+    <w:lsdException w:name="annotation text" w:semiHidden="1" w:unhideWhenUsed="1"/>
+    <w:lsdException w:name="header" w:semiHidden="1" w:unhideWhenUsed="1"/>
+    <w:lsdException w:name="footer" w:semiHidden="1" w:unhideWhenUsed="1"/>
+    <w:lsdException w:name="index heading" w:semiHidden="1" w:unhideWhenUsed="1"/>
+    <w:lsdException w:name="caption" w:locked="1" w:semiHidden="1" w:uiPriority="0" w:unhideWhenUsed="1" w:qFormat="1"/>
+    <w:lsdException w:name="table of figures" w:semiHidden="1" w:unhideWhenUsed="1"/>
+    <w:lsdException w:name="envelope address" w:semiHidden="1" w:unhideWhenUsed="1"/>
+    <w:lsdException w:name="envelope return" w:semiHidden="1" w:unhideWhenUsed="1"/>
+    <w:lsdException w:name="footnote reference" w:semiHidden="1" w:unhideWhenUsed="1"/>
+    <w:lsdException w:name="annotation reference" w:semiHidden="1" w:unhideWhenUsed="1"/>
+    <w:lsdException w:name="line number" w:semiHidden="1" w:unhideWhenUsed="1"/>
+    <w:lsdException w:name="page number" w:semiHidden="1" w:unhideWhenUsed="1"/>
+    <w:lsdException w:name="endnote reference" w:semiHidden="1" w:unhideWhenUsed="1"/>
+    <w:lsdException w:name="endnote text" w:semiHidden="1" w:unhideWhenUsed="1"/>
+    <w:lsdException w:name="table of authorities" w:semiHidden="1" w:unhideWhenUsed="1"/>
+    <w:lsdException w:name="macro" w:semiHidden="1" w:unhideWhenUsed="1"/>
+    <w:lsdException w:name="toa heading" w:semiHidden="1" w:unhideWhenUsed="1"/>
+    <w:lsdException w:name="List" w:semiHidden="1" w:unhideWhenUsed="1"/>
+    <w:lsdException w:name="List Bullet" w:semiHidden="1" w:unhideWhenUsed="1"/>
+    <w:lsdException w:name="List Number" w:semiHidden="1" w:unhideWhenUsed="1"/>
+    <w:lsdException w:name="List 2" w:semiHidden="1" w:unhideWhenUsed="1"/>
+    <w:lsdException w:name="List 3" w:semiHidden="1" w:unhideWhenUsed="1"/>
+    <w:lsdException w:name="List 4" w:semiHidden="1" w:unhideWhenUsed="1"/>
+    <w:lsdException w:name="List 5" w:semiHidden="1" w:unhideWhenUsed="1"/>
+    <w:lsdException w:name="List Bullet 2" w:semiHidden="1" w:unhideWhenUsed="1"/>
+    <w:lsdException w:name="List Bullet 3" w:semiHidden="1" w:unhideWhenUsed="1"/>
+    <w:lsdException w:name="List Bullet 4" w:semiHidden="1" w:unhideWhenUsed="1"/>
+    <w:lsdException w:name="List Bullet 5" w:semiHidden="1" w:unhideWhenUsed="1"/>
+    <w:lsdException w:name="List Number 2" w:semiHidden="1" w:unhideWhenUsed="1"/>
+    <w:lsdException w:name="List Number 3" w:semiHidden="1" w:unhideWhenUsed="1"/>
+    <w:lsdException w:name="List Number 4" w:semiHidden="1" w:unhideWhenUsed="1"/>
+    <w:lsdException w:name="List Number 5" w:semiHidden="1" w:unhideWhenUsed="1"/>
+    <w:lsdException w:name="Title" w:locked="1" w:uiPriority="0" w:qFormat="1"/>
+    <w:lsdException w:name="Closing" w:semiHidden="1" w:unhideWhenUsed="1"/>
+    <w:lsdException w:name="Signature" w:semiHidden="1" w:unhideWhenUsed="1"/>
+    <w:lsdException w:name="Default Paragraph Font" w:locked="1" w:uiPriority="0"/>
+    <w:lsdException w:name="Body Text" w:semiHidden="1" w:unhideWhenUsed="1"/>
+    <w:lsdException w:name="Body Text Indent" w:semiHidden="1" w:unhideWhenUsed="1"/>
+    <w:lsdException w:name="List Continue" w:semiHidden="1" w:unhideWhenUsed="1"/>
+    <w:lsdException w:name="List Continue 2" w:semiHidden="1" w:unhideWhenUsed="1"/>
+    <w:lsdException w:name="List Continue 3" w:semiHidden="1" w:unhideWhenUsed="1"/>
+    <w:lsdException w:name="List Continue 4" w:semiHidden="1" w:unhideWhenUsed="1"/>
+    <w:lsdException w:name="List Continue 5" w:semiHidden="1" w:unhideWhenUsed="1"/>
+    <w:lsdException w:name="Message Header" w:semiHidden="1" w:unhideWhenUsed="1"/>
+    <w:lsdException w:name="Subtitle" w:locked="1" w:uiPriority="0" w:qFormat="1"/>
+    <w:lsdException w:name="Salutation" w:semiHidden="1" w:unhideWhenUsed="1"/>
+    <w:lsdException w:name="Date" w:semiHidden="1" w:unhideWhenUsed="1"/>
+    <w:lsdException w:name="Body Text First Indent" w:semiHidden="1" w:unhideWhenUsed="1"/>
+    <w:lsdException w:name="Body Text First Indent 2" w:semiHidden="1" w:unhideWhenUsed="1"/>
+    <w:lsdException w:name="Note Heading" w:semiHidden="1" w:unhideWhenUsed="1"/>
+    <w:lsdException w:name="Body Text 2" w:semiHidden="1" w:unhideWhenUsed="1"/>
+    <w:lsdException w:name="Body Text 3" w:semiHidden="1" w:unhideWhenUsed="1"/>
+    <w:lsdException w:name="Body Text Indent 2" w:semiHidden="1" w:unhideWhenUsed="1"/>
+    <w:lsdException w:name="Body Text Indent 3" w:semiHidden="1" w:unhideWhenUsed="1"/>
+    <w:lsdException w:name="Block Text" w:semiHidden="1" w:unhideWhenUsed="1"/>
+    <w:lsdException w:name="Hyperlink" w:semiHidden="1" w:unhideWhenUsed="1"/>
+    <w:lsdException w:name="FollowedHyperlink" w:semiHidden="1" w:unhideWhenUsed="1"/>
+    <w:lsdException w:name="Strong" w:locked="1" w:uiPriority="0" w:qFormat="1"/>
+    <w:lsdException w:name="Emphasis" w:locked="1" w:uiPriority="0" w:qFormat="1"/>
+    <w:lsdException w:name="Document Map" w:semiHidden="1" w:unhideWhenUsed="1"/>
+    <w:lsdException w:name="Plain Text" w:semiHidden="1" w:unhideWhenUsed="1"/>
+    <w:lsdException w:name="E-mail Signature" w:semiHidden="1" w:unhideWhenUsed="1"/>
+    <w:lsdException w:name="HTML Top of Form" w:semiHidden="1" w:unhideWhenUsed="1"/>
+    <w:lsdException w:name="HTML Bottom of Form" w:semiHidden="1" w:unhideWhenUsed="1"/>
+    <w:lsdException w:name="Normal (Web)" w:semiHidden="1" w:unhideWhenUsed="1"/>
+    <w:lsdException w:name="HTML Acronym" w:semiHidden="1" w:unhideWhenUsed="1"/>
+    <w:lsdException w:name="HTML Address" w:semiHidden="1" w:unhideWhenUsed="1"/>
+    <w:lsdException w:name="HTML Cite" w:semiHidden="1" w:unhideWhenUsed="1"/>
+    <w:lsdException w:name="HTML Code" w:semiHidden="1" w:unhideWhenUsed="1"/>
+    <w:lsdException w:name="HTML Definition" w:semiHidden="1" w:unhideWhenUsed="1"/>
+    <w:lsdException w:name="HTML Keyboard" w:semiHidden="1" w:unhideWhenUsed="1"/>
+    <w:lsdException w:name="HTML Preformatted" w:semiHidden="1" w:unhideWhenUsed="1"/>
+    <w:lsdException w:name="HTML Sample" w:semiHidden="1" w:unhideWhenUsed="1"/>
+    <w:lsdException w:name="HTML Typewriter" w:semiHidden="1" w:unhideWhenUsed="1"/>
+    <w:lsdException w:name="HTML Variable" w:semiHidden="1" w:unhideWhenUsed="1"/>
+    <w:lsdException w:name="Normal Table" w:semiHidden="1" w:unhideWhenUsed="1"/>
+    <w:lsdException w:name="annotation subject" w:semiHidden="1" w:unhideWhenUsed="1"/>
+    <w:lsdException w:name="No List" w:semiHidden="1" w:unhideWhenUsed="1"/>
+    <w:lsdException w:name="Outline List 1" w:semiHidden="1" w:unhideWhenUsed="1"/>
+    <w:lsdException w:name="Outline List 2" w:semiHidden="1" w:unhideWhenUsed="1"/>
+    <w:lsdException w:name="Outline List 3" w:semiHidden="1" w:unhideWhenUsed="1"/>
+    <w:lsdException w:name="Table Simple 1" w:semiHidden="1" w:unhideWhenUsed="1"/>
+    <w:lsdException w:name="Table Simple 2" w:semiHidden="1" w:unhideWhenUsed="1"/>
+    <w:lsdException w:name="Table Simple 3" w:semiHidden="1" w:unhideWhenUsed="1"/>
+    <w:lsdException w:name="Table Classic 1" w:semiHidden="1" w:unhideWhenUsed="1"/>
+    <w:lsdException w:name="Table Classic 2" w:semiHidden="1" w:unhideWhenUsed="1"/>
+    <w:lsdException w:name="Table Classic 3" w:semiHidden="1" w:unhideWhenUsed="1"/>
+    <w:lsdException w:name="Table Classic 4" w:semiHidden="1" w:unhideWhenUsed="1"/>
+    <w:lsdException w:name="Table Colorful 1" w:semiHidden="1" w:unhideWhenUsed="1"/>
+    <w:lsdException w:name="Table Colorful 2" w:semiHidden="1" w:unhideWhenUsed="1"/>
+    <w:lsdException w:name="Table Colorful 3" w:semiHidden="1" w:unhideWhenUsed="1"/>
+    <w:lsdException w:name="Table Columns 1" w:semiHidden="1" w:unhideWhenUsed="1"/>
+    <w:lsdException w:name="Table Columns 2" w:semiHidden="1" w:unhideWhenUsed="1"/>
+    <w:lsdException w:name="Table Columns 3" w:semiHidden="1" w:unhideWhenUsed="1"/>
+    <w:lsdException w:name="Table Columns 4" w:semiHidden="1" w:unhideWhenUsed="1"/>
+    <w:lsdException w:name="Table Columns 5" w:semiHidden="1" w:unhideWhenUsed="1"/>
+    <w:lsdException w:name="Table Grid 1" w:semiHidden="1" w:unhideWhenUsed="1"/>
+    <w:lsdException w:name="Table Grid 2" w:semiHidden="1" w:unhideWhenUsed="1"/>
+    <w:lsdException w:name="Table Grid 3" w:semiHidden="1" w:unhideWhenUsed="1"/>
+    <w:lsdException w:name="Table Grid 4" w:semiHidden="1" w:unhideWhenUsed="1"/>
+    <w:lsdException w:name="Table Grid 5" w:semiHidden="1" w:unhideWhenUsed="1"/>
+    <w:lsdException w:name="Table Grid 6" w:semiHidden="1" w:unhideWhenUsed="1"/>
+    <w:lsdException w:name="Table Grid 7" w:semiHidden="1" w:unhideWhenUsed="1"/>
+    <w:lsdException w:name="Table Grid 8" w:semiHidden="1" w:unhideWhenUsed="1"/>
+    <w:lsdException w:name="Table List 1" w:semiHidden="1" w:unhideWhenUsed="1"/>
+    <w:lsdException w:name="Table List 2" w:semiHidden="1" w:unhideWhenUsed="1"/>
+    <w:lsdException w:name="Table List 3" w:semiHidden="1" w:unhideWhenUsed="1"/>
+    <w:lsdException w:name="Table List 4" w:semiHidden="1" w:unhideWhenUsed="1"/>
+    <w:lsdException w:name="Table List 5" w:semiHidden="1" w:unhideWhenUsed="1"/>
+    <w:lsdException w:name="Table List 6" w:semiHidden="1" w:unhideWhenUsed="1"/>
+    <w:lsdException w:name="Table List 7" w:semiHidden="1" w:unhideWhenUsed="1"/>
+    <w:lsdException w:name="Table List 8" w:semiHidden="1" w:unhideWhenUsed="1"/>
+    <w:lsdException w:name="Table 3D effects 1" w:semiHidden="1" w:unhideWhenUsed="1"/>
+    <w:lsdException w:name="Table 3D effects 2" w:semiHidden="1" w:unhideWhenUsed="1"/>
+    <w:lsdException w:name="Table 3D effects 3" w:semiHidden="1" w:unhideWhenUsed="1"/>
+    <w:lsdException w:name="Table Contemporary" w:semiHidden="1" w:unhideWhenUsed="1"/>
+    <w:lsdException w:name="Table Elegant" w:semiHidden="1" w:unhideWhenUsed="1"/>
+    <w:lsdException w:name="Table Professional" w:semiHidden="1" w:unhideWhenUsed="1"/>
+    <w:lsdException w:name="Table Subtle 1" w:semiHidden="1" w:unhideWhenUsed="1"/>
+    <w:lsdException w:name="Table Subtle 2" w:semiHidden="1" w:unhideWhenUsed="1"/>
+    <w:lsdException w:name="Table Web 1" w:semiHidden="1" w:unhideWhenUsed="1"/>
+    <w:lsdException w:name="Table Web 2" w:semiHidden="1" w:unhideWhenUsed="1"/>
+    <w:lsdException w:name="Table Web 3" w:semiHidden="1" w:unhideWhenUsed="1"/>
+    <w:lsdException w:name="Balloon Text" w:semiHidden="1" w:unhideWhenUsed="1"/>
+    <w:lsdException w:name="Table Grid" w:locked="1" w:semiHidden="1" w:uiPriority="0" w:unhideWhenUsed="1"/>
+    <w:lsdException w:name="Table Theme" w:semiHidden="1" w:unhideWhenUsed="1"/>
+    <w:lsdException w:name="Placeholder Text" w:semiHidden="1"/>
+    <w:lsdException w:name="No Spacing" w:uiPriority="1" w:qFormat="1"/>
+    <w:lsdException w:name="Light Shading" w:uiPriority="60"/>
+    <w:lsdException w:name="Light List" w:uiPriority="61"/>
+    <w:lsdException w:name="Light Grid" w:uiPriority="62"/>
+    <w:lsdException w:name="Medium Shading 1" w:uiPriority="63"/>
+    <w:lsdException w:name="Medium Shading 2" w:uiPriority="64"/>
+    <w:lsdException w:name="Medium List 1" w:uiPriority="65"/>
+    <w:lsdException w:name="Medium List 2" w:uiPriority="66"/>
+    <w:lsdException w:name="Medium Grid 1" w:uiPriority="67"/>
+    <w:lsdException w:name="Medium Grid 2" w:uiPriority="68"/>
+    <w:lsdException w:name="Medium Grid 3" w:uiPriority="69"/>
+    <w:lsdException w:name="Dark List" w:uiPriority="70"/>
+    <w:lsdException w:name="Colorful Shading" w:uiPriority="71"/>
+    <w:lsdException w:name="Colorful List" w:uiPriority="72"/>
+    <w:lsdException w:name="Colorful Grid" w:uiPriority="73"/>
+    <w:lsdException w:name="Light Shading Accent 1" w:uiPriority="60"/>
+    <w:lsdException w:name="Light List Accent 1" w:uiPriority="61"/>
+    <w:lsdException w:name="Light Grid Accent 1" w:uiPriority="62"/>
+    <w:lsdException w:name="Medium Shading 1 Accent 1" w:uiPriority="63"/>
+    <w:lsdException w:name="Medium Shading 2 Accent 1" w:uiPriority="64"/>
+    <w:lsdException w:name="Medium List 1 Accent 1" w:uiPriority="65"/>
+    <w:lsdException w:name="Revision" w:semiHidden="1"/>
+    <w:lsdException w:name="List Paragraph" w:uiPriority="34" w:qFormat="1"/>
+    <w:lsdException w:name="Quote" w:uiPriority="29" w:qFormat="1"/>
+    <w:lsdException w:name="Intense Quote" w:uiPriority="30" w:qFormat="1"/>
+    <w:lsdException w:name="Medium List 2 Accent 1" w:uiPriority="66"/>
+    <w:lsdException w:name="Medium Grid 1 Accent 1" w:uiPriority="67"/>
+    <w:lsdException w:name="Medium Grid 2 Accent 1" w:uiPriority="68"/>
+    <w:lsdException w:name="Medium Grid 3 Accent 1" w:uiPriority="69"/>
+    <w:lsdException w:name="Dark List Accent 1" w:uiPriority="70"/>
+    <w:lsdException w:name="Colorful Shading Accent 1" w:uiPriority="71"/>
+    <w:lsdException w:name="Colorful List Accent 1" w:uiPriority="72"/>
+    <w:lsdException w:name="Colorful Grid Accent 1" w:uiPriority="73"/>
+    <w:lsdException w:name="Light Shading Accent 2" w:uiPriority="60"/>
+    <w:lsdException w:name="Light List Accent 2" w:uiPriority="61"/>
+    <w:lsdException w:name="Light Grid Accent 2" w:uiPriority="62"/>
+    <w:lsdException w:name="Medium Shading 1 Accent 2" w:uiPriority="63"/>
+    <w:lsdException w:name="Medium Shading 2 Accent 2" w:uiPriority="64"/>
+    <w:lsdException w:name="Medium List 1 Accent 2" w:uiPriority="65"/>
+    <w:lsdException w:name="Medium List 2 Accent 2" w:uiPriority="66"/>
+    <w:lsdException w:name="Medium Grid 1 Accent 2" w:uiPriority="67"/>
+    <w:lsdException w:name="Medium Grid 2 Accent 2" w:uiPriority="68"/>
+    <w:lsdException w:name="Medium Grid 3 Accent 2" w:uiPriority="69"/>
+    <w:lsdException w:name="Dark List Accent 2" w:uiPriority="70"/>
+    <w:lsdException w:name="Colorful Shading Accent 2" w:uiPriority="71"/>
+    <w:lsdException w:name="Colorful List Accent 2" w:uiPriority="72"/>
+    <w:lsdException w:name="Colorful Grid Accent 2" w:uiPriority="73"/>
+    <w:lsdException w:name="Light Shading Accent 3" w:uiPriority="60"/>
+    <w:lsdException w:name="Light List Accent 3" w:uiPriority="61"/>
+    <w:lsdException w:name="Light Grid Accent 3" w:uiPriority="62"/>
+    <w:lsdException w:name="Medium Shading 1 Accent 3" w:uiPriority="63"/>
+    <w:lsdException w:name="Medium Shading 2 Accent 3" w:uiPriority="64"/>
+    <w:lsdException w:name="Medium List 1 Accent 3" w:uiPriority="65"/>
+    <w:lsdException w:name="Medium List 2 Accent 3" w:uiPriority="66"/>
+    <w:lsdException w:name="Medium Grid 1 Accent 3" w:uiPriority="67"/>
+    <w:lsdException w:name="Medium Grid 2 Accent 3" w:uiPriority="68"/>
+    <w:lsdException w:name="Medium Grid 3 Accent 3" w:uiPriority="69"/>
+    <w:lsdException w:name="Dark List Accent 3" w:uiPriority="70"/>
+    <w:lsdException w:name="Colorful Shading Accent 3" w:uiPriority="71"/>
+    <w:lsdException w:name="Colorful List Accent 3" w:uiPriority="72"/>
+    <w:lsdException w:name="Colorful Grid Accent 3" w:uiPriority="73"/>
+    <w:lsdException w:name="Light Shading Accent 4" w:uiPriority="60"/>
+    <w:lsdException w:name="Light List Accent 4" w:uiPriority="61"/>
+    <w:lsdException w:name="Light Grid Accent 4" w:uiPriority="62"/>
+    <w:lsdException w:name="Medium Shading 1 Accent 4" w:uiPriority="63"/>
+    <w:lsdException w:name="Medium Shading 2 Accent 4" w:uiPriority="64"/>
+    <w:lsdException w:name="Medium List 1 Accent 4" w:uiPriority="65"/>
+    <w:lsdException w:name="Medium List 2 Accent 4" w:uiPriority="66"/>
+    <w:lsdException w:name="Medium Grid 1 Accent 4" w:uiPriority="67"/>
+    <w:lsdException w:name="Medium Grid 2 Accent 4" w:uiPriority="68"/>
+    <w:lsdException w:name="Medium Grid 3 Accent 4" w:uiPriority="69"/>
+    <w:lsdException w:name="Dark List Accent 4" w:uiPriority="70"/>
+    <w:lsdException w:name="Colorful Shading Accent 4" w:uiPriority="71"/>
+    <w:lsdException w:name="Colorful List Accent 4" w:uiPriority="72"/>
+    <w:lsdException w:name="Colorful Grid Accent 4" w:uiPriority="73"/>
+    <w:lsdException w:name="Light Shading Accent 5" w:uiPriority="60"/>
+    <w:lsdException w:name="Light List Accent 5" w:uiPriority="61"/>
+    <w:lsdException w:name="Light Grid Accent 5" w:uiPriority="62"/>
+    <w:lsdException w:name="Medium Shading 1 Accent 5" w:uiPriority="63"/>
+    <w:lsdException w:name="Medium Shading 2 Accent 5" w:uiPriority="64"/>
+    <w:lsdException w:name="Medium List 1 Accent 5" w:uiPriority="65"/>
+    <w:lsdException w:name="Medium List 2 Accent 5" w:uiPriority="66"/>
+    <w:lsdException w:name="Medium Grid 1 Accent 5" w:uiPriority="67"/>
+    <w:lsdException w:name="Medium Grid 2 Accent 5" w:uiPriority="68"/>
+    <w:lsdException w:name="Medium Grid 3 Accent 5" w:uiPriority="69"/>
+    <w:lsdException w:name="Dark List Accent 5" w:uiPriority="70"/>
+    <w:lsdException w:name="Colorful Shading Accent 5" w:uiPriority="71"/>
+    <w:lsdException w:name="Colorful List Accent 5" w:uiPriority="72"/>
+    <w:lsdException w:name="Colorful Grid Accent 5" w:uiPriority="73"/>
+    <w:lsdException w:name="Light Shading Accent 6" w:uiPriority="60"/>
+    <w:lsdException w:name="Light List Accent 6" w:uiPriority="61"/>
+    <w:lsdException w:name="Light Grid Accent 6" w:uiPriority="62"/>
+    <w:lsdException w:name="Medium Shading 1 Accent 6" w:uiPriority="63"/>
+    <w:lsdException w:name="Medium Shading 2 Accent 6" w:uiPriority="64"/>
+    <w:lsdException w:name="Medium List 1 Accent 6" w:uiPriority="65"/>
+    <w:lsdException w:name="Medium List 2 Accent 6" w:uiPriority="66"/>
+    <w:lsdException w:name="Medium Grid 1 Accent 6" w:uiPriority="67"/>
+    <w:lsdException w:name="Medium Grid 2 Accent 6" w:uiPriority="68"/>
+    <w:lsdException w:name="Medium Grid 3 Accent 6" w:uiPriority="69"/>
+    <w:lsdException w:name="Dark List Accent 6" w:uiPriority="70"/>
+    <w:lsdException w:name="Colorful Shading Accent 6" w:uiPriority="71"/>
+    <w:lsdException w:name="Colorful List Accent 6" w:uiPriority="72"/>
+    <w:lsdException w:name="Colorful Grid Accent 6" w:uiPriority="73"/>
+    <w:lsdException w:name="Subtle Emphasis" w:uiPriority="19" w:qFormat="1"/>
+    <w:lsdException w:name="Intense Emphasis" w:uiPriority="21" w:qFormat="1"/>
+    <w:lsdException w:name="Subtle Reference" w:uiPriority="31" w:qFormat="1"/>
+    <w:lsdException w:name="Intense Reference" w:uiPriority="32" w:qFormat="1"/>
+    <w:lsdException w:name="Book Title" w:uiPriority="33" w:qFormat="1"/>
+    <w:lsdException w:name="Bibliography" w:semiHidden="1" w:uiPriority="37" w:unhideWhenUsed="1"/>
+    <w:lsdException w:name="TOC Heading" w:semiHidden="1" w:uiPriority="39" w:unhideWhenUsed="1" w:qFormat="1"/>
+    <w:lsdException w:name="Plain Table 1" w:uiPriority="41"/>
+    <w:lsdException w:name="Plain Table 2" w:uiPriority="42"/>
+    <w:lsdException w:name="Plain Table 3" w:uiPriority="43"/>
+    <w:lsdException w:name="Plain Table 4" w:uiPriority="44"/>
+    <w:lsdException w:name="Plain Table 5" w:uiPriority="45"/>
+    <w:lsdException w:name="Grid Table Light" w:uiPriority="40"/>
+    <w:lsdException w:name="Grid Table 1 Light" w:uiPriority="46"/>
+    <w:lsdException w:name="Grid Table 2" w:uiPriority="47"/>
+    <w:lsdException w:name="Grid Table 3" w:uiPriority="48"/>
+    <w:lsdException w:name="Grid Table 4" w:uiPriority="49"/>
+    <w:lsdException w:name="Grid Table 5 Dark" w:uiPriority="50"/>
+    <w:lsdException w:name="Grid Table 6 Colorful" w:uiPriority="51"/>
+    <w:lsdException w:name="Grid Table 7 Colorful" w:uiPriority="52"/>
+    <w:lsdException w:name="Grid Table 1 Light Accent 1" w:uiPriority="46"/>
+    <w:lsdException w:name="Grid Table 2 Accent 1" w:uiPriority="47"/>
+    <w:lsdException w:name="Grid Table 3 Accent 1" w:uiPriority="48"/>
+    <w:lsdException w:name="Grid Table 4 Accent 1" w:uiPriority="49"/>
+    <w:lsdException w:name="Grid Table 5 Dark Accent 1" w:uiPriority="50"/>
+    <w:lsdException w:name="Grid Table 6 Colorful Accent 1" w:uiPriority="51"/>
+    <w:lsdException w:name="Grid Table 7 Colorful Accent 1" w:uiPriority="52"/>
+    <w:lsdException w:name="Grid Table 1 Light Accent 2" w:uiPriority="46"/>
+    <w:lsdException w:name="Grid Table 2 Accent 2" w:uiPriority="47"/>
+    <w:lsdException w:name="Grid Table 3 Accent 2" w:uiPriority="48"/>
+    <w:lsdException w:name="Grid Table 4 Accent 2" w:uiPriority="49"/>
+    <w:lsdException w:name="Grid Table 5 Dark Accent 2" w:uiPriority="50"/>
+    <w:lsdException w:name="Grid Table 6 Colorful Accent 2" w:uiPriority="51"/>
+    <w:lsdException w:name="Grid Table 7 Colorful Accent 2" w:uiPriority="52"/>
+    <w:lsdException w:name="Grid Table 1 Light Accent 3" w:uiPriority="46"/>
+    <w:lsdException w:name="Grid Table 2 Accent 3" w:uiPriority="47"/>
+    <w:lsdException w:name="Grid Table 3 Accent 3" w:uiPriority="48"/>
+    <w:lsdException w:name="Grid Table 4 Accent 3" w:uiPriority="49"/>
+    <w:lsdException w:name="Grid Table 5 Dark Accent 3" w:uiPriority="50"/>
+    <w:lsdException w:name="Grid Table 6 Colorful Accent 3" w:uiPriority="51"/>
+    <w:lsdException w:name="Grid Table 7 Colorful Accent 3" w:uiPriority="52"/>
+    <w:lsdException w:name="Grid Table 1 Light Accent 4" w:uiPriority="46"/>
+    <w:lsdException w:name="Grid Table 2 Accent 4" w:uiPriority="47"/>
+    <w:lsdException w:name="Grid Table 3 Accent 4" w:uiPriority="48"/>
+    <w:lsdException w:name="Grid Table 4 Accent 4" w:uiPriority="49"/>
+    <w:lsdException w:name="Grid Table 5 Dark Accent 4" w:uiPriority="50"/>
+    <w:lsdException w:name="Grid Table 6 Colorful Accent 4" w:uiPriority="51"/>
+    <w:lsdException w:name="Grid Table 7 Colorful Accent 4" w:uiPriority="52"/>
+    <w:lsdException w:name="Grid Table 1 Light Accent 5" w:uiPriority="46"/>
+    <w:lsdException w:name="Grid Table 2 Accent 5" w:uiPriority="47"/>
+    <w:lsdException w:name="Grid Table 3 Accent 5" w:uiPriority="48"/>
+    <w:lsdException w:name="Grid Table 4 Accent 5" w:uiPriority="49"/>
+    <w:lsdException w:name="Grid Table 5 Dark Accent 5" w:uiPriority="50"/>
+    <w:lsdException w:name="Grid Table 6 Colorful Accent 5" w:uiPriority="51"/>
+    <w:lsdException w:name="Grid Table 7 Colorful Accent 5" w:uiPriority="52"/>
+    <w:lsdException w:name="Grid Table 1 Light Accent 6" w:uiPriority="46"/>
+    <w:lsdException w:name="Grid Table 2 Accent 6" w:uiPriority="47"/>
+    <w:lsdException w:name="Grid Table 3 Accent 6" w:uiPriority="48"/>
+    <w:lsdException w:name="Grid Table 4 Accent 6" w:uiPriority="49"/>
+    <w:lsdException w:name="Grid Table 5 Dark Accent 6" w:uiPriority="50"/>
+    <w:lsdException w:name="Grid Table 6 Colorful Accent 6" w:uiPriority="51"/>
+    <w:lsdException w:name="Grid Table 7 Colorful Accent 6" w:uiPriority="52"/>
+    <w:lsdException w:name="List Table 1 Light" w:uiPriority="46"/>
+    <w:lsdException w:name="List Table 2" w:uiPriority="47"/>
+    <w:lsdException w:name="List Table 3" w:uiPriority="48"/>
+    <w:lsdException w:name="List Table 4" w:uiPriority="49"/>
+    <w:lsdException w:name="List Table 5 Dark" w:uiPriority="50"/>
+    <w:lsdException w:name="List Table 6 Colorful" w:uiPriority="51"/>
+    <w:lsdException w:name="List Table 7 Colorful" w:uiPriority="52"/>
+    <w:lsdException w:name="List Table 1 Light Accent 1" w:uiPriority="46"/>
+    <w:lsdException w:name="List Table 2 Accent 1" w:uiPriority="47"/>
+    <w:lsdException w:name="List Table 3 Accent 1" w:uiPriority="48"/>
+    <w:lsdException w:name="List Table 4 Accent 1" w:uiPriority="49"/>
+    <w:lsdException w:name="List Table 5 Dark Accent 1" w:uiPriority="50"/>
+    <w:lsdException w:name="List Table 6 Colorful Accent 1" w:uiPriority="51"/>
+    <w:lsdException w:name="List Table 7 Colorful Accent 1" w:uiPriority="52"/>
+    <w:lsdException w:name="List Table 1 Light Accent 2" w:uiPriority="46"/>
+    <w:lsdException w:name="List Table 2 Accent 2" w:uiPriority="47"/>
+    <w:lsdException w:name="List Table 3 Accent 2" w:uiPriority="48"/>
+    <w:lsdException w:name="List Table 4 Accent 2" w:uiPriority="49"/>
+    <w:lsdException w:name="List Table 5 Dark Accent 2" w:uiPriority="50"/>
+    <w:lsdException w:name="List Table 6 Colorful Accent 2" w:uiPriority="51"/>
+    <w:lsdException w:name="List Table 7 Colorful Accent 2" w:uiPriority="52"/>
+    <w:lsdException w:name="List Table 1 Light Accent 3" w:uiPriority="46"/>
+    <w:lsdException w:name="List Table 2 Accent 3" w:uiPriority="47"/>
+    <w:lsdException w:name="List Table 3 Accent 3" w:uiPriority="48"/>
+    <w:lsdException w:name="List Table 4 Accent 3" w:uiPriority="49"/>
+    <w:lsdException w:name="List Table 5 Dark Accent 3" w:uiPriority="50"/>
+    <w:lsdException w:name="List Table 6 Colorful Accent 3" w:uiPriority="51"/>
+    <w:lsdException w:name="List Table 7 Colorful Accent 3" w:uiPriority="52"/>
+    <w:lsdException w:name="List Table 1 Light Accent 4" w:uiPriority="46"/>
+    <w:lsdException w:name="List Table 2 Accent 4" w:uiPriority="47"/>
+    <w:lsdException w:name="List Table 3 Accent 4" w:uiPriority="48"/>
+    <w:lsdException w:name="List Table 4 Accent 4" w:uiPriority="49"/>
+    <w:lsdException w:name="List Table 5 Dark Accent 4" w:uiPriority="50"/>
+    <w:lsdException w:name="List Table 6 Colorful Accent 4" w:uiPriority="51"/>
+    <w:lsdException w:name="List Table 7 Colorful Accent 4" w:uiPriority="52"/>
+    <w:lsdException w:name="List Table 1 Light Accent 5" w:uiPriority="46"/>
+    <w:lsdException w:name="List Table 2 Accent 5" w:uiPriority="47"/>
+    <w:lsdException w:name="List Table 3 Accent 5" w:uiPriority="48"/>
+    <w:lsdException w:name="List Table 4 Accent 5" w:uiPriority="49"/>
+    <w:lsdException w:name="List Table 5 Dark Accent 5" w:uiPriority="50"/>
+    <w:lsdException w:name="List Table 6 Colorful Accent 5" w:uiPriority="51"/>
+    <w:lsdException w:name="List Table 7 Colorful Accent 5" w:uiPriority="52"/>
+    <w:lsdException w:name="List Table 1 Light Accent 6" w:uiPriority="46"/>
+    <w:lsdException w:name="List Table 2 Accent 6" w:uiPriority="47"/>
+    <w:lsdException w:name="List Table 3 Accent 6" w:uiPriority="48"/>
+    <w:lsdException w:name="List Table 4 Accent 6" w:uiPriority="49"/>
+    <w:lsdException w:name="List Table 5 Dark Accent 6" w:uiPriority="50"/>
+    <w:lsdException w:name="List Table 6 Colorful Accent 6" w:uiPriority="51"/>
+    <w:lsdException w:name="List Table 7 Colorful Accent 6" w:uiPriority="52"/>
+    <w:lsdException w:name="Mention" w:semiHidden="1" w:unhideWhenUsed="1"/>
+    <w:lsdException w:name="Smart Hyperlink" w:semiHidden="1" w:unhideWhenUsed="1"/>
+    <w:lsdException w:name="Hashtag" w:semiHidden="1" w:unhideWhenUsed="1"/>
+    <w:lsdException w:name="Unresolved Mention" w:semiHidden="1" w:unhideWhenUsed="1"/>
   </w:latentStyles>
   <w:style w:type="paragraph" w:default="1" w:styleId="Normal">
     <w:name w:val="Normal"/>
@@ -1456,12 +1896,14 @@
     </w:pPr>
     <w:rPr>
       <w:color w:val="000000"/>
+      <w:sz w:val="22"/>
+      <w:szCs w:val="22"/>
     </w:rPr>
   </w:style>
   <w:style w:type="paragraph" w:styleId="Heading1">
     <w:name w:val="heading 1"/>
-    <w:basedOn w:val="normal0"/>
-    <w:next w:val="normal0"/>
+    <w:basedOn w:val="Normal1"/>
+    <w:next w:val="Normal1"/>
     <w:link w:val="Heading1Char"/>
     <w:uiPriority w:val="99"/>
     <w:qFormat/>
@@ -1479,8 +1921,8 @@
   </w:style>
   <w:style w:type="paragraph" w:styleId="Heading2">
     <w:name w:val="heading 2"/>
-    <w:basedOn w:val="normal0"/>
-    <w:next w:val="normal0"/>
+    <w:basedOn w:val="Normal1"/>
+    <w:next w:val="Normal1"/>
     <w:link w:val="Heading2Char"/>
     <w:uiPriority w:val="99"/>
     <w:qFormat/>
@@ -1498,8 +1940,8 @@
   </w:style>
   <w:style w:type="paragraph" w:styleId="Heading3">
     <w:name w:val="heading 3"/>
-    <w:basedOn w:val="normal0"/>
-    <w:next w:val="normal0"/>
+    <w:basedOn w:val="Normal1"/>
+    <w:next w:val="Normal1"/>
     <w:link w:val="Heading3Char"/>
     <w:uiPriority w:val="99"/>
     <w:qFormat/>
@@ -1518,8 +1960,8 @@
   </w:style>
   <w:style w:type="paragraph" w:styleId="Heading4">
     <w:name w:val="heading 4"/>
-    <w:basedOn w:val="normal0"/>
-    <w:next w:val="normal0"/>
+    <w:basedOn w:val="Normal1"/>
+    <w:next w:val="Normal1"/>
     <w:link w:val="Heading4Char"/>
     <w:uiPriority w:val="99"/>
     <w:qFormat/>
@@ -1538,8 +1980,8 @@
   </w:style>
   <w:style w:type="paragraph" w:styleId="Heading5">
     <w:name w:val="heading 5"/>
-    <w:basedOn w:val="normal0"/>
-    <w:next w:val="normal0"/>
+    <w:basedOn w:val="Normal1"/>
+    <w:next w:val="Normal1"/>
     <w:link w:val="Heading5Char"/>
     <w:uiPriority w:val="99"/>
     <w:qFormat/>
@@ -1556,8 +1998,8 @@
   </w:style>
   <w:style w:type="paragraph" w:styleId="Heading6">
     <w:name w:val="heading 6"/>
-    <w:basedOn w:val="normal0"/>
-    <w:next w:val="normal0"/>
+    <w:basedOn w:val="Normal1"/>
+    <w:next w:val="Normal1"/>
     <w:link w:val="Heading6Char"/>
     <w:uiPriority w:val="99"/>
     <w:qFormat/>
@@ -1576,15 +2018,15 @@
   </w:style>
   <w:style w:type="character" w:default="1" w:styleId="DefaultParagraphFont">
     <w:name w:val="Default Paragraph Font"/>
-    <w:uiPriority w:val="99"/>
+    <w:uiPriority w:val="1"/>
     <w:semiHidden/>
+    <w:unhideWhenUsed/>
   </w:style>
   <w:style w:type="table" w:default="1" w:styleId="TableNormal">
     <w:name w:val="Normal Table"/>
     <w:uiPriority w:val="99"/>
     <w:semiHidden/>
     <w:unhideWhenUsed/>
-    <w:qFormat/>
     <w:tblPr>
       <w:tblInd w:w="0" w:type="dxa"/>
       <w:tblCellMar>
@@ -1603,7 +2045,6 @@
   </w:style>
   <w:style w:type="character" w:customStyle="1" w:styleId="Heading1Char">
     <w:name w:val="Heading 1 Char"/>
-    <w:basedOn w:val="DefaultParagraphFont"/>
     <w:link w:val="Heading1"/>
     <w:uiPriority w:val="99"/>
     <w:locked/>
@@ -1620,7 +2061,6 @@
   </w:style>
   <w:style w:type="character" w:customStyle="1" w:styleId="Heading2Char">
     <w:name w:val="Heading 2 Char"/>
-    <w:basedOn w:val="DefaultParagraphFont"/>
     <w:link w:val="Heading2"/>
     <w:uiPriority w:val="99"/>
     <w:semiHidden/>
@@ -1639,7 +2079,6 @@
   </w:style>
   <w:style w:type="character" w:customStyle="1" w:styleId="Heading3Char">
     <w:name w:val="Heading 3 Char"/>
-    <w:basedOn w:val="DefaultParagraphFont"/>
     <w:link w:val="Heading3"/>
     <w:uiPriority w:val="99"/>
     <w:semiHidden/>
@@ -1656,7 +2095,6 @@
   </w:style>
   <w:style w:type="character" w:customStyle="1" w:styleId="Heading4Char">
     <w:name w:val="Heading 4 Char"/>
-    <w:basedOn w:val="DefaultParagraphFont"/>
     <w:link w:val="Heading4"/>
     <w:uiPriority w:val="99"/>
     <w:semiHidden/>
@@ -1673,7 +2111,6 @@
   </w:style>
   <w:style w:type="character" w:customStyle="1" w:styleId="Heading5Char">
     <w:name w:val="Heading 5 Char"/>
-    <w:basedOn w:val="DefaultParagraphFont"/>
     <w:link w:val="Heading5"/>
     <w:uiPriority w:val="99"/>
     <w:semiHidden/>
@@ -1692,7 +2129,6 @@
   </w:style>
   <w:style w:type="character" w:customStyle="1" w:styleId="Heading6Char">
     <w:name w:val="Heading 6 Char"/>
-    <w:basedOn w:val="DefaultParagraphFont"/>
     <w:link w:val="Heading6"/>
     <w:uiPriority w:val="99"/>
     <w:semiHidden/>
@@ -1705,8 +2141,8 @@
       <w:color w:val="000000"/>
     </w:rPr>
   </w:style>
-  <w:style w:type="paragraph" w:customStyle="1" w:styleId="normal0">
-    <w:name w:val="normal"/>
+  <w:style w:type="paragraph" w:customStyle="1" w:styleId="Normal1">
+    <w:name w:val="Normal1"/>
     <w:uiPriority w:val="99"/>
     <w:rsid w:val="00A749EB"/>
     <w:pPr>
@@ -1714,12 +2150,14 @@
     </w:pPr>
     <w:rPr>
       <w:color w:val="000000"/>
+      <w:sz w:val="22"/>
+      <w:szCs w:val="22"/>
     </w:rPr>
   </w:style>
   <w:style w:type="paragraph" w:styleId="Title">
     <w:name w:val="Title"/>
-    <w:basedOn w:val="normal0"/>
-    <w:next w:val="normal0"/>
+    <w:basedOn w:val="Normal1"/>
+    <w:next w:val="Normal1"/>
     <w:link w:val="TitleChar"/>
     <w:uiPriority w:val="99"/>
     <w:qFormat/>
@@ -1736,7 +2174,6 @@
   </w:style>
   <w:style w:type="character" w:customStyle="1" w:styleId="TitleChar">
     <w:name w:val="Title Char"/>
-    <w:basedOn w:val="DefaultParagraphFont"/>
     <w:link w:val="Title"/>
     <w:uiPriority w:val="99"/>
     <w:locked/>
@@ -1753,8 +2190,8 @@
   </w:style>
   <w:style w:type="paragraph" w:styleId="Subtitle">
     <w:name w:val="Subtitle"/>
-    <w:basedOn w:val="normal0"/>
-    <w:next w:val="normal0"/>
+    <w:basedOn w:val="Normal1"/>
+    <w:next w:val="Normal1"/>
     <w:link w:val="SubtitleChar"/>
     <w:uiPriority w:val="99"/>
     <w:qFormat/>
@@ -1772,7 +2209,6 @@
   </w:style>
   <w:style w:type="character" w:customStyle="1" w:styleId="SubtitleChar">
     <w:name w:val="Subtitle Char"/>
-    <w:basedOn w:val="DefaultParagraphFont"/>
     <w:link w:val="Subtitle"/>
     <w:uiPriority w:val="99"/>
     <w:locked/>

</xml_diff>

<commit_message>
Added RC1 Verison with some format editings. Project file has been updated.
</commit_message>
<xml_diff>
--- a/projectfile.docx
+++ b/projectfile.docx
@@ -1,6 +1,6 @@
 
 <file path=word/document.xml><?xml version="1.0" encoding="utf-8"?>
-<w:document xmlns:wpc="http://schemas.microsoft.com/office/word/2010/wordprocessingCanvas" xmlns:cx="http://schemas.microsoft.com/office/drawing/2014/chartex" xmlns:cx1="http://schemas.microsoft.com/office/drawing/2015/9/8/chartex" xmlns:cx2="http://schemas.microsoft.com/office/drawing/2015/10/21/chartex" xmlns:cx3="http://schemas.microsoft.com/office/drawing/2016/5/9/chartex" xmlns:cx4="http://schemas.microsoft.com/office/drawing/2016/5/10/chartex" xmlns:cx5="http://schemas.microsoft.com/office/drawing/2016/5/11/chartex" xmlns:cx6="http://schemas.microsoft.com/office/drawing/2016/5/12/chartex" xmlns:cx7="http://schemas.microsoft.com/office/drawing/2016/5/13/chartex" xmlns:cx8="http://schemas.microsoft.com/office/drawing/2016/5/14/chartex" xmlns:mc="http://schemas.openxmlformats.org/markup-compatibility/2006" xmlns:aink="http://schemas.microsoft.com/office/drawing/2016/ink" xmlns:am3d="http://schemas.microsoft.com/office/drawing/2017/model3d" xmlns:o="urn:schemas-microsoft-com:office:office" xmlns:r="http://schemas.openxmlformats.org/officeDocument/2006/relationships" xmlns:m="http://schemas.openxmlformats.org/officeDocument/2006/math" xmlns:v="urn:schemas-microsoft-com:vml" xmlns:wp14="http://schemas.microsoft.com/office/word/2010/wordprocessingDrawing" xmlns:wp="http://schemas.openxmlformats.org/drawingml/2006/wordprocessingDrawing" xmlns:w10="urn:schemas-microsoft-com:office:word" xmlns:w="http://schemas.openxmlformats.org/wordprocessingml/2006/main" xmlns:w14="http://schemas.microsoft.com/office/word/2010/wordml" xmlns:w15="http://schemas.microsoft.com/office/word/2012/wordml" xmlns:w16se="http://schemas.microsoft.com/office/word/2015/wordml/symex" xmlns:wpg="http://schemas.microsoft.com/office/word/2010/wordprocessingGroup" xmlns:wpi="http://schemas.microsoft.com/office/word/2010/wordprocessingInk" xmlns:wne="http://schemas.microsoft.com/office/word/2006/wordml" xmlns:wps="http://schemas.microsoft.com/office/word/2010/wordprocessingShape" mc:Ignorable="w14 w15 w16se wp14">
+<w:document xmlns:wpc="http://schemas.microsoft.com/office/word/2010/wordprocessingCanvas" xmlns:cx="http://schemas.microsoft.com/office/drawing/2014/chartex" xmlns:cx1="http://schemas.microsoft.com/office/drawing/2015/9/8/chartex" xmlns:cx2="http://schemas.microsoft.com/office/drawing/2015/10/21/chartex" xmlns:cx3="http://schemas.microsoft.com/office/drawing/2016/5/9/chartex" xmlns:cx4="http://schemas.microsoft.com/office/drawing/2016/5/10/chartex" xmlns:cx5="http://schemas.microsoft.com/office/drawing/2016/5/11/chartex" xmlns:cx6="http://schemas.microsoft.com/office/drawing/2016/5/12/chartex" xmlns:cx7="http://schemas.microsoft.com/office/drawing/2016/5/13/chartex" xmlns:cx8="http://schemas.microsoft.com/office/drawing/2016/5/14/chartex" xmlns:mc="http://schemas.openxmlformats.org/markup-compatibility/2006" xmlns:aink="http://schemas.microsoft.com/office/drawing/2016/ink" xmlns:am3d="http://schemas.microsoft.com/office/drawing/2017/model3d" xmlns:o="urn:schemas-microsoft-com:office:office" xmlns:r="http://schemas.openxmlformats.org/officeDocument/2006/relationships" xmlns:m="http://schemas.openxmlformats.org/officeDocument/2006/math" xmlns:v="urn:schemas-microsoft-com:vml" xmlns:wp14="http://schemas.microsoft.com/office/word/2010/wordprocessingDrawing" xmlns:wp="http://schemas.openxmlformats.org/drawingml/2006/wordprocessingDrawing" xmlns:w10="urn:schemas-microsoft-com:office:word" xmlns:w="http://schemas.openxmlformats.org/wordprocessingml/2006/main" xmlns:w14="http://schemas.microsoft.com/office/word/2010/wordml" xmlns:w15="http://schemas.microsoft.com/office/word/2012/wordml" xmlns:w16cid="http://schemas.microsoft.com/office/word/2016/wordml/cid" xmlns:w16se="http://schemas.microsoft.com/office/word/2015/wordml/symex" xmlns:wpg="http://schemas.microsoft.com/office/word/2010/wordprocessingGroup" xmlns:wpi="http://schemas.microsoft.com/office/word/2010/wordprocessingInk" xmlns:wne="http://schemas.microsoft.com/office/word/2006/wordml" xmlns:wps="http://schemas.microsoft.com/office/word/2010/wordprocessingShape" mc:Ignorable="w14 w15 w16se w16cid wp14">
   <w:body>
     <w:p>
       <w:pPr>
@@ -1187,7 +1187,7 @@
         <w:pStyle w:val="Normal1"/>
       </w:pPr>
       <w:r>
-        <w:t xml:space="preserve">             - </w:t>
+        <w:t xml:space="preserve">             - Player now supports looped horizontal movement in a closed space. </w:t>
       </w:r>
       <w:bookmarkStart w:id="0" w:name="_GoBack"/>
       <w:bookmarkEnd w:id="0"/>
@@ -1263,7 +1263,7 @@
 </file>
 
 <file path=word/numbering.xml><?xml version="1.0" encoding="utf-8"?>
-<w:numbering xmlns:wpc="http://schemas.microsoft.com/office/word/2010/wordprocessingCanvas" xmlns:cx="http://schemas.microsoft.com/office/drawing/2014/chartex" xmlns:cx1="http://schemas.microsoft.com/office/drawing/2015/9/8/chartex" xmlns:cx2="http://schemas.microsoft.com/office/drawing/2015/10/21/chartex" xmlns:cx3="http://schemas.microsoft.com/office/drawing/2016/5/9/chartex" xmlns:cx4="http://schemas.microsoft.com/office/drawing/2016/5/10/chartex" xmlns:cx5="http://schemas.microsoft.com/office/drawing/2016/5/11/chartex" xmlns:cx6="http://schemas.microsoft.com/office/drawing/2016/5/12/chartex" xmlns:cx7="http://schemas.microsoft.com/office/drawing/2016/5/13/chartex" xmlns:cx8="http://schemas.microsoft.com/office/drawing/2016/5/14/chartex" xmlns:mc="http://schemas.openxmlformats.org/markup-compatibility/2006" xmlns:aink="http://schemas.microsoft.com/office/drawing/2016/ink" xmlns:am3d="http://schemas.microsoft.com/office/drawing/2017/model3d" xmlns:o="urn:schemas-microsoft-com:office:office" xmlns:r="http://schemas.openxmlformats.org/officeDocument/2006/relationships" xmlns:m="http://schemas.openxmlformats.org/officeDocument/2006/math" xmlns:v="urn:schemas-microsoft-com:vml" xmlns:wp14="http://schemas.microsoft.com/office/word/2010/wordprocessingDrawing" xmlns:wp="http://schemas.openxmlformats.org/drawingml/2006/wordprocessingDrawing" xmlns:w10="urn:schemas-microsoft-com:office:word" xmlns:w="http://schemas.openxmlformats.org/wordprocessingml/2006/main" xmlns:w14="http://schemas.microsoft.com/office/word/2010/wordml" xmlns:w15="http://schemas.microsoft.com/office/word/2012/wordml" xmlns:w16se="http://schemas.microsoft.com/office/word/2015/wordml/symex" xmlns:wpg="http://schemas.microsoft.com/office/word/2010/wordprocessingGroup" xmlns:wpi="http://schemas.microsoft.com/office/word/2010/wordprocessingInk" xmlns:wne="http://schemas.microsoft.com/office/word/2006/wordml" xmlns:wps="http://schemas.microsoft.com/office/word/2010/wordprocessingShape" mc:Ignorable="w14 w15 w16se wp14">
+<w:numbering xmlns:wpc="http://schemas.microsoft.com/office/word/2010/wordprocessingCanvas" xmlns:cx="http://schemas.microsoft.com/office/drawing/2014/chartex" xmlns:cx1="http://schemas.microsoft.com/office/drawing/2015/9/8/chartex" xmlns:cx2="http://schemas.microsoft.com/office/drawing/2015/10/21/chartex" xmlns:cx3="http://schemas.microsoft.com/office/drawing/2016/5/9/chartex" xmlns:cx4="http://schemas.microsoft.com/office/drawing/2016/5/10/chartex" xmlns:cx5="http://schemas.microsoft.com/office/drawing/2016/5/11/chartex" xmlns:cx6="http://schemas.microsoft.com/office/drawing/2016/5/12/chartex" xmlns:cx7="http://schemas.microsoft.com/office/drawing/2016/5/13/chartex" xmlns:cx8="http://schemas.microsoft.com/office/drawing/2016/5/14/chartex" xmlns:mc="http://schemas.openxmlformats.org/markup-compatibility/2006" xmlns:aink="http://schemas.microsoft.com/office/drawing/2016/ink" xmlns:am3d="http://schemas.microsoft.com/office/drawing/2017/model3d" xmlns:o="urn:schemas-microsoft-com:office:office" xmlns:r="http://schemas.openxmlformats.org/officeDocument/2006/relationships" xmlns:m="http://schemas.openxmlformats.org/officeDocument/2006/math" xmlns:v="urn:schemas-microsoft-com:vml" xmlns:wp14="http://schemas.microsoft.com/office/word/2010/wordprocessingDrawing" xmlns:wp="http://schemas.openxmlformats.org/drawingml/2006/wordprocessingDrawing" xmlns:w10="urn:schemas-microsoft-com:office:word" xmlns:w="http://schemas.openxmlformats.org/wordprocessingml/2006/main" xmlns:w14="http://schemas.microsoft.com/office/word/2010/wordml" xmlns:w15="http://schemas.microsoft.com/office/word/2012/wordml" xmlns:w16cid="http://schemas.microsoft.com/office/word/2016/wordml/cid" xmlns:w16se="http://schemas.microsoft.com/office/word/2015/wordml/symex" xmlns:wpg="http://schemas.microsoft.com/office/word/2010/wordprocessingGroup" xmlns:wpi="http://schemas.microsoft.com/office/word/2010/wordprocessingInk" xmlns:wne="http://schemas.microsoft.com/office/word/2006/wordml" xmlns:wps="http://schemas.microsoft.com/office/word/2010/wordprocessingShape" mc:Ignorable="w14 w15 w16se w16cid wp14">
   <w:abstractNum w:abstractNumId="0" w15:restartNumberingAfterBreak="0">
     <w:nsid w:val="10886FC7"/>
     <w:multiLevelType w:val="multilevel"/>
@@ -1500,7 +1500,7 @@
 </file>
 
 <file path=word/styles.xml><?xml version="1.0" encoding="utf-8"?>
-<w:styles xmlns:mc="http://schemas.openxmlformats.org/markup-compatibility/2006" xmlns:r="http://schemas.openxmlformats.org/officeDocument/2006/relationships" xmlns:w="http://schemas.openxmlformats.org/wordprocessingml/2006/main" xmlns:w14="http://schemas.microsoft.com/office/word/2010/wordml" xmlns:w15="http://schemas.microsoft.com/office/word/2012/wordml" xmlns:w16se="http://schemas.microsoft.com/office/word/2015/wordml/symex" mc:Ignorable="w14 w15 w16se">
+<w:styles xmlns:mc="http://schemas.openxmlformats.org/markup-compatibility/2006" xmlns:r="http://schemas.openxmlformats.org/officeDocument/2006/relationships" xmlns:w="http://schemas.openxmlformats.org/wordprocessingml/2006/main" xmlns:w14="http://schemas.microsoft.com/office/word/2010/wordml" xmlns:w15="http://schemas.microsoft.com/office/word/2012/wordml" xmlns:w16cid="http://schemas.microsoft.com/office/word/2016/wordml/cid" xmlns:w16se="http://schemas.microsoft.com/office/word/2015/wordml/symex" mc:Ignorable="w14 w15 w16se w16cid">
   <w:docDefaults>
     <w:rPrDefault>
       <w:rPr>
@@ -1665,7 +1665,7 @@
     <w:lsdException w:name="Table Web 2" w:semiHidden="1" w:unhideWhenUsed="1"/>
     <w:lsdException w:name="Table Web 3" w:semiHidden="1" w:unhideWhenUsed="1"/>
     <w:lsdException w:name="Balloon Text" w:semiHidden="1" w:unhideWhenUsed="1"/>
-    <w:lsdException w:name="Table Grid" w:locked="1" w:semiHidden="1" w:uiPriority="0" w:unhideWhenUsed="1"/>
+    <w:lsdException w:name="Table Grid" w:locked="1" w:uiPriority="0"/>
     <w:lsdException w:name="Table Theme" w:semiHidden="1" w:unhideWhenUsed="1"/>
     <w:lsdException w:name="Placeholder Text" w:semiHidden="1"/>
     <w:lsdException w:name="No Spacing" w:uiPriority="1" w:qFormat="1"/>

</xml_diff>

<commit_message>
Added additional revisions to week 3 log.
</commit_message>
<xml_diff>
--- a/projectfile.docx
+++ b/projectfile.docx
@@ -1,6 +1,6 @@
 
 <file path=word/document.xml><?xml version="1.0" encoding="utf-8"?>
-<w:document xmlns:wpc="http://schemas.microsoft.com/office/word/2010/wordprocessingCanvas" xmlns:cx="http://schemas.microsoft.com/office/drawing/2014/chartex" xmlns:cx1="http://schemas.microsoft.com/office/drawing/2015/9/8/chartex" xmlns:cx2="http://schemas.microsoft.com/office/drawing/2015/10/21/chartex" xmlns:cx3="http://schemas.microsoft.com/office/drawing/2016/5/9/chartex" xmlns:cx4="http://schemas.microsoft.com/office/drawing/2016/5/10/chartex" xmlns:cx5="http://schemas.microsoft.com/office/drawing/2016/5/11/chartex" xmlns:cx6="http://schemas.microsoft.com/office/drawing/2016/5/12/chartex" xmlns:cx7="http://schemas.microsoft.com/office/drawing/2016/5/13/chartex" xmlns:cx8="http://schemas.microsoft.com/office/drawing/2016/5/14/chartex" xmlns:mc="http://schemas.openxmlformats.org/markup-compatibility/2006" xmlns:aink="http://schemas.microsoft.com/office/drawing/2016/ink" xmlns:am3d="http://schemas.microsoft.com/office/drawing/2017/model3d" xmlns:o="urn:schemas-microsoft-com:office:office" xmlns:r="http://schemas.openxmlformats.org/officeDocument/2006/relationships" xmlns:m="http://schemas.openxmlformats.org/officeDocument/2006/math" xmlns:v="urn:schemas-microsoft-com:vml" xmlns:wp14="http://schemas.microsoft.com/office/word/2010/wordprocessingDrawing" xmlns:wp="http://schemas.openxmlformats.org/drawingml/2006/wordprocessingDrawing" xmlns:w10="urn:schemas-microsoft-com:office:word" xmlns:w="http://schemas.openxmlformats.org/wordprocessingml/2006/main" xmlns:w14="http://schemas.microsoft.com/office/word/2010/wordml" xmlns:w15="http://schemas.microsoft.com/office/word/2012/wordml" xmlns:w16cid="http://schemas.microsoft.com/office/word/2016/wordml/cid" xmlns:w16se="http://schemas.microsoft.com/office/word/2015/wordml/symex" xmlns:wpg="http://schemas.microsoft.com/office/word/2010/wordprocessingGroup" xmlns:wpi="http://schemas.microsoft.com/office/word/2010/wordprocessingInk" xmlns:wne="http://schemas.microsoft.com/office/word/2006/wordml" xmlns:wps="http://schemas.microsoft.com/office/word/2010/wordprocessingShape" mc:Ignorable="w14 w15 w16se w16cid wp14">
+<w:document xmlns:ve="http://schemas.openxmlformats.org/markup-compatibility/2006" xmlns:o="urn:schemas-microsoft-com:office:office" xmlns:r="http://schemas.openxmlformats.org/officeDocument/2006/relationships" xmlns:m="http://schemas.openxmlformats.org/officeDocument/2006/math" xmlns:v="urn:schemas-microsoft-com:vml" xmlns:wp="http://schemas.openxmlformats.org/drawingml/2006/wordprocessingDrawing" xmlns:w10="urn:schemas-microsoft-com:office:word" xmlns:w="http://schemas.openxmlformats.org/wordprocessingml/2006/main" xmlns:wne="http://schemas.microsoft.com/office/word/2006/wordml">
   <w:body>
     <w:p>
       <w:pPr>
@@ -34,14 +34,7 @@
       </w:r>
       <w:r>
         <w:br/>
-      </w:r>
-      <w:proofErr w:type="spellStart"/>
-      <w:r>
-        <w:t>UofT</w:t>
-      </w:r>
-      <w:proofErr w:type="spellEnd"/>
-      <w:r>
-        <w:t xml:space="preserve"> E-mail Address: </w:t>
+        <w:t xml:space="preserve">UofT E-mail Address: </w:t>
       </w:r>
       <w:hyperlink r:id="rId5">
         <w:r>
@@ -82,14 +75,7 @@
       </w:r>
       <w:r>
         <w:br/>
-      </w:r>
-      <w:proofErr w:type="spellStart"/>
-      <w:r>
-        <w:t>UofT</w:t>
-      </w:r>
-      <w:proofErr w:type="spellEnd"/>
-      <w:r>
-        <w:t xml:space="preserve"> E-mail Address: won.jung@mail.utoronto.ca</w:t>
+        <w:t>UofT E-mail Address: won.jung@mail.utoronto.ca</w:t>
       </w:r>
       <w:r>
         <w:br/>
@@ -116,14 +102,7 @@
       </w:r>
       <w:r>
         <w:br/>
-      </w:r>
-      <w:proofErr w:type="spellStart"/>
-      <w:r>
-        <w:t>UofT</w:t>
-      </w:r>
-      <w:proofErr w:type="spellEnd"/>
-      <w:r>
-        <w:t xml:space="preserve"> E-mail Address: joseph.dong@mail.utoronto.ca</w:t>
+        <w:t>UofT E-mail Address: joseph.dong@mail.utoronto.ca</w:t>
       </w:r>
       <w:r>
         <w:br/>
@@ -145,32 +124,16 @@
       </w:r>
       <w:r>
         <w:br/>
-        <w:t xml:space="preserve">Project Description: The player controls a particle (in directions left, right, up, down) spawning from the bottom of the screen. The </w:t>
-      </w:r>
-      <w:proofErr w:type="gramStart"/>
-      <w:r>
-        <w:t>ultimate goal</w:t>
-      </w:r>
-      <w:proofErr w:type="gramEnd"/>
-      <w:r>
-        <w:t xml:space="preserve"> is to move the controlling particle to the top, while avoiding collisions with other particles that moves on the screen in horizontal directions.</w:t>
-      </w:r>
-    </w:p>
-    <w:p>
-      <w:pPr>
-        <w:pStyle w:val="Normal1"/>
-      </w:pPr>
-      <w:r>
-        <w:br/>
-        <w:t xml:space="preserve">The number of objects moving at different speeds can be set initially. There’s a score counter which depends on the y position of the player before the game ends. If time permits, we will allow the player to set the number of lives available. We may also create additional features such as an </w:t>
-      </w:r>
-      <w:proofErr w:type="gramStart"/>
-      <w:r>
-        <w:t>in game</w:t>
-      </w:r>
-      <w:proofErr w:type="gramEnd"/>
-      <w:r>
-        <w:t xml:space="preserve"> display of score and number of lives of the player with HEX panels on the screen if time permits.</w:t>
+        <w:t>Project Description: The player controls a particle (in directions left, right, up, down) spawning from the bottom of the screen. The ultimate goal is to move the controlling particle to the top, while avoiding collisions with other particles that moves on the screen in horizontal directions.</w:t>
+      </w:r>
+    </w:p>
+    <w:p>
+      <w:pPr>
+        <w:pStyle w:val="Normal1"/>
+      </w:pPr>
+      <w:r>
+        <w:br/>
+        <w:t>The number of objects moving at different speeds can be set initially. There’s a score counter which depends on the y position of the player before the game ends. If time permits, we will allow the player to set the number of lives available. We may also create additional features such as an in game display of score and number of lives of the player with HEX panels on the screen if time permits.</w:t>
       </w:r>
     </w:p>
     <w:p>
@@ -234,27 +197,11 @@
       </w:r>
       <w:r>
         <w:br/>
-        <w:t xml:space="preserve">What do you plan to have completed by the end of the first lab </w:t>
-      </w:r>
-      <w:proofErr w:type="gramStart"/>
-      <w:r>
-        <w:t>session?:</w:t>
-      </w:r>
-      <w:proofErr w:type="gramEnd"/>
-      <w:r>
-        <w:t xml:space="preserve"> </w:t>
-      </w:r>
-      <w:r>
-        <w:br/>
-        <w:t xml:space="preserve">    - Prototype with basic features (</w:t>
-      </w:r>
-      <w:proofErr w:type="spellStart"/>
-      <w:r>
-        <w:t>ie</w:t>
-      </w:r>
-      <w:proofErr w:type="spellEnd"/>
-      <w:r>
-        <w:t>: basic movement, particle generation, clock…)</w:t>
+        <w:t xml:space="preserve">What do you plan to have completed by the end of the first lab session?: </w:t>
+      </w:r>
+      <w:r>
+        <w:br/>
+        <w:t xml:space="preserve">    - Prototype with basic features (ie: basic movement, particle generation, clock…)</w:t>
       </w:r>
     </w:p>
     <w:p>
@@ -271,13 +218,8 @@
       </w:pPr>
       <w:r>
         <w:br/>
-        <w:t xml:space="preserve">What do you plan to have completed by the end of the second lab </w:t>
-      </w:r>
-      <w:proofErr w:type="gramStart"/>
-      <w:r>
-        <w:t>session?:</w:t>
-      </w:r>
-      <w:proofErr w:type="gramEnd"/>
+        <w:t>What do you plan to have completed by the end of the second lab session?:</w:t>
+      </w:r>
       <w:r>
         <w:br/>
         <w:t xml:space="preserve">    - Complete prototype of the game with most/all features working</w:t>
@@ -317,15 +259,7 @@
       </w:r>
       <w:r>
         <w:br/>
-        <w:t xml:space="preserve">   </w:t>
-      </w:r>
-      <w:proofErr w:type="gramStart"/>
-      <w:r>
-        <w:t xml:space="preserve">   (</w:t>
-      </w:r>
-      <w:proofErr w:type="gramEnd"/>
-      <w:r>
-        <w:t xml:space="preserve">particle movement, player movement, particle interaction, score), without the additional </w:t>
+        <w:t xml:space="preserve">      (particle movement, player movement, particle interaction, score), without the additional </w:t>
       </w:r>
       <w:r>
         <w:br/>
@@ -381,13 +315,8 @@
       </w:r>
       <w:r>
         <w:br/>
-        <w:t>How does this project relate to the material covered in CSCB</w:t>
-      </w:r>
-      <w:proofErr w:type="gramStart"/>
-      <w:r>
-        <w:t>58?:</w:t>
-      </w:r>
-      <w:proofErr w:type="gramEnd"/>
+        <w:t>How does this project relate to the material covered in CSCB58?:</w:t>
+      </w:r>
     </w:p>
     <w:p>
       <w:pPr>
@@ -399,15 +328,7 @@
         <w:ind w:hanging="360"/>
       </w:pPr>
       <w:r>
-        <w:t xml:space="preserve">The clock is utilized to keep track of particles (which move in a pre-decided manner/pattern depending on </w:t>
-      </w:r>
-      <w:proofErr w:type="spellStart"/>
-      <w:r>
-        <w:t>ie</w:t>
-      </w:r>
-      <w:proofErr w:type="spellEnd"/>
-      <w:r>
-        <w:t>: beginning location, stage level, etc.) (Clock).</w:t>
+        <w:t>The clock is utilized to keep track of particles (which move in a pre-decided manner/pattern depending on ie: beginning location, stage level, etc.) (Clock).</w:t>
       </w:r>
     </w:p>
     <w:p>
@@ -511,7 +432,6 @@
         <w:ind w:hanging="360"/>
       </w:pPr>
       <w:r>
-        <w:lastRenderedPageBreak/>
         <w:t>We might allow the user to set the number of lives and number of particles of each type generated which also involve building a memory unit to store the corresponding data and controlling it with the control unit.</w:t>
       </w:r>
     </w:p>
@@ -534,15 +454,7 @@
         <w:ind w:left="720"/>
       </w:pPr>
       <w:r>
-        <w:t xml:space="preserve">unit observes the data from memory and performs updates on graphics and check </w:t>
-      </w:r>
-      <w:proofErr w:type="gramStart"/>
-      <w:r>
-        <w:t>for  winning</w:t>
-      </w:r>
-      <w:proofErr w:type="gramEnd"/>
-      <w:r>
-        <w:t xml:space="preserve"> and collisions if and only if the positions of the player or moving particle mobs change. As mentioned earlier, the player and moving particles of different speed types are also controlled by different control paths. This allows simultaneous updates to different registers in RAM to occur. (Use of Control paths; Special design hierarchy).</w:t>
+        <w:t>unit observes the data from memory and performs updates on graphics and check for  winning and collisions if and only if the positions of the player or moving particle mobs change. As mentioned earlier, the player and moving particles of different speed types are also controlled by different control paths. This allows simultaneous updates to different registers in RAM to occur. (Use of Control paths; Special design hierarchy).</w:t>
       </w:r>
     </w:p>
     <w:p>
@@ -593,13 +505,8 @@
       </w:pPr>
       <w:r>
         <w:br/>
-        <w:t xml:space="preserve">Why did you personally choose this </w:t>
-      </w:r>
-      <w:proofErr w:type="gramStart"/>
-      <w:r>
-        <w:t>project?:</w:t>
-      </w:r>
-      <w:proofErr w:type="gramEnd"/>
+        <w:t>Why did you personally choose this project?:</w:t>
+      </w:r>
     </w:p>
     <w:p>
       <w:pPr>
@@ -676,7 +583,6 @@
         <w:pStyle w:val="Normal1"/>
       </w:pPr>
       <w:r>
-        <w:lastRenderedPageBreak/>
         <w:br/>
         <w:t>Updates</w:t>
       </w:r>
@@ -697,31 +603,15 @@
         <w:pStyle w:val="Normal1"/>
       </w:pPr>
       <w:r>
-        <w:t xml:space="preserve">             - Created repository (</w:t>
-      </w:r>
-      <w:proofErr w:type="spellStart"/>
-      <w:r>
-        <w:t>Github</w:t>
-      </w:r>
-      <w:proofErr w:type="spellEnd"/>
-      <w:r>
-        <w:t xml:space="preserve"> for project work, Google doc. for proposal) and organized method of communication (Facebook, google hangout).</w:t>
-      </w:r>
-    </w:p>
-    <w:p>
-      <w:pPr>
-        <w:pStyle w:val="Normal1"/>
-      </w:pPr>
-      <w:r>
-        <w:t xml:space="preserve">              - Changed project concept from a </w:t>
-      </w:r>
-      <w:proofErr w:type="spellStart"/>
-      <w:r>
-        <w:t>pac</w:t>
-      </w:r>
-      <w:proofErr w:type="spellEnd"/>
-      <w:r>
-        <w:t>-man variant to “Crossing the road/Why did the chicken cross the road?” type game</w:t>
+        <w:t xml:space="preserve">             - Created repository (Github for project work, Google doc. for proposal) and organized method of communication (Facebook, google hangout).</w:t>
+      </w:r>
+    </w:p>
+    <w:p>
+      <w:pPr>
+        <w:pStyle w:val="Normal1"/>
+      </w:pPr>
+      <w:r>
+        <w:t xml:space="preserve">              - Changed project concept from a pac-man variant to “Crossing the road/Why did the chicken cross the road?” type game</w:t>
       </w:r>
     </w:p>
     <w:p>
@@ -832,15 +722,7 @@
         <w:ind w:firstLine="720"/>
       </w:pPr>
       <w:r>
-        <w:t xml:space="preserve">  - Collision detection now works in </w:t>
-      </w:r>
-      <w:proofErr w:type="spellStart"/>
-      <w:r>
-        <w:t>ModelSim</w:t>
-      </w:r>
-      <w:proofErr w:type="spellEnd"/>
-      <w:r>
-        <w:t>.</w:t>
+        <w:t xml:space="preserve">  - Collision detection now works in ModelSim.</w:t>
       </w:r>
     </w:p>
     <w:p>
@@ -896,13 +778,8 @@
         <w:pStyle w:val="Normal1"/>
       </w:pPr>
       <w:r>
-        <w:t xml:space="preserve">               - Fixed a problem where player is not cleared with the right </w:t>
-      </w:r>
-      <w:proofErr w:type="spellStart"/>
-      <w:r>
-        <w:t>colour</w:t>
-      </w:r>
-      <w:proofErr w:type="spellEnd"/>
+        <w:t xml:space="preserve">               - Fixed a problem where player is not cleared with the right colour</w:t>
+      </w:r>
     </w:p>
     <w:p>
       <w:pPr>
@@ -949,15 +826,7 @@
         <w:pStyle w:val="Normal1"/>
       </w:pPr>
       <w:r>
-        <w:t xml:space="preserve">               - A read-only memory module will be implemented to store the coordinate information and the </w:t>
-      </w:r>
-      <w:proofErr w:type="spellStart"/>
-      <w:r>
-        <w:t>colour</w:t>
-      </w:r>
-      <w:proofErr w:type="spellEnd"/>
-      <w:r>
-        <w:t xml:space="preserve"> matrices for the various numbers</w:t>
+        <w:t xml:space="preserve">               - A read-only memory module will be implemented to store the coordinate information and the colour matrices for the various numbers</w:t>
       </w:r>
     </w:p>
     <w:p>
@@ -981,53 +850,23 @@
         <w:pStyle w:val="Normal1"/>
       </w:pPr>
       <w:r>
-        <w:lastRenderedPageBreak/>
-        <w:t xml:space="preserve">               - Correct blocking or non-blocking assignments have been created for the always </w:t>
-      </w:r>
-      <w:proofErr w:type="gramStart"/>
-      <w:r>
-        <w:t>@(</w:t>
-      </w:r>
-      <w:proofErr w:type="spellStart"/>
-      <w:proofErr w:type="gramEnd"/>
-      <w:r>
-        <w:t>posedge</w:t>
-      </w:r>
-      <w:proofErr w:type="spellEnd"/>
-      <w:r>
-        <w:t xml:space="preserve"> clock) and always @(*) blocks in the restructured memory module.</w:t>
-      </w:r>
-    </w:p>
-    <w:p>
-      <w:pPr>
-        <w:pStyle w:val="Normal1"/>
-      </w:pPr>
-      <w:r>
-        <w:t xml:space="preserve">               - Restructuring of the always blocks is complete for all modules. Registers assigned with values inside always </w:t>
-      </w:r>
-      <w:proofErr w:type="gramStart"/>
-      <w:r>
-        <w:t>@(</w:t>
-      </w:r>
-      <w:proofErr w:type="gramEnd"/>
-      <w:r>
-        <w:t>*) blocks now all have default values in every state.</w:t>
-      </w:r>
-    </w:p>
-    <w:p>
-      <w:pPr>
-        <w:pStyle w:val="Normal1"/>
-      </w:pPr>
-      <w:r>
-        <w:t xml:space="preserve">               - </w:t>
-      </w:r>
-      <w:proofErr w:type="gramStart"/>
-      <w:r>
-        <w:t>As a result of</w:t>
-      </w:r>
-      <w:proofErr w:type="gramEnd"/>
-      <w:r>
-        <w:t xml:space="preserve"> the restructuring, all major or problematic warnings from Quartus during compilation have been resolved</w:t>
+        <w:t xml:space="preserve">               - Correct blocking or non-blocking assignments have been created for the always @(posedge clock) and always @(*) blocks in the restructured memory module.</w:t>
+      </w:r>
+    </w:p>
+    <w:p>
+      <w:pPr>
+        <w:pStyle w:val="Normal1"/>
+      </w:pPr>
+      <w:r>
+        <w:t xml:space="preserve">               - Restructuring of the always blocks is complete for all modules. Registers assigned with values inside always @(*) blocks now all have default values in every state.</w:t>
+      </w:r>
+    </w:p>
+    <w:p>
+      <w:pPr>
+        <w:pStyle w:val="Normal1"/>
+      </w:pPr>
+      <w:r>
+        <w:t xml:space="preserve">               - As a result of the restructuring, all major or problematic warnings from Quartus during compilation have been resolved</w:t>
       </w:r>
     </w:p>
     <w:p>
@@ -1083,15 +922,7 @@
         <w:pStyle w:val="Normal1"/>
       </w:pPr>
       <w:r>
-        <w:t xml:space="preserve">              - Added offset feature to the HEX Display module to allow the HEX Display panel to be plotted anywhere on the screen </w:t>
-      </w:r>
-      <w:proofErr w:type="gramStart"/>
-      <w:r>
-        <w:t>as long as</w:t>
-      </w:r>
-      <w:proofErr w:type="gramEnd"/>
-      <w:r>
-        <w:t xml:space="preserve"> sufficient pixel space is available at that coordinate</w:t>
+        <w:t xml:space="preserve">              - Added offset feature to the HEX Display module to allow the HEX Display panel to be plotted anywhere on the screen as long as sufficient pixel space is available at that coordinate</w:t>
       </w:r>
     </w:p>
     <w:p>
@@ -1123,7 +954,7 @@
         <w:pStyle w:val="Normal1"/>
       </w:pPr>
       <w:r>
-        <w:t xml:space="preserve">              - Since the basic game is now functioning based on tests results from the library session, work begins on the previously unfinished HEX VGA Display module.</w:t>
+        <w:t xml:space="preserve">              - Since the basic game is now functioning based on test results from the library session, work begins on the previously unfinished HEX VGA Display module.</w:t>
       </w:r>
     </w:p>
     <w:p>
@@ -1163,15 +994,15 @@
         <w:pStyle w:val="Normal1"/>
       </w:pPr>
       <w:r>
-        <w:t xml:space="preserve">             - </w:t>
-      </w:r>
-      <w:proofErr w:type="gramStart"/>
-      <w:r>
-        <w:t>LEDR[</w:t>
-      </w:r>
-      <w:proofErr w:type="gramEnd"/>
-      <w:r>
-        <w:t>2:0] have been used to signal the status of different inputs. They are now functioning at the beginning of the game.</w:t>
+        <w:t xml:space="preserve">             - The number of lives HEX display panel has been tested on the screen. All 3 panels are functioning. Some refreshing problems have been noticed.</w:t>
+      </w:r>
+    </w:p>
+    <w:p>
+      <w:pPr>
+        <w:pStyle w:val="Normal1"/>
+      </w:pPr>
+      <w:r>
+        <w:t xml:space="preserve">             - LEDR[2:0] have been used to signal the status of different inputs. They are now functioning at the beginning of the game.</w:t>
       </w:r>
     </w:p>
     <w:p>
@@ -1230,7 +1061,6 @@
         <w:pStyle w:val="Normal1"/>
       </w:pPr>
       <w:r>
-        <w:lastRenderedPageBreak/>
         <w:t xml:space="preserve">            </w:t>
       </w:r>
       <w:r>
@@ -1263,8 +1093,8 @@
 </file>
 
 <file path=word/numbering.xml><?xml version="1.0" encoding="utf-8"?>
-<w:numbering xmlns:wpc="http://schemas.microsoft.com/office/word/2010/wordprocessingCanvas" xmlns:cx="http://schemas.microsoft.com/office/drawing/2014/chartex" xmlns:cx1="http://schemas.microsoft.com/office/drawing/2015/9/8/chartex" xmlns:cx2="http://schemas.microsoft.com/office/drawing/2015/10/21/chartex" xmlns:cx3="http://schemas.microsoft.com/office/drawing/2016/5/9/chartex" xmlns:cx4="http://schemas.microsoft.com/office/drawing/2016/5/10/chartex" xmlns:cx5="http://schemas.microsoft.com/office/drawing/2016/5/11/chartex" xmlns:cx6="http://schemas.microsoft.com/office/drawing/2016/5/12/chartex" xmlns:cx7="http://schemas.microsoft.com/office/drawing/2016/5/13/chartex" xmlns:cx8="http://schemas.microsoft.com/office/drawing/2016/5/14/chartex" xmlns:mc="http://schemas.openxmlformats.org/markup-compatibility/2006" xmlns:aink="http://schemas.microsoft.com/office/drawing/2016/ink" xmlns:am3d="http://schemas.microsoft.com/office/drawing/2017/model3d" xmlns:o="urn:schemas-microsoft-com:office:office" xmlns:r="http://schemas.openxmlformats.org/officeDocument/2006/relationships" xmlns:m="http://schemas.openxmlformats.org/officeDocument/2006/math" xmlns:v="urn:schemas-microsoft-com:vml" xmlns:wp14="http://schemas.microsoft.com/office/word/2010/wordprocessingDrawing" xmlns:wp="http://schemas.openxmlformats.org/drawingml/2006/wordprocessingDrawing" xmlns:w10="urn:schemas-microsoft-com:office:word" xmlns:w="http://schemas.openxmlformats.org/wordprocessingml/2006/main" xmlns:w14="http://schemas.microsoft.com/office/word/2010/wordml" xmlns:w15="http://schemas.microsoft.com/office/word/2012/wordml" xmlns:w16cid="http://schemas.microsoft.com/office/word/2016/wordml/cid" xmlns:w16se="http://schemas.microsoft.com/office/word/2015/wordml/symex" xmlns:wpg="http://schemas.microsoft.com/office/word/2010/wordprocessingGroup" xmlns:wpi="http://schemas.microsoft.com/office/word/2010/wordprocessingInk" xmlns:wne="http://schemas.microsoft.com/office/word/2006/wordml" xmlns:wps="http://schemas.microsoft.com/office/word/2010/wordprocessingShape" mc:Ignorable="w14 w15 w16se w16cid wp14">
-  <w:abstractNum w:abstractNumId="0" w15:restartNumberingAfterBreak="0">
+<w:numbering xmlns:ve="http://schemas.openxmlformats.org/markup-compatibility/2006" xmlns:o="urn:schemas-microsoft-com:office:office" xmlns:r="http://schemas.openxmlformats.org/officeDocument/2006/relationships" xmlns:m="http://schemas.openxmlformats.org/officeDocument/2006/math" xmlns:v="urn:schemas-microsoft-com:vml" xmlns:wp="http://schemas.openxmlformats.org/drawingml/2006/wordprocessingDrawing" xmlns:w10="urn:schemas-microsoft-com:office:word" xmlns:w="http://schemas.openxmlformats.org/wordprocessingml/2006/main" xmlns:wne="http://schemas.microsoft.com/office/word/2006/wordml">
+  <w:abstractNum w:abstractNumId="0">
     <w:nsid w:val="10886FC7"/>
     <w:multiLevelType w:val="multilevel"/>
     <w:tmpl w:val="FFFFFFFF"/>
@@ -1377,7 +1207,7 @@
       </w:rPr>
     </w:lvl>
   </w:abstractNum>
-  <w:abstractNum w:abstractNumId="1" w15:restartNumberingAfterBreak="0">
+  <w:abstractNum w:abstractNumId="1">
     <w:nsid w:val="24C26AAF"/>
     <w:multiLevelType w:val="multilevel"/>
     <w:tmpl w:val="FFFFFFFF"/>
@@ -1500,392 +1330,156 @@
 </file>
 
 <file path=word/styles.xml><?xml version="1.0" encoding="utf-8"?>
-<w:styles xmlns:mc="http://schemas.openxmlformats.org/markup-compatibility/2006" xmlns:r="http://schemas.openxmlformats.org/officeDocument/2006/relationships" xmlns:w="http://schemas.openxmlformats.org/wordprocessingml/2006/main" xmlns:w14="http://schemas.microsoft.com/office/word/2010/wordml" xmlns:w15="http://schemas.microsoft.com/office/word/2012/wordml" xmlns:w16cid="http://schemas.microsoft.com/office/word/2016/wordml/cid" xmlns:w16se="http://schemas.microsoft.com/office/word/2015/wordml/symex" mc:Ignorable="w14 w15 w16se w16cid">
+<w:styles xmlns:r="http://schemas.openxmlformats.org/officeDocument/2006/relationships" xmlns:w="http://schemas.openxmlformats.org/wordprocessingml/2006/main">
   <w:docDefaults>
     <w:rPrDefault>
       <w:rPr>
         <w:rFonts w:ascii="Arial" w:eastAsia="Arial" w:hAnsi="Arial" w:cs="Arial"/>
+        <w:sz w:val="22"/>
+        <w:szCs w:val="22"/>
         <w:lang w:val="en-US" w:eastAsia="zh-CN" w:bidi="ar-SA"/>
       </w:rPr>
     </w:rPrDefault>
     <w:pPrDefault/>
   </w:docDefaults>
-  <w:latentStyles w:defLockedState="0" w:defUIPriority="99" w:defSemiHidden="0" w:defUnhideWhenUsed="0" w:defQFormat="0" w:count="375">
-    <w:lsdException w:name="Normal" w:locked="1" w:uiPriority="0" w:qFormat="1"/>
-    <w:lsdException w:name="heading 1" w:locked="1" w:uiPriority="0" w:qFormat="1"/>
-    <w:lsdException w:name="heading 2" w:locked="1" w:uiPriority="0" w:qFormat="1"/>
-    <w:lsdException w:name="heading 3" w:locked="1" w:uiPriority="0" w:qFormat="1"/>
-    <w:lsdException w:name="heading 4" w:locked="1" w:uiPriority="0" w:qFormat="1"/>
-    <w:lsdException w:name="heading 5" w:locked="1" w:uiPriority="0" w:qFormat="1"/>
-    <w:lsdException w:name="heading 6" w:locked="1" w:uiPriority="0" w:qFormat="1"/>
-    <w:lsdException w:name="heading 7" w:locked="1" w:semiHidden="1" w:uiPriority="0" w:unhideWhenUsed="1" w:qFormat="1"/>
-    <w:lsdException w:name="heading 8" w:locked="1" w:semiHidden="1" w:uiPriority="0" w:unhideWhenUsed="1" w:qFormat="1"/>
-    <w:lsdException w:name="heading 9" w:locked="1" w:semiHidden="1" w:uiPriority="0" w:unhideWhenUsed="1" w:qFormat="1"/>
-    <w:lsdException w:name="index 1" w:semiHidden="1" w:unhideWhenUsed="1"/>
-    <w:lsdException w:name="index 2" w:semiHidden="1" w:unhideWhenUsed="1"/>
-    <w:lsdException w:name="index 3" w:semiHidden="1" w:unhideWhenUsed="1"/>
-    <w:lsdException w:name="index 4" w:semiHidden="1" w:unhideWhenUsed="1"/>
-    <w:lsdException w:name="index 5" w:semiHidden="1" w:unhideWhenUsed="1"/>
-    <w:lsdException w:name="index 6" w:semiHidden="1" w:unhideWhenUsed="1"/>
-    <w:lsdException w:name="index 7" w:semiHidden="1" w:unhideWhenUsed="1"/>
-    <w:lsdException w:name="index 8" w:semiHidden="1" w:unhideWhenUsed="1"/>
-    <w:lsdException w:name="index 9" w:semiHidden="1" w:unhideWhenUsed="1"/>
-    <w:lsdException w:name="toc 1" w:locked="1" w:uiPriority="0"/>
-    <w:lsdException w:name="toc 2" w:locked="1" w:uiPriority="0"/>
-    <w:lsdException w:name="toc 3" w:locked="1" w:uiPriority="0"/>
-    <w:lsdException w:name="toc 4" w:locked="1" w:uiPriority="0"/>
-    <w:lsdException w:name="toc 5" w:locked="1" w:uiPriority="0"/>
-    <w:lsdException w:name="toc 6" w:locked="1" w:uiPriority="0"/>
-    <w:lsdException w:name="toc 7" w:locked="1" w:uiPriority="0"/>
-    <w:lsdException w:name="toc 8" w:locked="1" w:uiPriority="0"/>
-    <w:lsdException w:name="toc 9" w:locked="1" w:uiPriority="0"/>
-    <w:lsdException w:name="Normal Indent" w:semiHidden="1" w:unhideWhenUsed="1"/>
-    <w:lsdException w:name="footnote text" w:semiHidden="1" w:unhideWhenUsed="1"/>
-    <w:lsdException w:name="annotation text" w:semiHidden="1" w:unhideWhenUsed="1"/>
-    <w:lsdException w:name="header" w:semiHidden="1" w:unhideWhenUsed="1"/>
-    <w:lsdException w:name="footer" w:semiHidden="1" w:unhideWhenUsed="1"/>
-    <w:lsdException w:name="index heading" w:semiHidden="1" w:unhideWhenUsed="1"/>
-    <w:lsdException w:name="caption" w:locked="1" w:semiHidden="1" w:uiPriority="0" w:unhideWhenUsed="1" w:qFormat="1"/>
-    <w:lsdException w:name="table of figures" w:semiHidden="1" w:unhideWhenUsed="1"/>
-    <w:lsdException w:name="envelope address" w:semiHidden="1" w:unhideWhenUsed="1"/>
-    <w:lsdException w:name="envelope return" w:semiHidden="1" w:unhideWhenUsed="1"/>
-    <w:lsdException w:name="footnote reference" w:semiHidden="1" w:unhideWhenUsed="1"/>
-    <w:lsdException w:name="annotation reference" w:semiHidden="1" w:unhideWhenUsed="1"/>
-    <w:lsdException w:name="line number" w:semiHidden="1" w:unhideWhenUsed="1"/>
-    <w:lsdException w:name="page number" w:semiHidden="1" w:unhideWhenUsed="1"/>
-    <w:lsdException w:name="endnote reference" w:semiHidden="1" w:unhideWhenUsed="1"/>
-    <w:lsdException w:name="endnote text" w:semiHidden="1" w:unhideWhenUsed="1"/>
-    <w:lsdException w:name="table of authorities" w:semiHidden="1" w:unhideWhenUsed="1"/>
-    <w:lsdException w:name="macro" w:semiHidden="1" w:unhideWhenUsed="1"/>
-    <w:lsdException w:name="toa heading" w:semiHidden="1" w:unhideWhenUsed="1"/>
-    <w:lsdException w:name="List" w:semiHidden="1" w:unhideWhenUsed="1"/>
-    <w:lsdException w:name="List Bullet" w:semiHidden="1" w:unhideWhenUsed="1"/>
-    <w:lsdException w:name="List Number" w:semiHidden="1" w:unhideWhenUsed="1"/>
-    <w:lsdException w:name="List 2" w:semiHidden="1" w:unhideWhenUsed="1"/>
-    <w:lsdException w:name="List 3" w:semiHidden="1" w:unhideWhenUsed="1"/>
-    <w:lsdException w:name="List 4" w:semiHidden="1" w:unhideWhenUsed="1"/>
-    <w:lsdException w:name="List 5" w:semiHidden="1" w:unhideWhenUsed="1"/>
-    <w:lsdException w:name="List Bullet 2" w:semiHidden="1" w:unhideWhenUsed="1"/>
-    <w:lsdException w:name="List Bullet 3" w:semiHidden="1" w:unhideWhenUsed="1"/>
-    <w:lsdException w:name="List Bullet 4" w:semiHidden="1" w:unhideWhenUsed="1"/>
-    <w:lsdException w:name="List Bullet 5" w:semiHidden="1" w:unhideWhenUsed="1"/>
-    <w:lsdException w:name="List Number 2" w:semiHidden="1" w:unhideWhenUsed="1"/>
-    <w:lsdException w:name="List Number 3" w:semiHidden="1" w:unhideWhenUsed="1"/>
-    <w:lsdException w:name="List Number 4" w:semiHidden="1" w:unhideWhenUsed="1"/>
-    <w:lsdException w:name="List Number 5" w:semiHidden="1" w:unhideWhenUsed="1"/>
-    <w:lsdException w:name="Title" w:locked="1" w:uiPriority="0" w:qFormat="1"/>
-    <w:lsdException w:name="Closing" w:semiHidden="1" w:unhideWhenUsed="1"/>
-    <w:lsdException w:name="Signature" w:semiHidden="1" w:unhideWhenUsed="1"/>
-    <w:lsdException w:name="Default Paragraph Font" w:locked="1" w:uiPriority="0"/>
-    <w:lsdException w:name="Body Text" w:semiHidden="1" w:unhideWhenUsed="1"/>
-    <w:lsdException w:name="Body Text Indent" w:semiHidden="1" w:unhideWhenUsed="1"/>
-    <w:lsdException w:name="List Continue" w:semiHidden="1" w:unhideWhenUsed="1"/>
-    <w:lsdException w:name="List Continue 2" w:semiHidden="1" w:unhideWhenUsed="1"/>
-    <w:lsdException w:name="List Continue 3" w:semiHidden="1" w:unhideWhenUsed="1"/>
-    <w:lsdException w:name="List Continue 4" w:semiHidden="1" w:unhideWhenUsed="1"/>
-    <w:lsdException w:name="List Continue 5" w:semiHidden="1" w:unhideWhenUsed="1"/>
-    <w:lsdException w:name="Message Header" w:semiHidden="1" w:unhideWhenUsed="1"/>
-    <w:lsdException w:name="Subtitle" w:locked="1" w:uiPriority="0" w:qFormat="1"/>
-    <w:lsdException w:name="Salutation" w:semiHidden="1" w:unhideWhenUsed="1"/>
-    <w:lsdException w:name="Date" w:semiHidden="1" w:unhideWhenUsed="1"/>
-    <w:lsdException w:name="Body Text First Indent" w:semiHidden="1" w:unhideWhenUsed="1"/>
-    <w:lsdException w:name="Body Text First Indent 2" w:semiHidden="1" w:unhideWhenUsed="1"/>
-    <w:lsdException w:name="Note Heading" w:semiHidden="1" w:unhideWhenUsed="1"/>
-    <w:lsdException w:name="Body Text 2" w:semiHidden="1" w:unhideWhenUsed="1"/>
-    <w:lsdException w:name="Body Text 3" w:semiHidden="1" w:unhideWhenUsed="1"/>
-    <w:lsdException w:name="Body Text Indent 2" w:semiHidden="1" w:unhideWhenUsed="1"/>
-    <w:lsdException w:name="Body Text Indent 3" w:semiHidden="1" w:unhideWhenUsed="1"/>
-    <w:lsdException w:name="Block Text" w:semiHidden="1" w:unhideWhenUsed="1"/>
-    <w:lsdException w:name="Hyperlink" w:semiHidden="1" w:unhideWhenUsed="1"/>
-    <w:lsdException w:name="FollowedHyperlink" w:semiHidden="1" w:unhideWhenUsed="1"/>
-    <w:lsdException w:name="Strong" w:locked="1" w:uiPriority="0" w:qFormat="1"/>
-    <w:lsdException w:name="Emphasis" w:locked="1" w:uiPriority="0" w:qFormat="1"/>
-    <w:lsdException w:name="Document Map" w:semiHidden="1" w:unhideWhenUsed="1"/>
-    <w:lsdException w:name="Plain Text" w:semiHidden="1" w:unhideWhenUsed="1"/>
-    <w:lsdException w:name="E-mail Signature" w:semiHidden="1" w:unhideWhenUsed="1"/>
-    <w:lsdException w:name="HTML Top of Form" w:semiHidden="1" w:unhideWhenUsed="1"/>
-    <w:lsdException w:name="HTML Bottom of Form" w:semiHidden="1" w:unhideWhenUsed="1"/>
-    <w:lsdException w:name="Normal (Web)" w:semiHidden="1" w:unhideWhenUsed="1"/>
-    <w:lsdException w:name="HTML Acronym" w:semiHidden="1" w:unhideWhenUsed="1"/>
-    <w:lsdException w:name="HTML Address" w:semiHidden="1" w:unhideWhenUsed="1"/>
-    <w:lsdException w:name="HTML Cite" w:semiHidden="1" w:unhideWhenUsed="1"/>
-    <w:lsdException w:name="HTML Code" w:semiHidden="1" w:unhideWhenUsed="1"/>
-    <w:lsdException w:name="HTML Definition" w:semiHidden="1" w:unhideWhenUsed="1"/>
-    <w:lsdException w:name="HTML Keyboard" w:semiHidden="1" w:unhideWhenUsed="1"/>
-    <w:lsdException w:name="HTML Preformatted" w:semiHidden="1" w:unhideWhenUsed="1"/>
-    <w:lsdException w:name="HTML Sample" w:semiHidden="1" w:unhideWhenUsed="1"/>
-    <w:lsdException w:name="HTML Typewriter" w:semiHidden="1" w:unhideWhenUsed="1"/>
-    <w:lsdException w:name="HTML Variable" w:semiHidden="1" w:unhideWhenUsed="1"/>
-    <w:lsdException w:name="Normal Table" w:semiHidden="1" w:unhideWhenUsed="1"/>
-    <w:lsdException w:name="annotation subject" w:semiHidden="1" w:unhideWhenUsed="1"/>
-    <w:lsdException w:name="No List" w:semiHidden="1" w:unhideWhenUsed="1"/>
-    <w:lsdException w:name="Outline List 1" w:semiHidden="1" w:unhideWhenUsed="1"/>
-    <w:lsdException w:name="Outline List 2" w:semiHidden="1" w:unhideWhenUsed="1"/>
-    <w:lsdException w:name="Outline List 3" w:semiHidden="1" w:unhideWhenUsed="1"/>
-    <w:lsdException w:name="Table Simple 1" w:semiHidden="1" w:unhideWhenUsed="1"/>
-    <w:lsdException w:name="Table Simple 2" w:semiHidden="1" w:unhideWhenUsed="1"/>
-    <w:lsdException w:name="Table Simple 3" w:semiHidden="1" w:unhideWhenUsed="1"/>
-    <w:lsdException w:name="Table Classic 1" w:semiHidden="1" w:unhideWhenUsed="1"/>
-    <w:lsdException w:name="Table Classic 2" w:semiHidden="1" w:unhideWhenUsed="1"/>
-    <w:lsdException w:name="Table Classic 3" w:semiHidden="1" w:unhideWhenUsed="1"/>
-    <w:lsdException w:name="Table Classic 4" w:semiHidden="1" w:unhideWhenUsed="1"/>
-    <w:lsdException w:name="Table Colorful 1" w:semiHidden="1" w:unhideWhenUsed="1"/>
-    <w:lsdException w:name="Table Colorful 2" w:semiHidden="1" w:unhideWhenUsed="1"/>
-    <w:lsdException w:name="Table Colorful 3" w:semiHidden="1" w:unhideWhenUsed="1"/>
-    <w:lsdException w:name="Table Columns 1" w:semiHidden="1" w:unhideWhenUsed="1"/>
-    <w:lsdException w:name="Table Columns 2" w:semiHidden="1" w:unhideWhenUsed="1"/>
-    <w:lsdException w:name="Table Columns 3" w:semiHidden="1" w:unhideWhenUsed="1"/>
-    <w:lsdException w:name="Table Columns 4" w:semiHidden="1" w:unhideWhenUsed="1"/>
-    <w:lsdException w:name="Table Columns 5" w:semiHidden="1" w:unhideWhenUsed="1"/>
-    <w:lsdException w:name="Table Grid 1" w:semiHidden="1" w:unhideWhenUsed="1"/>
-    <w:lsdException w:name="Table Grid 2" w:semiHidden="1" w:unhideWhenUsed="1"/>
-    <w:lsdException w:name="Table Grid 3" w:semiHidden="1" w:unhideWhenUsed="1"/>
-    <w:lsdException w:name="Table Grid 4" w:semiHidden="1" w:unhideWhenUsed="1"/>
-    <w:lsdException w:name="Table Grid 5" w:semiHidden="1" w:unhideWhenUsed="1"/>
-    <w:lsdException w:name="Table Grid 6" w:semiHidden="1" w:unhideWhenUsed="1"/>
-    <w:lsdException w:name="Table Grid 7" w:semiHidden="1" w:unhideWhenUsed="1"/>
-    <w:lsdException w:name="Table Grid 8" w:semiHidden="1" w:unhideWhenUsed="1"/>
-    <w:lsdException w:name="Table List 1" w:semiHidden="1" w:unhideWhenUsed="1"/>
-    <w:lsdException w:name="Table List 2" w:semiHidden="1" w:unhideWhenUsed="1"/>
-    <w:lsdException w:name="Table List 3" w:semiHidden="1" w:unhideWhenUsed="1"/>
-    <w:lsdException w:name="Table List 4" w:semiHidden="1" w:unhideWhenUsed="1"/>
-    <w:lsdException w:name="Table List 5" w:semiHidden="1" w:unhideWhenUsed="1"/>
-    <w:lsdException w:name="Table List 6" w:semiHidden="1" w:unhideWhenUsed="1"/>
-    <w:lsdException w:name="Table List 7" w:semiHidden="1" w:unhideWhenUsed="1"/>
-    <w:lsdException w:name="Table List 8" w:semiHidden="1" w:unhideWhenUsed="1"/>
-    <w:lsdException w:name="Table 3D effects 1" w:semiHidden="1" w:unhideWhenUsed="1"/>
-    <w:lsdException w:name="Table 3D effects 2" w:semiHidden="1" w:unhideWhenUsed="1"/>
-    <w:lsdException w:name="Table 3D effects 3" w:semiHidden="1" w:unhideWhenUsed="1"/>
-    <w:lsdException w:name="Table Contemporary" w:semiHidden="1" w:unhideWhenUsed="1"/>
-    <w:lsdException w:name="Table Elegant" w:semiHidden="1" w:unhideWhenUsed="1"/>
-    <w:lsdException w:name="Table Professional" w:semiHidden="1" w:unhideWhenUsed="1"/>
-    <w:lsdException w:name="Table Subtle 1" w:semiHidden="1" w:unhideWhenUsed="1"/>
-    <w:lsdException w:name="Table Subtle 2" w:semiHidden="1" w:unhideWhenUsed="1"/>
-    <w:lsdException w:name="Table Web 1" w:semiHidden="1" w:unhideWhenUsed="1"/>
-    <w:lsdException w:name="Table Web 2" w:semiHidden="1" w:unhideWhenUsed="1"/>
-    <w:lsdException w:name="Table Web 3" w:semiHidden="1" w:unhideWhenUsed="1"/>
-    <w:lsdException w:name="Balloon Text" w:semiHidden="1" w:unhideWhenUsed="1"/>
-    <w:lsdException w:name="Table Grid" w:locked="1" w:uiPriority="0"/>
-    <w:lsdException w:name="Table Theme" w:semiHidden="1" w:unhideWhenUsed="1"/>
-    <w:lsdException w:name="Placeholder Text" w:semiHidden="1"/>
-    <w:lsdException w:name="No Spacing" w:uiPriority="1" w:qFormat="1"/>
-    <w:lsdException w:name="Light Shading" w:uiPriority="60"/>
-    <w:lsdException w:name="Light List" w:uiPriority="61"/>
-    <w:lsdException w:name="Light Grid" w:uiPriority="62"/>
-    <w:lsdException w:name="Medium Shading 1" w:uiPriority="63"/>
-    <w:lsdException w:name="Medium Shading 2" w:uiPriority="64"/>
-    <w:lsdException w:name="Medium List 1" w:uiPriority="65"/>
-    <w:lsdException w:name="Medium List 2" w:uiPriority="66"/>
-    <w:lsdException w:name="Medium Grid 1" w:uiPriority="67"/>
-    <w:lsdException w:name="Medium Grid 2" w:uiPriority="68"/>
-    <w:lsdException w:name="Medium Grid 3" w:uiPriority="69"/>
-    <w:lsdException w:name="Dark List" w:uiPriority="70"/>
-    <w:lsdException w:name="Colorful Shading" w:uiPriority="71"/>
-    <w:lsdException w:name="Colorful List" w:uiPriority="72"/>
-    <w:lsdException w:name="Colorful Grid" w:uiPriority="73"/>
-    <w:lsdException w:name="Light Shading Accent 1" w:uiPriority="60"/>
-    <w:lsdException w:name="Light List Accent 1" w:uiPriority="61"/>
-    <w:lsdException w:name="Light Grid Accent 1" w:uiPriority="62"/>
-    <w:lsdException w:name="Medium Shading 1 Accent 1" w:uiPriority="63"/>
-    <w:lsdException w:name="Medium Shading 2 Accent 1" w:uiPriority="64"/>
-    <w:lsdException w:name="Medium List 1 Accent 1" w:uiPriority="65"/>
-    <w:lsdException w:name="Revision" w:semiHidden="1"/>
-    <w:lsdException w:name="List Paragraph" w:uiPriority="34" w:qFormat="1"/>
-    <w:lsdException w:name="Quote" w:uiPriority="29" w:qFormat="1"/>
-    <w:lsdException w:name="Intense Quote" w:uiPriority="30" w:qFormat="1"/>
-    <w:lsdException w:name="Medium List 2 Accent 1" w:uiPriority="66"/>
-    <w:lsdException w:name="Medium Grid 1 Accent 1" w:uiPriority="67"/>
-    <w:lsdException w:name="Medium Grid 2 Accent 1" w:uiPriority="68"/>
-    <w:lsdException w:name="Medium Grid 3 Accent 1" w:uiPriority="69"/>
-    <w:lsdException w:name="Dark List Accent 1" w:uiPriority="70"/>
-    <w:lsdException w:name="Colorful Shading Accent 1" w:uiPriority="71"/>
-    <w:lsdException w:name="Colorful List Accent 1" w:uiPriority="72"/>
-    <w:lsdException w:name="Colorful Grid Accent 1" w:uiPriority="73"/>
-    <w:lsdException w:name="Light Shading Accent 2" w:uiPriority="60"/>
-    <w:lsdException w:name="Light List Accent 2" w:uiPriority="61"/>
-    <w:lsdException w:name="Light Grid Accent 2" w:uiPriority="62"/>
-    <w:lsdException w:name="Medium Shading 1 Accent 2" w:uiPriority="63"/>
-    <w:lsdException w:name="Medium Shading 2 Accent 2" w:uiPriority="64"/>
-    <w:lsdException w:name="Medium List 1 Accent 2" w:uiPriority="65"/>
-    <w:lsdException w:name="Medium List 2 Accent 2" w:uiPriority="66"/>
-    <w:lsdException w:name="Medium Grid 1 Accent 2" w:uiPriority="67"/>
-    <w:lsdException w:name="Medium Grid 2 Accent 2" w:uiPriority="68"/>
-    <w:lsdException w:name="Medium Grid 3 Accent 2" w:uiPriority="69"/>
-    <w:lsdException w:name="Dark List Accent 2" w:uiPriority="70"/>
-    <w:lsdException w:name="Colorful Shading Accent 2" w:uiPriority="71"/>
-    <w:lsdException w:name="Colorful List Accent 2" w:uiPriority="72"/>
-    <w:lsdException w:name="Colorful Grid Accent 2" w:uiPriority="73"/>
-    <w:lsdException w:name="Light Shading Accent 3" w:uiPriority="60"/>
-    <w:lsdException w:name="Light List Accent 3" w:uiPriority="61"/>
-    <w:lsdException w:name="Light Grid Accent 3" w:uiPriority="62"/>
-    <w:lsdException w:name="Medium Shading 1 Accent 3" w:uiPriority="63"/>
-    <w:lsdException w:name="Medium Shading 2 Accent 3" w:uiPriority="64"/>
-    <w:lsdException w:name="Medium List 1 Accent 3" w:uiPriority="65"/>
-    <w:lsdException w:name="Medium List 2 Accent 3" w:uiPriority="66"/>
-    <w:lsdException w:name="Medium Grid 1 Accent 3" w:uiPriority="67"/>
-    <w:lsdException w:name="Medium Grid 2 Accent 3" w:uiPriority="68"/>
-    <w:lsdException w:name="Medium Grid 3 Accent 3" w:uiPriority="69"/>
-    <w:lsdException w:name="Dark List Accent 3" w:uiPriority="70"/>
-    <w:lsdException w:name="Colorful Shading Accent 3" w:uiPriority="71"/>
-    <w:lsdException w:name="Colorful List Accent 3" w:uiPriority="72"/>
-    <w:lsdException w:name="Colorful Grid Accent 3" w:uiPriority="73"/>
-    <w:lsdException w:name="Light Shading Accent 4" w:uiPriority="60"/>
-    <w:lsdException w:name="Light List Accent 4" w:uiPriority="61"/>
-    <w:lsdException w:name="Light Grid Accent 4" w:uiPriority="62"/>
-    <w:lsdException w:name="Medium Shading 1 Accent 4" w:uiPriority="63"/>
-    <w:lsdException w:name="Medium Shading 2 Accent 4" w:uiPriority="64"/>
-    <w:lsdException w:name="Medium List 1 Accent 4" w:uiPriority="65"/>
-    <w:lsdException w:name="Medium List 2 Accent 4" w:uiPriority="66"/>
-    <w:lsdException w:name="Medium Grid 1 Accent 4" w:uiPriority="67"/>
-    <w:lsdException w:name="Medium Grid 2 Accent 4" w:uiPriority="68"/>
-    <w:lsdException w:name="Medium Grid 3 Accent 4" w:uiPriority="69"/>
-    <w:lsdException w:name="Dark List Accent 4" w:uiPriority="70"/>
-    <w:lsdException w:name="Colorful Shading Accent 4" w:uiPriority="71"/>
-    <w:lsdException w:name="Colorful List Accent 4" w:uiPriority="72"/>
-    <w:lsdException w:name="Colorful Grid Accent 4" w:uiPriority="73"/>
-    <w:lsdException w:name="Light Shading Accent 5" w:uiPriority="60"/>
-    <w:lsdException w:name="Light List Accent 5" w:uiPriority="61"/>
-    <w:lsdException w:name="Light Grid Accent 5" w:uiPriority="62"/>
-    <w:lsdException w:name="Medium Shading 1 Accent 5" w:uiPriority="63"/>
-    <w:lsdException w:name="Medium Shading 2 Accent 5" w:uiPriority="64"/>
-    <w:lsdException w:name="Medium List 1 Accent 5" w:uiPriority="65"/>
-    <w:lsdException w:name="Medium List 2 Accent 5" w:uiPriority="66"/>
-    <w:lsdException w:name="Medium Grid 1 Accent 5" w:uiPriority="67"/>
-    <w:lsdException w:name="Medium Grid 2 Accent 5" w:uiPriority="68"/>
-    <w:lsdException w:name="Medium Grid 3 Accent 5" w:uiPriority="69"/>
-    <w:lsdException w:name="Dark List Accent 5" w:uiPriority="70"/>
-    <w:lsdException w:name="Colorful Shading Accent 5" w:uiPriority="71"/>
-    <w:lsdException w:name="Colorful List Accent 5" w:uiPriority="72"/>
-    <w:lsdException w:name="Colorful Grid Accent 5" w:uiPriority="73"/>
-    <w:lsdException w:name="Light Shading Accent 6" w:uiPriority="60"/>
-    <w:lsdException w:name="Light List Accent 6" w:uiPriority="61"/>
-    <w:lsdException w:name="Light Grid Accent 6" w:uiPriority="62"/>
-    <w:lsdException w:name="Medium Shading 1 Accent 6" w:uiPriority="63"/>
-    <w:lsdException w:name="Medium Shading 2 Accent 6" w:uiPriority="64"/>
-    <w:lsdException w:name="Medium List 1 Accent 6" w:uiPriority="65"/>
-    <w:lsdException w:name="Medium List 2 Accent 6" w:uiPriority="66"/>
-    <w:lsdException w:name="Medium Grid 1 Accent 6" w:uiPriority="67"/>
-    <w:lsdException w:name="Medium Grid 2 Accent 6" w:uiPriority="68"/>
-    <w:lsdException w:name="Medium Grid 3 Accent 6" w:uiPriority="69"/>
-    <w:lsdException w:name="Dark List Accent 6" w:uiPriority="70"/>
-    <w:lsdException w:name="Colorful Shading Accent 6" w:uiPriority="71"/>
-    <w:lsdException w:name="Colorful List Accent 6" w:uiPriority="72"/>
-    <w:lsdException w:name="Colorful Grid Accent 6" w:uiPriority="73"/>
-    <w:lsdException w:name="Subtle Emphasis" w:uiPriority="19" w:qFormat="1"/>
-    <w:lsdException w:name="Intense Emphasis" w:uiPriority="21" w:qFormat="1"/>
-    <w:lsdException w:name="Subtle Reference" w:uiPriority="31" w:qFormat="1"/>
-    <w:lsdException w:name="Intense Reference" w:uiPriority="32" w:qFormat="1"/>
-    <w:lsdException w:name="Book Title" w:uiPriority="33" w:qFormat="1"/>
-    <w:lsdException w:name="Bibliography" w:semiHidden="1" w:uiPriority="37" w:unhideWhenUsed="1"/>
-    <w:lsdException w:name="TOC Heading" w:semiHidden="1" w:uiPriority="39" w:unhideWhenUsed="1" w:qFormat="1"/>
-    <w:lsdException w:name="Plain Table 1" w:uiPriority="41"/>
-    <w:lsdException w:name="Plain Table 2" w:uiPriority="42"/>
-    <w:lsdException w:name="Plain Table 3" w:uiPriority="43"/>
-    <w:lsdException w:name="Plain Table 4" w:uiPriority="44"/>
-    <w:lsdException w:name="Plain Table 5" w:uiPriority="45"/>
-    <w:lsdException w:name="Grid Table Light" w:uiPriority="40"/>
-    <w:lsdException w:name="Grid Table 1 Light" w:uiPriority="46"/>
-    <w:lsdException w:name="Grid Table 2" w:uiPriority="47"/>
-    <w:lsdException w:name="Grid Table 3" w:uiPriority="48"/>
-    <w:lsdException w:name="Grid Table 4" w:uiPriority="49"/>
-    <w:lsdException w:name="Grid Table 5 Dark" w:uiPriority="50"/>
-    <w:lsdException w:name="Grid Table 6 Colorful" w:uiPriority="51"/>
-    <w:lsdException w:name="Grid Table 7 Colorful" w:uiPriority="52"/>
-    <w:lsdException w:name="Grid Table 1 Light Accent 1" w:uiPriority="46"/>
-    <w:lsdException w:name="Grid Table 2 Accent 1" w:uiPriority="47"/>
-    <w:lsdException w:name="Grid Table 3 Accent 1" w:uiPriority="48"/>
-    <w:lsdException w:name="Grid Table 4 Accent 1" w:uiPriority="49"/>
-    <w:lsdException w:name="Grid Table 5 Dark Accent 1" w:uiPriority="50"/>
-    <w:lsdException w:name="Grid Table 6 Colorful Accent 1" w:uiPriority="51"/>
-    <w:lsdException w:name="Grid Table 7 Colorful Accent 1" w:uiPriority="52"/>
-    <w:lsdException w:name="Grid Table 1 Light Accent 2" w:uiPriority="46"/>
-    <w:lsdException w:name="Grid Table 2 Accent 2" w:uiPriority="47"/>
-    <w:lsdException w:name="Grid Table 3 Accent 2" w:uiPriority="48"/>
-    <w:lsdException w:name="Grid Table 4 Accent 2" w:uiPriority="49"/>
-    <w:lsdException w:name="Grid Table 5 Dark Accent 2" w:uiPriority="50"/>
-    <w:lsdException w:name="Grid Table 6 Colorful Accent 2" w:uiPriority="51"/>
-    <w:lsdException w:name="Grid Table 7 Colorful Accent 2" w:uiPriority="52"/>
-    <w:lsdException w:name="Grid Table 1 Light Accent 3" w:uiPriority="46"/>
-    <w:lsdException w:name="Grid Table 2 Accent 3" w:uiPriority="47"/>
-    <w:lsdException w:name="Grid Table 3 Accent 3" w:uiPriority="48"/>
-    <w:lsdException w:name="Grid Table 4 Accent 3" w:uiPriority="49"/>
-    <w:lsdException w:name="Grid Table 5 Dark Accent 3" w:uiPriority="50"/>
-    <w:lsdException w:name="Grid Table 6 Colorful Accent 3" w:uiPriority="51"/>
-    <w:lsdException w:name="Grid Table 7 Colorful Accent 3" w:uiPriority="52"/>
-    <w:lsdException w:name="Grid Table 1 Light Accent 4" w:uiPriority="46"/>
-    <w:lsdException w:name="Grid Table 2 Accent 4" w:uiPriority="47"/>
-    <w:lsdException w:name="Grid Table 3 Accent 4" w:uiPriority="48"/>
-    <w:lsdException w:name="Grid Table 4 Accent 4" w:uiPriority="49"/>
-    <w:lsdException w:name="Grid Table 5 Dark Accent 4" w:uiPriority="50"/>
-    <w:lsdException w:name="Grid Table 6 Colorful Accent 4" w:uiPriority="51"/>
-    <w:lsdException w:name="Grid Table 7 Colorful Accent 4" w:uiPriority="52"/>
-    <w:lsdException w:name="Grid Table 1 Light Accent 5" w:uiPriority="46"/>
-    <w:lsdException w:name="Grid Table 2 Accent 5" w:uiPriority="47"/>
-    <w:lsdException w:name="Grid Table 3 Accent 5" w:uiPriority="48"/>
-    <w:lsdException w:name="Grid Table 4 Accent 5" w:uiPriority="49"/>
-    <w:lsdException w:name="Grid Table 5 Dark Accent 5" w:uiPriority="50"/>
-    <w:lsdException w:name="Grid Table 6 Colorful Accent 5" w:uiPriority="51"/>
-    <w:lsdException w:name="Grid Table 7 Colorful Accent 5" w:uiPriority="52"/>
-    <w:lsdException w:name="Grid Table 1 Light Accent 6" w:uiPriority="46"/>
-    <w:lsdException w:name="Grid Table 2 Accent 6" w:uiPriority="47"/>
-    <w:lsdException w:name="Grid Table 3 Accent 6" w:uiPriority="48"/>
-    <w:lsdException w:name="Grid Table 4 Accent 6" w:uiPriority="49"/>
-    <w:lsdException w:name="Grid Table 5 Dark Accent 6" w:uiPriority="50"/>
-    <w:lsdException w:name="Grid Table 6 Colorful Accent 6" w:uiPriority="51"/>
-    <w:lsdException w:name="Grid Table 7 Colorful Accent 6" w:uiPriority="52"/>
-    <w:lsdException w:name="List Table 1 Light" w:uiPriority="46"/>
-    <w:lsdException w:name="List Table 2" w:uiPriority="47"/>
-    <w:lsdException w:name="List Table 3" w:uiPriority="48"/>
-    <w:lsdException w:name="List Table 4" w:uiPriority="49"/>
-    <w:lsdException w:name="List Table 5 Dark" w:uiPriority="50"/>
-    <w:lsdException w:name="List Table 6 Colorful" w:uiPriority="51"/>
-    <w:lsdException w:name="List Table 7 Colorful" w:uiPriority="52"/>
-    <w:lsdException w:name="List Table 1 Light Accent 1" w:uiPriority="46"/>
-    <w:lsdException w:name="List Table 2 Accent 1" w:uiPriority="47"/>
-    <w:lsdException w:name="List Table 3 Accent 1" w:uiPriority="48"/>
-    <w:lsdException w:name="List Table 4 Accent 1" w:uiPriority="49"/>
-    <w:lsdException w:name="List Table 5 Dark Accent 1" w:uiPriority="50"/>
-    <w:lsdException w:name="List Table 6 Colorful Accent 1" w:uiPriority="51"/>
-    <w:lsdException w:name="List Table 7 Colorful Accent 1" w:uiPriority="52"/>
-    <w:lsdException w:name="List Table 1 Light Accent 2" w:uiPriority="46"/>
-    <w:lsdException w:name="List Table 2 Accent 2" w:uiPriority="47"/>
-    <w:lsdException w:name="List Table 3 Accent 2" w:uiPriority="48"/>
-    <w:lsdException w:name="List Table 4 Accent 2" w:uiPriority="49"/>
-    <w:lsdException w:name="List Table 5 Dark Accent 2" w:uiPriority="50"/>
-    <w:lsdException w:name="List Table 6 Colorful Accent 2" w:uiPriority="51"/>
-    <w:lsdException w:name="List Table 7 Colorful Accent 2" w:uiPriority="52"/>
-    <w:lsdException w:name="List Table 1 Light Accent 3" w:uiPriority="46"/>
-    <w:lsdException w:name="List Table 2 Accent 3" w:uiPriority="47"/>
-    <w:lsdException w:name="List Table 3 Accent 3" w:uiPriority="48"/>
-    <w:lsdException w:name="List Table 4 Accent 3" w:uiPriority="49"/>
-    <w:lsdException w:name="List Table 5 Dark Accent 3" w:uiPriority="50"/>
-    <w:lsdException w:name="List Table 6 Colorful Accent 3" w:uiPriority="51"/>
-    <w:lsdException w:name="List Table 7 Colorful Accent 3" w:uiPriority="52"/>
-    <w:lsdException w:name="List Table 1 Light Accent 4" w:uiPriority="46"/>
-    <w:lsdException w:name="List Table 2 Accent 4" w:uiPriority="47"/>
-    <w:lsdException w:name="List Table 3 Accent 4" w:uiPriority="48"/>
-    <w:lsdException w:name="List Table 4 Accent 4" w:uiPriority="49"/>
-    <w:lsdException w:name="List Table 5 Dark Accent 4" w:uiPriority="50"/>
-    <w:lsdException w:name="List Table 6 Colorful Accent 4" w:uiPriority="51"/>
-    <w:lsdException w:name="List Table 7 Colorful Accent 4" w:uiPriority="52"/>
-    <w:lsdException w:name="List Table 1 Light Accent 5" w:uiPriority="46"/>
-    <w:lsdException w:name="List Table 2 Accent 5" w:uiPriority="47"/>
-    <w:lsdException w:name="List Table 3 Accent 5" w:uiPriority="48"/>
-    <w:lsdException w:name="List Table 4 Accent 5" w:uiPriority="49"/>
-    <w:lsdException w:name="List Table 5 Dark Accent 5" w:uiPriority="50"/>
-    <w:lsdException w:name="List Table 6 Colorful Accent 5" w:uiPriority="51"/>
-    <w:lsdException w:name="List Table 7 Colorful Accent 5" w:uiPriority="52"/>
-    <w:lsdException w:name="List Table 1 Light Accent 6" w:uiPriority="46"/>
-    <w:lsdException w:name="List Table 2 Accent 6" w:uiPriority="47"/>
-    <w:lsdException w:name="List Table 3 Accent 6" w:uiPriority="48"/>
-    <w:lsdException w:name="List Table 4 Accent 6" w:uiPriority="49"/>
-    <w:lsdException w:name="List Table 5 Dark Accent 6" w:uiPriority="50"/>
-    <w:lsdException w:name="List Table 6 Colorful Accent 6" w:uiPriority="51"/>
-    <w:lsdException w:name="List Table 7 Colorful Accent 6" w:uiPriority="52"/>
-    <w:lsdException w:name="Mention" w:semiHidden="1" w:unhideWhenUsed="1"/>
-    <w:lsdException w:name="Smart Hyperlink" w:semiHidden="1" w:unhideWhenUsed="1"/>
-    <w:lsdException w:name="Hashtag" w:semiHidden="1" w:unhideWhenUsed="1"/>
-    <w:lsdException w:name="Unresolved Mention" w:semiHidden="1" w:unhideWhenUsed="1"/>
+  <w:latentStyles w:defLockedState="0" w:defUIPriority="99" w:defSemiHidden="1" w:defUnhideWhenUsed="1" w:defQFormat="0" w:count="267">
+    <w:lsdException w:name="Normal" w:locked="1" w:semiHidden="0" w:uiPriority="0" w:unhideWhenUsed="0" w:qFormat="1"/>
+    <w:lsdException w:name="heading 1" w:locked="1" w:semiHidden="0" w:uiPriority="0" w:unhideWhenUsed="0" w:qFormat="1"/>
+    <w:lsdException w:name="heading 2" w:locked="1" w:semiHidden="0" w:uiPriority="0" w:unhideWhenUsed="0" w:qFormat="1"/>
+    <w:lsdException w:name="heading 3" w:locked="1" w:semiHidden="0" w:uiPriority="0" w:unhideWhenUsed="0" w:qFormat="1"/>
+    <w:lsdException w:name="heading 4" w:locked="1" w:semiHidden="0" w:uiPriority="0" w:unhideWhenUsed="0" w:qFormat="1"/>
+    <w:lsdException w:name="heading 5" w:locked="1" w:semiHidden="0" w:uiPriority="0" w:unhideWhenUsed="0" w:qFormat="1"/>
+    <w:lsdException w:name="heading 6" w:locked="1" w:semiHidden="0" w:uiPriority="0" w:unhideWhenUsed="0" w:qFormat="1"/>
+    <w:lsdException w:name="heading 7" w:locked="1" w:uiPriority="0" w:qFormat="1"/>
+    <w:lsdException w:name="heading 8" w:locked="1" w:uiPriority="0" w:qFormat="1"/>
+    <w:lsdException w:name="heading 9" w:locked="1" w:uiPriority="0" w:qFormat="1"/>
+    <w:lsdException w:name="toc 1" w:locked="1" w:semiHidden="0" w:uiPriority="0" w:unhideWhenUsed="0"/>
+    <w:lsdException w:name="toc 2" w:locked="1" w:semiHidden="0" w:uiPriority="0" w:unhideWhenUsed="0"/>
+    <w:lsdException w:name="toc 3" w:locked="1" w:semiHidden="0" w:uiPriority="0" w:unhideWhenUsed="0"/>
+    <w:lsdException w:name="toc 4" w:locked="1" w:semiHidden="0" w:uiPriority="0" w:unhideWhenUsed="0"/>
+    <w:lsdException w:name="toc 5" w:locked="1" w:semiHidden="0" w:uiPriority="0" w:unhideWhenUsed="0"/>
+    <w:lsdException w:name="toc 6" w:locked="1" w:semiHidden="0" w:uiPriority="0" w:unhideWhenUsed="0"/>
+    <w:lsdException w:name="toc 7" w:locked="1" w:semiHidden="0" w:uiPriority="0" w:unhideWhenUsed="0"/>
+    <w:lsdException w:name="toc 8" w:locked="1" w:semiHidden="0" w:uiPriority="0" w:unhideWhenUsed="0"/>
+    <w:lsdException w:name="toc 9" w:locked="1" w:semiHidden="0" w:uiPriority="0" w:unhideWhenUsed="0"/>
+    <w:lsdException w:name="caption" w:locked="1" w:uiPriority="0" w:qFormat="1"/>
+    <w:lsdException w:name="Title" w:locked="1" w:semiHidden="0" w:uiPriority="0" w:unhideWhenUsed="0" w:qFormat="1"/>
+    <w:lsdException w:name="Default Paragraph Font" w:locked="1" w:semiHidden="0" w:uiPriority="0" w:unhideWhenUsed="0"/>
+    <w:lsdException w:name="Subtitle" w:locked="1" w:semiHidden="0" w:uiPriority="0" w:unhideWhenUsed="0" w:qFormat="1"/>
+    <w:lsdException w:name="Strong" w:locked="1" w:semiHidden="0" w:uiPriority="0" w:unhideWhenUsed="0" w:qFormat="1"/>
+    <w:lsdException w:name="Emphasis" w:locked="1" w:semiHidden="0" w:uiPriority="0" w:unhideWhenUsed="0" w:qFormat="1"/>
+    <w:lsdException w:name="Table Grid" w:locked="1" w:semiHidden="0" w:uiPriority="0" w:unhideWhenUsed="0"/>
+    <w:lsdException w:name="Placeholder Text" w:unhideWhenUsed="0"/>
+    <w:lsdException w:name="No Spacing" w:semiHidden="0" w:uiPriority="1" w:unhideWhenUsed="0" w:qFormat="1"/>
+    <w:lsdException w:name="Light Shading" w:semiHidden="0" w:uiPriority="60" w:unhideWhenUsed="0"/>
+    <w:lsdException w:name="Light List" w:semiHidden="0" w:uiPriority="61" w:unhideWhenUsed="0"/>
+    <w:lsdException w:name="Light Grid" w:semiHidden="0" w:uiPriority="62" w:unhideWhenUsed="0"/>
+    <w:lsdException w:name="Medium Shading 1" w:semiHidden="0" w:uiPriority="63" w:unhideWhenUsed="0"/>
+    <w:lsdException w:name="Medium Shading 2" w:semiHidden="0" w:uiPriority="64" w:unhideWhenUsed="0"/>
+    <w:lsdException w:name="Medium List 1" w:semiHidden="0" w:uiPriority="65" w:unhideWhenUsed="0"/>
+    <w:lsdException w:name="Medium List 2" w:semiHidden="0" w:uiPriority="66" w:unhideWhenUsed="0"/>
+    <w:lsdException w:name="Medium Grid 1" w:semiHidden="0" w:uiPriority="67" w:unhideWhenUsed="0"/>
+    <w:lsdException w:name="Medium Grid 2" w:semiHidden="0" w:uiPriority="68" w:unhideWhenUsed="0"/>
+    <w:lsdException w:name="Medium Grid 3" w:semiHidden="0" w:uiPriority="69" w:unhideWhenUsed="0"/>
+    <w:lsdException w:name="Dark List" w:semiHidden="0" w:uiPriority="70" w:unhideWhenUsed="0"/>
+    <w:lsdException w:name="Colorful Shading" w:semiHidden="0" w:uiPriority="71" w:unhideWhenUsed="0"/>
+    <w:lsdException w:name="Colorful List" w:semiHidden="0" w:uiPriority="72" w:unhideWhenUsed="0"/>
+    <w:lsdException w:name="Colorful Grid" w:semiHidden="0" w:uiPriority="73" w:unhideWhenUsed="0"/>
+    <w:lsdException w:name="Light Shading Accent 1" w:semiHidden="0" w:uiPriority="60" w:unhideWhenUsed="0"/>
+    <w:lsdException w:name="Light List Accent 1" w:semiHidden="0" w:uiPriority="61" w:unhideWhenUsed="0"/>
+    <w:lsdException w:name="Light Grid Accent 1" w:semiHidden="0" w:uiPriority="62" w:unhideWhenUsed="0"/>
+    <w:lsdException w:name="Medium Shading 1 Accent 1" w:semiHidden="0" w:uiPriority="63" w:unhideWhenUsed="0"/>
+    <w:lsdException w:name="Medium Shading 2 Accent 1" w:semiHidden="0" w:uiPriority="64" w:unhideWhenUsed="0"/>
+    <w:lsdException w:name="Medium List 1 Accent 1" w:semiHidden="0" w:uiPriority="65" w:unhideWhenUsed="0"/>
+    <w:lsdException w:name="Revision" w:unhideWhenUsed="0"/>
+    <w:lsdException w:name="List Paragraph" w:semiHidden="0" w:uiPriority="34" w:unhideWhenUsed="0" w:qFormat="1"/>
+    <w:lsdException w:name="Quote" w:semiHidden="0" w:uiPriority="29" w:unhideWhenUsed="0" w:qFormat="1"/>
+    <w:lsdException w:name="Intense Quote" w:semiHidden="0" w:uiPriority="30" w:unhideWhenUsed="0" w:qFormat="1"/>
+    <w:lsdException w:name="Medium List 2 Accent 1" w:semiHidden="0" w:uiPriority="66" w:unhideWhenUsed="0"/>
+    <w:lsdException w:name="Medium Grid 1 Accent 1" w:semiHidden="0" w:uiPriority="67" w:unhideWhenUsed="0"/>
+    <w:lsdException w:name="Medium Grid 2 Accent 1" w:semiHidden="0" w:uiPriority="68" w:unhideWhenUsed="0"/>
+    <w:lsdException w:name="Medium Grid 3 Accent 1" w:semiHidden="0" w:uiPriority="69" w:unhideWhenUsed="0"/>
+    <w:lsdException w:name="Dark List Accent 1" w:semiHidden="0" w:uiPriority="70" w:unhideWhenUsed="0"/>
+    <w:lsdException w:name="Colorful Shading Accent 1" w:semiHidden="0" w:uiPriority="71" w:unhideWhenUsed="0"/>
+    <w:lsdException w:name="Colorful List Accent 1" w:semiHidden="0" w:uiPriority="72" w:unhideWhenUsed="0"/>
+    <w:lsdException w:name="Colorful Grid Accent 1" w:semiHidden="0" w:uiPriority="73" w:unhideWhenUsed="0"/>
+    <w:lsdException w:name="Light Shading Accent 2" w:semiHidden="0" w:uiPriority="60" w:unhideWhenUsed="0"/>
+    <w:lsdException w:name="Light List Accent 2" w:semiHidden="0" w:uiPriority="61" w:unhideWhenUsed="0"/>
+    <w:lsdException w:name="Light Grid Accent 2" w:semiHidden="0" w:uiPriority="62" w:unhideWhenUsed="0"/>
+    <w:lsdException w:name="Medium Shading 1 Accent 2" w:semiHidden="0" w:uiPriority="63" w:unhideWhenUsed="0"/>
+    <w:lsdException w:name="Medium Shading 2 Accent 2" w:semiHidden="0" w:uiPriority="64" w:unhideWhenUsed="0"/>
+    <w:lsdException w:name="Medium List 1 Accent 2" w:semiHidden="0" w:uiPriority="65" w:unhideWhenUsed="0"/>
+    <w:lsdException w:name="Medium List 2 Accent 2" w:semiHidden="0" w:uiPriority="66" w:unhideWhenUsed="0"/>
+    <w:lsdException w:name="Medium Grid 1 Accent 2" w:semiHidden="0" w:uiPriority="67" w:unhideWhenUsed="0"/>
+    <w:lsdException w:name="Medium Grid 2 Accent 2" w:semiHidden="0" w:uiPriority="68" w:unhideWhenUsed="0"/>
+    <w:lsdException w:name="Medium Grid 3 Accent 2" w:semiHidden="0" w:uiPriority="69" w:unhideWhenUsed="0"/>
+    <w:lsdException w:name="Dark List Accent 2" w:semiHidden="0" w:uiPriority="70" w:unhideWhenUsed="0"/>
+    <w:lsdException w:name="Colorful Shading Accent 2" w:semiHidden="0" w:uiPriority="71" w:unhideWhenUsed="0"/>
+    <w:lsdException w:name="Colorful List Accent 2" w:semiHidden="0" w:uiPriority="72" w:unhideWhenUsed="0"/>
+    <w:lsdException w:name="Colorful Grid Accent 2" w:semiHidden="0" w:uiPriority="73" w:unhideWhenUsed="0"/>
+    <w:lsdException w:name="Light Shading Accent 3" w:semiHidden="0" w:uiPriority="60" w:unhideWhenUsed="0"/>
+    <w:lsdException w:name="Light List Accent 3" w:semiHidden="0" w:uiPriority="61" w:unhideWhenUsed="0"/>
+    <w:lsdException w:name="Light Grid Accent 3" w:semiHidden="0" w:uiPriority="62" w:unhideWhenUsed="0"/>
+    <w:lsdException w:name="Medium Shading 1 Accent 3" w:semiHidden="0" w:uiPriority="63" w:unhideWhenUsed="0"/>
+    <w:lsdException w:name="Medium Shading 2 Accent 3" w:semiHidden="0" w:uiPriority="64" w:unhideWhenUsed="0"/>
+    <w:lsdException w:name="Medium List 1 Accent 3" w:semiHidden="0" w:uiPriority="65" w:unhideWhenUsed="0"/>
+    <w:lsdException w:name="Medium List 2 Accent 3" w:semiHidden="0" w:uiPriority="66" w:unhideWhenUsed="0"/>
+    <w:lsdException w:name="Medium Grid 1 Accent 3" w:semiHidden="0" w:uiPriority="67" w:unhideWhenUsed="0"/>
+    <w:lsdException w:name="Medium Grid 2 Accent 3" w:semiHidden="0" w:uiPriority="68" w:unhideWhenUsed="0"/>
+    <w:lsdException w:name="Medium Grid 3 Accent 3" w:semiHidden="0" w:uiPriority="69" w:unhideWhenUsed="0"/>
+    <w:lsdException w:name="Dark List Accent 3" w:semiHidden="0" w:uiPriority="70" w:unhideWhenUsed="0"/>
+    <w:lsdException w:name="Colorful Shading Accent 3" w:semiHidden="0" w:uiPriority="71" w:unhideWhenUsed="0"/>
+    <w:lsdException w:name="Colorful List Accent 3" w:semiHidden="0" w:uiPriority="72" w:unhideWhenUsed="0"/>
+    <w:lsdException w:name="Colorful Grid Accent 3" w:semiHidden="0" w:uiPriority="73" w:unhideWhenUsed="0"/>
+    <w:lsdException w:name="Light Shading Accent 4" w:semiHidden="0" w:uiPriority="60" w:unhideWhenUsed="0"/>
+    <w:lsdException w:name="Light List Accent 4" w:semiHidden="0" w:uiPriority="61" w:unhideWhenUsed="0"/>
+    <w:lsdException w:name="Light Grid Accent 4" w:semiHidden="0" w:uiPriority="62" w:unhideWhenUsed="0"/>
+    <w:lsdException w:name="Medium Shading 1 Accent 4" w:semiHidden="0" w:uiPriority="63" w:unhideWhenUsed="0"/>
+    <w:lsdException w:name="Medium Shading 2 Accent 4" w:semiHidden="0" w:uiPriority="64" w:unhideWhenUsed="0"/>
+    <w:lsdException w:name="Medium List 1 Accent 4" w:semiHidden="0" w:uiPriority="65" w:unhideWhenUsed="0"/>
+    <w:lsdException w:name="Medium List 2 Accent 4" w:semiHidden="0" w:uiPriority="66" w:unhideWhenUsed="0"/>
+    <w:lsdException w:name="Medium Grid 1 Accent 4" w:semiHidden="0" w:uiPriority="67" w:unhideWhenUsed="0"/>
+    <w:lsdException w:name="Medium Grid 2 Accent 4" w:semiHidden="0" w:uiPriority="68" w:unhideWhenUsed="0"/>
+    <w:lsdException w:name="Medium Grid 3 Accent 4" w:semiHidden="0" w:uiPriority="69" w:unhideWhenUsed="0"/>
+    <w:lsdException w:name="Dark List Accent 4" w:semiHidden="0" w:uiPriority="70" w:unhideWhenUsed="0"/>
+    <w:lsdException w:name="Colorful Shading Accent 4" w:semiHidden="0" w:uiPriority="71" w:unhideWhenUsed="0"/>
+    <w:lsdException w:name="Colorful List Accent 4" w:semiHidden="0" w:uiPriority="72" w:unhideWhenUsed="0"/>
+    <w:lsdException w:name="Colorful Grid Accent 4" w:semiHidden="0" w:uiPriority="73" w:unhideWhenUsed="0"/>
+    <w:lsdException w:name="Light Shading Accent 5" w:semiHidden="0" w:uiPriority="60" w:unhideWhenUsed="0"/>
+    <w:lsdException w:name="Light List Accent 5" w:semiHidden="0" w:uiPriority="61" w:unhideWhenUsed="0"/>
+    <w:lsdException w:name="Light Grid Accent 5" w:semiHidden="0" w:uiPriority="62" w:unhideWhenUsed="0"/>
+    <w:lsdException w:name="Medium Shading 1 Accent 5" w:semiHidden="0" w:uiPriority="63" w:unhideWhenUsed="0"/>
+    <w:lsdException w:name="Medium Shading 2 Accent 5" w:semiHidden="0" w:uiPriority="64" w:unhideWhenUsed="0"/>
+    <w:lsdException w:name="Medium List 1 Accent 5" w:semiHidden="0" w:uiPriority="65" w:unhideWhenUsed="0"/>
+    <w:lsdException w:name="Medium List 2 Accent 5" w:semiHidden="0" w:uiPriority="66" w:unhideWhenUsed="0"/>
+    <w:lsdException w:name="Medium Grid 1 Accent 5" w:semiHidden="0" w:uiPriority="67" w:unhideWhenUsed="0"/>
+    <w:lsdException w:name="Medium Grid 2 Accent 5" w:semiHidden="0" w:uiPriority="68" w:unhideWhenUsed="0"/>
+    <w:lsdException w:name="Medium Grid 3 Accent 5" w:semiHidden="0" w:uiPriority="69" w:unhideWhenUsed="0"/>
+    <w:lsdException w:name="Dark List Accent 5" w:semiHidden="0" w:uiPriority="70" w:unhideWhenUsed="0"/>
+    <w:lsdException w:name="Colorful Shading Accent 5" w:semiHidden="0" w:uiPriority="71" w:unhideWhenUsed="0"/>
+    <w:lsdException w:name="Colorful List Accent 5" w:semiHidden="0" w:uiPriority="72" w:unhideWhenUsed="0"/>
+    <w:lsdException w:name="Colorful Grid Accent 5" w:semiHidden="0" w:uiPriority="73" w:unhideWhenUsed="0"/>
+    <w:lsdException w:name="Light Shading Accent 6" w:semiHidden="0" w:uiPriority="60" w:unhideWhenUsed="0"/>
+    <w:lsdException w:name="Light List Accent 6" w:semiHidden="0" w:uiPriority="61" w:unhideWhenUsed="0"/>
+    <w:lsdException w:name="Light Grid Accent 6" w:semiHidden="0" w:uiPriority="62" w:unhideWhenUsed="0"/>
+    <w:lsdException w:name="Medium Shading 1 Accent 6" w:semiHidden="0" w:uiPriority="63" w:unhideWhenUsed="0"/>
+    <w:lsdException w:name="Medium Shading 2 Accent 6" w:semiHidden="0" w:uiPriority="64" w:unhideWhenUsed="0"/>
+    <w:lsdException w:name="Medium List 1 Accent 6" w:semiHidden="0" w:uiPriority="65" w:unhideWhenUsed="0"/>
+    <w:lsdException w:name="Medium List 2 Accent 6" w:semiHidden="0" w:uiPriority="66" w:unhideWhenUsed="0"/>
+    <w:lsdException w:name="Medium Grid 1 Accent 6" w:semiHidden="0" w:uiPriority="67" w:unhideWhenUsed="0"/>
+    <w:lsdException w:name="Medium Grid 2 Accent 6" w:semiHidden="0" w:uiPriority="68" w:unhideWhenUsed="0"/>
+    <w:lsdException w:name="Medium Grid 3 Accent 6" w:semiHidden="0" w:uiPriority="69" w:unhideWhenUsed="0"/>
+    <w:lsdException w:name="Dark List Accent 6" w:semiHidden="0" w:uiPriority="70" w:unhideWhenUsed="0"/>
+    <w:lsdException w:name="Colorful Shading Accent 6" w:semiHidden="0" w:uiPriority="71" w:unhideWhenUsed="0"/>
+    <w:lsdException w:name="Colorful List Accent 6" w:semiHidden="0" w:uiPriority="72" w:unhideWhenUsed="0"/>
+    <w:lsdException w:name="Colorful Grid Accent 6" w:semiHidden="0" w:uiPriority="73" w:unhideWhenUsed="0"/>
+    <w:lsdException w:name="Subtle Emphasis" w:semiHidden="0" w:uiPriority="19" w:unhideWhenUsed="0" w:qFormat="1"/>
+    <w:lsdException w:name="Intense Emphasis" w:semiHidden="0" w:uiPriority="21" w:unhideWhenUsed="0" w:qFormat="1"/>
+    <w:lsdException w:name="Subtle Reference" w:semiHidden="0" w:uiPriority="31" w:unhideWhenUsed="0" w:qFormat="1"/>
+    <w:lsdException w:name="Intense Reference" w:semiHidden="0" w:uiPriority="32" w:unhideWhenUsed="0" w:qFormat="1"/>
+    <w:lsdException w:name="Book Title" w:semiHidden="0" w:uiPriority="33" w:unhideWhenUsed="0" w:qFormat="1"/>
+    <w:lsdException w:name="Bibliography" w:uiPriority="37"/>
+    <w:lsdException w:name="TOC Heading" w:uiPriority="39" w:qFormat="1"/>
   </w:latentStyles>
   <w:style w:type="paragraph" w:default="1" w:styleId="Normal">
     <w:name w:val="Normal"/>
@@ -1896,8 +1490,6 @@
     </w:pPr>
     <w:rPr>
       <w:color w:val="000000"/>
-      <w:sz w:val="22"/>
-      <w:szCs w:val="22"/>
     </w:rPr>
   </w:style>
   <w:style w:type="paragraph" w:styleId="Heading1">
@@ -1915,8 +1507,12 @@
       <w:outlineLvl w:val="0"/>
     </w:pPr>
     <w:rPr>
-      <w:sz w:val="40"/>
-      <w:szCs w:val="40"/>
+      <w:rFonts w:ascii="Cambria" w:eastAsia="SimSun" w:hAnsi="Cambria" w:cs="Cambria"/>
+      <w:b/>
+      <w:bCs/>
+      <w:kern w:val="32"/>
+      <w:sz w:val="32"/>
+      <w:szCs w:val="32"/>
     </w:rPr>
   </w:style>
   <w:style w:type="paragraph" w:styleId="Heading2">
@@ -1934,8 +1530,13 @@
       <w:outlineLvl w:val="1"/>
     </w:pPr>
     <w:rPr>
-      <w:sz w:val="32"/>
-      <w:szCs w:val="32"/>
+      <w:rFonts w:ascii="Cambria" w:eastAsia="SimSun" w:hAnsi="Cambria" w:cs="Cambria"/>
+      <w:b/>
+      <w:bCs/>
+      <w:i/>
+      <w:iCs/>
+      <w:sz w:val="28"/>
+      <w:szCs w:val="28"/>
     </w:rPr>
   </w:style>
   <w:style w:type="paragraph" w:styleId="Heading3">
@@ -1953,9 +1554,11 @@
       <w:outlineLvl w:val="2"/>
     </w:pPr>
     <w:rPr>
-      <w:color w:val="434343"/>
-      <w:sz w:val="28"/>
-      <w:szCs w:val="28"/>
+      <w:rFonts w:ascii="Cambria" w:eastAsia="SimSun" w:hAnsi="Cambria" w:cs="Cambria"/>
+      <w:b/>
+      <w:bCs/>
+      <w:sz w:val="26"/>
+      <w:szCs w:val="26"/>
     </w:rPr>
   </w:style>
   <w:style w:type="paragraph" w:styleId="Heading4">
@@ -1973,9 +1576,11 @@
       <w:outlineLvl w:val="3"/>
     </w:pPr>
     <w:rPr>
-      <w:color w:val="666666"/>
-      <w:sz w:val="24"/>
-      <w:szCs w:val="24"/>
+      <w:rFonts w:ascii="Calibri" w:eastAsia="SimSun" w:hAnsi="Calibri" w:cs="Calibri"/>
+      <w:b/>
+      <w:bCs/>
+      <w:sz w:val="28"/>
+      <w:szCs w:val="28"/>
     </w:rPr>
   </w:style>
   <w:style w:type="paragraph" w:styleId="Heading5">
@@ -1993,7 +1598,13 @@
       <w:outlineLvl w:val="4"/>
     </w:pPr>
     <w:rPr>
-      <w:color w:val="666666"/>
+      <w:rFonts w:ascii="Calibri" w:eastAsia="SimSun" w:hAnsi="Calibri" w:cs="Calibri"/>
+      <w:b/>
+      <w:bCs/>
+      <w:i/>
+      <w:iCs/>
+      <w:sz w:val="26"/>
+      <w:szCs w:val="26"/>
     </w:rPr>
   </w:style>
   <w:style w:type="paragraph" w:styleId="Heading6">
@@ -2011,22 +1622,24 @@
       <w:outlineLvl w:val="5"/>
     </w:pPr>
     <w:rPr>
-      <w:i/>
-      <w:iCs/>
-      <w:color w:val="666666"/>
+      <w:rFonts w:ascii="Calibri" w:eastAsia="SimSun" w:hAnsi="Calibri" w:cs="Calibri"/>
+      <w:b/>
+      <w:bCs/>
+      <w:sz w:val="20"/>
+      <w:szCs w:val="20"/>
     </w:rPr>
   </w:style>
   <w:style w:type="character" w:default="1" w:styleId="DefaultParagraphFont">
     <w:name w:val="Default Paragraph Font"/>
-    <w:uiPriority w:val="1"/>
+    <w:uiPriority w:val="99"/>
     <w:semiHidden/>
-    <w:unhideWhenUsed/>
   </w:style>
   <w:style w:type="table" w:default="1" w:styleId="TableNormal">
     <w:name w:val="Normal Table"/>
     <w:uiPriority w:val="99"/>
     <w:semiHidden/>
     <w:unhideWhenUsed/>
+    <w:qFormat/>
     <w:tblPr>
       <w:tblInd w:w="0" w:type="dxa"/>
       <w:tblCellMar>
@@ -2045,6 +1658,7 @@
   </w:style>
   <w:style w:type="character" w:customStyle="1" w:styleId="Heading1Char">
     <w:name w:val="Heading 1 Char"/>
+    <w:basedOn w:val="DefaultParagraphFont"/>
     <w:link w:val="Heading1"/>
     <w:uiPriority w:val="99"/>
     <w:locked/>
@@ -2061,6 +1675,7 @@
   </w:style>
   <w:style w:type="character" w:customStyle="1" w:styleId="Heading2Char">
     <w:name w:val="Heading 2 Char"/>
+    <w:basedOn w:val="DefaultParagraphFont"/>
     <w:link w:val="Heading2"/>
     <w:uiPriority w:val="99"/>
     <w:semiHidden/>
@@ -2079,6 +1694,7 @@
   </w:style>
   <w:style w:type="character" w:customStyle="1" w:styleId="Heading3Char">
     <w:name w:val="Heading 3 Char"/>
+    <w:basedOn w:val="DefaultParagraphFont"/>
     <w:link w:val="Heading3"/>
     <w:uiPriority w:val="99"/>
     <w:semiHidden/>
@@ -2095,6 +1711,7 @@
   </w:style>
   <w:style w:type="character" w:customStyle="1" w:styleId="Heading4Char">
     <w:name w:val="Heading 4 Char"/>
+    <w:basedOn w:val="DefaultParagraphFont"/>
     <w:link w:val="Heading4"/>
     <w:uiPriority w:val="99"/>
     <w:semiHidden/>
@@ -2111,6 +1728,7 @@
   </w:style>
   <w:style w:type="character" w:customStyle="1" w:styleId="Heading5Char">
     <w:name w:val="Heading 5 Char"/>
+    <w:basedOn w:val="DefaultParagraphFont"/>
     <w:link w:val="Heading5"/>
     <w:uiPriority w:val="99"/>
     <w:semiHidden/>
@@ -2129,6 +1747,7 @@
   </w:style>
   <w:style w:type="character" w:customStyle="1" w:styleId="Heading6Char">
     <w:name w:val="Heading 6 Char"/>
+    <w:basedOn w:val="DefaultParagraphFont"/>
     <w:link w:val="Heading6"/>
     <w:uiPriority w:val="99"/>
     <w:semiHidden/>
@@ -2150,8 +1769,6 @@
     </w:pPr>
     <w:rPr>
       <w:color w:val="000000"/>
-      <w:sz w:val="22"/>
-      <w:szCs w:val="22"/>
     </w:rPr>
   </w:style>
   <w:style w:type="paragraph" w:styleId="Title">
@@ -2168,12 +1785,17 @@
       <w:spacing w:after="60"/>
     </w:pPr>
     <w:rPr>
-      <w:sz w:val="52"/>
-      <w:szCs w:val="52"/>
+      <w:rFonts w:ascii="Cambria" w:eastAsia="SimSun" w:hAnsi="Cambria" w:cs="Cambria"/>
+      <w:b/>
+      <w:bCs/>
+      <w:kern w:val="28"/>
+      <w:sz w:val="32"/>
+      <w:szCs w:val="32"/>
     </w:rPr>
   </w:style>
   <w:style w:type="character" w:customStyle="1" w:styleId="TitleChar">
     <w:name w:val="Title Char"/>
+    <w:basedOn w:val="DefaultParagraphFont"/>
     <w:link w:val="Title"/>
     <w:uiPriority w:val="99"/>
     <w:locked/>
@@ -2202,13 +1824,14 @@
       <w:spacing w:after="320"/>
     </w:pPr>
     <w:rPr>
-      <w:color w:val="666666"/>
-      <w:sz w:val="30"/>
-      <w:szCs w:val="30"/>
+      <w:rFonts w:ascii="Cambria" w:eastAsia="SimSun" w:hAnsi="Cambria" w:cs="Cambria"/>
+      <w:sz w:val="24"/>
+      <w:szCs w:val="24"/>
     </w:rPr>
   </w:style>
   <w:style w:type="character" w:customStyle="1" w:styleId="SubtitleChar">
     <w:name w:val="Subtitle Char"/>
+    <w:basedOn w:val="DefaultParagraphFont"/>
     <w:link w:val="Subtitle"/>
     <w:uiPriority w:val="99"/>
     <w:locked/>

</xml_diff>

<commit_message>
Updated README file and week3 project file
</commit_message>
<xml_diff>
--- a/projectfile.docx
+++ b/projectfile.docx
@@ -117,14 +117,14 @@
       </w:r>
       <w:r>
         <w:br/>
-        <w:t xml:space="preserve">Project Title: Road Crosser </w:t>
-      </w:r>
-      <w:r>
-        <w:br/>
-      </w:r>
-      <w:r>
-        <w:br/>
-        <w:t>Project Description: The player controls a particle (in directions left, right, up, down) spawning from the bottom of the screen. The ultimate goal is to move the controlling particle to the top, while avoiding collisions with other particles that moves on the screen in horizontal directions.</w:t>
+        <w:t>Project Title: Road Crosser 2037</w:t>
+      </w:r>
+      <w:r>
+        <w:br/>
+      </w:r>
+      <w:r>
+        <w:br/>
+        <w:t>Project Description: Road Crosser 2037 is a 2D pixel based action game in which the player must escape from evil cars chasing the player without being caught. The player controls a particle (movement can be in directions, left, right, up, and down) spawning from the bottom of the screen. The ultimate goal is to move the controlling particle to the top, while avoiding collisions with other particles that moves on the screen in horizontal directions.</w:t>
       </w:r>
     </w:p>
     <w:p>
@@ -209,7 +209,7 @@
         <w:pStyle w:val="Normal1"/>
       </w:pPr>
       <w:r>
-        <w:t xml:space="preserve">   -  Memory and Control units should be close to finish by this time.</w:t>
+        <w:t xml:space="preserve">   -  Memory module and control units should be close to finish by this time.</w:t>
       </w:r>
     </w:p>
     <w:p>
@@ -224,6 +224,14 @@
         <w:br/>
         <w:t xml:space="preserve">    - Complete prototype of the game with most/all features working</w:t>
       </w:r>
+    </w:p>
+    <w:p>
+      <w:pPr>
+        <w:pStyle w:val="Normal1"/>
+      </w:pPr>
+      <w:r>
+        <w:t xml:space="preserve">    - Bonus features such as VGA Score and Lives display are added if time permits.</w:t>
+      </w:r>
       <w:r>
         <w:br/>
         <w:t xml:space="preserve">   </w:t>
@@ -279,7 +287,7 @@
         <w:pStyle w:val="Normal1"/>
       </w:pPr>
       <w:r>
-        <w:t xml:space="preserve">   - We might not implement the number of lives feature depending on time available</w:t>
+        <w:t xml:space="preserve">   - We might not implement the number of lives feature depending on the time available</w:t>
       </w:r>
     </w:p>
     <w:p>
@@ -328,7 +336,7 @@
         <w:ind w:hanging="360"/>
       </w:pPr>
       <w:r>
-        <w:t>The clock is utilized to keep track of particles (which move in a pre-decided manner/pattern depending on ie: beginning location, stage level, etc.) (Clock).</w:t>
+        <w:t>The clock is utilized to time the update of objects in this game (which move in a pre-decided manner/pattern depending on ie: beginning location, stage level, etc.) (Clock).</w:t>
       </w:r>
     </w:p>
     <w:p>
@@ -354,7 +362,7 @@
         <w:ind w:hanging="360"/>
       </w:pPr>
       <w:r>
-        <w:t>Each Particle type will be controlled by a control module with an FSM.</w:t>
+        <w:t>Each Particle type will be controlled by a controlpath module with an FSM.</w:t>
       </w:r>
     </w:p>
     <w:p>
@@ -380,7 +388,7 @@
         <w:ind w:hanging="360"/>
       </w:pPr>
       <w:r>
-        <w:t>Particles’ locations and color may be saved in memory to be retrieved or updated (RAM lab6 part 1).</w:t>
+        <w:t>Particles’ locations and color may be saved in memory to be retrieved or updated. We will modify the memory design to support simultaneous read/write to different registers in this memory from different modules. (RAM lab6 part 1).</w:t>
       </w:r>
     </w:p>
     <w:p>
@@ -406,7 +414,7 @@
         <w:ind w:hanging="360"/>
       </w:pPr>
       <w:r>
-        <w:t>We will keep track of the scores and display them to the HEX Display panels using the decoder module from our lab.</w:t>
+        <w:t>We will keep track of the scores and display them to the HEX Display panels using the decoder module from our lab (lab1 part3).</w:t>
       </w:r>
     </w:p>
     <w:p>
@@ -419,7 +427,7 @@
         <w:ind w:hanging="360"/>
       </w:pPr>
       <w:r>
-        <w:t>Another decoder module will be made for displaying the score and number of lives HEX display panels on the screen. This decoder module will output the colors at each pixel of the display panel instead.</w:t>
+        <w:t>Another decoder module will be made for displaying the score and number of lives HEX display panels on the screen. This decoder module will output the colors at each pixel of the HEX display panel instead.</w:t>
       </w:r>
     </w:p>
     <w:p>
@@ -432,7 +440,7 @@
         <w:ind w:hanging="360"/>
       </w:pPr>
       <w:r>
-        <w:t>We might allow the user to set the number of lives and number of particles of each type generated which also involve building a memory unit to store the corresponding data and controlling it with the control unit.</w:t>
+        <w:t>We might allow the user to set the number of lives and number of particles of each type generated which also involve building a memory unit to store the corresponding data and controlling it with the corresponding control unit.</w:t>
       </w:r>
     </w:p>
     <w:p>
@@ -445,7 +453,7 @@
       </w:r>
       <w:r>
         <w:tab/>
-        <w:t xml:space="preserve">A master control unit will be created to control the running of the game and the graphic updates. The observer design pattern is used whereby the master control </w:t>
+        <w:t xml:space="preserve">A master control unit will be created to control the running of this game and the graphic updates. The observer design pattern is used whereby the master control </w:t>
       </w:r>
     </w:p>
     <w:p>
@@ -454,7 +462,7 @@
         <w:ind w:left="720"/>
       </w:pPr>
       <w:r>
-        <w:t>unit observes the data from memory and performs updates on graphics and check for  winning and collisions if and only if the positions of the player or moving particle mobs change. As mentioned earlier, the player and moving particles of different speed types are also controlled by different control paths. This allows simultaneous updates to different registers in RAM to occur. (Use of Control paths; Special design hierarchy).</w:t>
+        <w:t>unit observes the data from memory and performs updates on graphics and check for  winning and collisions if and only if the positions of the player or moving particle mobs change. As mentioned earlier, the player and moving particles of different speed types are also controlled by different controlpaths. This allows simultaneous updates to different registers in RAM to occur. (Use of Control paths; Special design hierarchy).</w:t>
       </w:r>
     </w:p>
     <w:p>
@@ -492,11 +500,7 @@
       </w:r>
       <w:r>
         <w:br/>
-        <w:t xml:space="preserve">      Knowledge. Non-CSCB58 students will still be able to take interest, as it is a familiar</w:t>
-      </w:r>
-      <w:r>
-        <w:br/>
-        <w:t xml:space="preserve">      Game with straight-forward instructions, which does not require much CSCB58 knowledge to play and enjoy. Students may also become interested in this course due to the concepts encapsulated within this game (e.g. inputting using bits, VGA graphics, creating a program from modules, etc.)</w:t>
+        <w:t xml:space="preserve">       knowledge to play this game given basic instructions. Non-CSCB58 students will still be able to take interest, as it is a familiar game with straight-forward instructions, which does not require much CSCB58 knowledge to play and enjoy. Students may also become interested in this course due to the concepts encapsulated within this game (e.g. inputting using bits, VGA graphics, creating a program from modules, etc.)</w:t>
       </w:r>
     </w:p>
     <w:p>
@@ -524,17 +528,10 @@
     <w:p>
       <w:pPr>
         <w:pStyle w:val="Normal1"/>
-      </w:pPr>
-      <w:r>
-        <w:t xml:space="preserve">            Previous project, “Why did the chicken cross the road” gave us inspiration, but we felt</w:t>
-      </w:r>
-      <w:r>
-        <w:br/>
-        <w:t xml:space="preserve">            we could develop a much more interactive, intricate, well-designed program and </w:t>
-      </w:r>
-      <w:r>
-        <w:br/>
-        <w:t xml:space="preserve">            display to increase its quality. For example, we can use arrays to allow a player controlled number of enemy particles to be generated. We may also randomize the starting locations of the enemy particles if time permits.</w:t>
+        <w:ind w:left="720"/>
+      </w:pPr>
+      <w:r>
+        <w:t>previous project, “Why did the chicken cross the road” gave us inspiration, but we felt we could develop a much more interactive, intricate, well-designed program and with better graphics to increase its quality. For example, we can use arrays to allow a player controlled number of enemy particles to be generated. We may also randomize the starting locations of the enemy particles if time permits.</w:t>
       </w:r>
     </w:p>
     <w:p>
@@ -563,11 +560,18 @@
         <w:pStyle w:val="Normal1"/>
       </w:pPr>
       <w:r>
-        <w:t>VGA adapter</w:t>
-      </w:r>
-      <w:r>
-        <w:br/>
-        <w:t xml:space="preserve">Random number generator idea: </w:t>
+        <w:t xml:space="preserve">- VGA adapter from lab 6 </w:t>
+      </w:r>
+      <w:r>
+        <w:br/>
+      </w:r>
+    </w:p>
+    <w:p>
+      <w:pPr>
+        <w:pStyle w:val="Normal1"/>
+      </w:pPr>
+      <w:r>
+        <w:t xml:space="preserve">- Random number generator idea:  </w:t>
       </w:r>
     </w:p>
     <w:p>
@@ -603,7 +607,7 @@
         <w:pStyle w:val="Normal1"/>
       </w:pPr>
       <w:r>
-        <w:t xml:space="preserve">             - Created repository (Github for project work, Google doc. for proposal) and organized method of communication (Facebook, google hangout).</w:t>
+        <w:t xml:space="preserve">             - Created repository (Github for project work, Google doc. for proposal) and organized method of communication (Facebook and google hangout).</w:t>
       </w:r>
     </w:p>
     <w:p>
@@ -619,7 +623,7 @@
         <w:pStyle w:val="Normal1"/>
       </w:pPr>
       <w:r>
-        <w:t xml:space="preserve">              - Drew diagrams, analyzed and discussed on the future implementation of the </w:t>
+        <w:t xml:space="preserve">              - Drew diagrams, analyzed and discussed on the future implementation of this</w:t>
       </w:r>
       <w:r>
         <w:br/>
@@ -632,7 +636,7 @@
         <w:ind w:firstLine="720"/>
       </w:pPr>
       <w:r>
-        <w:t xml:space="preserve">  - Development on the project began with the implementation/reuse of modules from previous labs (HEX Decoder, Rate Divider, Random Number Generator, etc.).</w:t>
+        <w:t xml:space="preserve">  - Development on this project began with the implementation/reuse of modules from previous labs (HEX Decoder, Rate Divider, Random Number Generator, etc.).</w:t>
       </w:r>
     </w:p>
     <w:p>
@@ -668,7 +672,7 @@
         <w:ind w:firstLine="720"/>
       </w:pPr>
       <w:r>
-        <w:t xml:space="preserve">  - The source code for the game is completed in 3 days</w:t>
+        <w:t xml:space="preserve">  - The source code for this game is completed in 3 days</w:t>
       </w:r>
     </w:p>
     <w:p>
@@ -731,7 +735,7 @@
         <w:ind w:firstLine="720"/>
       </w:pPr>
       <w:r>
-        <w:t xml:space="preserve">  - The observer design pattern has been implemented in master control. Updates to graphics, collision detections, win checking, will only occur when the player or enemy objects’ coordinates change in the memory module.</w:t>
+        <w:t xml:space="preserve">  - The observer design pattern has been implemented in master controlpath. Updates to graphics, collision detections, win checking, will only occur when the player or enemy objects’ coordinates change in the memory module.</w:t>
       </w:r>
     </w:p>
     <w:p>
@@ -794,7 +798,7 @@
         <w:pStyle w:val="Normal1"/>
       </w:pPr>
       <w:r>
-        <w:t xml:space="preserve">               - Commenting have been added to most parts of the code</w:t>
+        <w:t xml:space="preserve">               - Commenting has been added to most parts of the code</w:t>
       </w:r>
     </w:p>
     <w:p>
@@ -834,7 +838,7 @@
         <w:pStyle w:val="Normal1"/>
       </w:pPr>
       <w:r>
-        <w:t xml:space="preserve">               - The read only memory module for the different HEX digits is generated using Python code</w:t>
+        <w:t xml:space="preserve">               - The read only memory module for the different HEX digits has been generated using Python code</w:t>
       </w:r>
     </w:p>
     <w:p>
@@ -970,15 +974,15 @@
         <w:pStyle w:val="Normal1"/>
       </w:pPr>
       <w:r>
-        <w:t xml:space="preserve">             - HEX VGA Score Display panels have been tested in the library lab session. Fixed a bug where the two HEX display panels are too close to each other. Car speed and player movement speeds have been adjusted to increase the difficult of this game. </w:t>
-      </w:r>
-    </w:p>
-    <w:p>
-      <w:pPr>
-        <w:pStyle w:val="Normal1"/>
-      </w:pPr>
-      <w:r>
-        <w:t xml:space="preserve">             - Works begins on adding a third HEX VGA Display panel to display the number of lives on the screen when the game starts. </w:t>
+        <w:t xml:space="preserve">             - HEX VGA Score Display panels have been tested in the library lab session. Fixed a bug where the two HEX display panels are too close to each other. Car speed and player movement speeds have been adjusted to increase the difficultty of this game. </w:t>
+      </w:r>
+    </w:p>
+    <w:p>
+      <w:pPr>
+        <w:pStyle w:val="Normal1"/>
+      </w:pPr>
+      <w:r>
+        <w:t xml:space="preserve">             - Work begins on adding a third HEX VGA Display panel to display the number of lives on the screen when the game starts. </w:t>
       </w:r>
     </w:p>
     <w:p>
@@ -1018,7 +1022,31 @@
         <w:pStyle w:val="Normal1"/>
       </w:pPr>
       <w:r>
-        <w:t xml:space="preserve">             - Player now supports looped horizontal movement in a closed space. </w:t>
+        <w:t xml:space="preserve">             - Player now supports looped horizontal movement in a closed space.</w:t>
+      </w:r>
+    </w:p>
+    <w:p>
+      <w:pPr>
+        <w:pStyle w:val="Normal1"/>
+      </w:pPr>
+      <w:r>
+        <w:t xml:space="preserve">             - More typos in code documentation have been corrected</w:t>
+      </w:r>
+    </w:p>
+    <w:p>
+      <w:pPr>
+        <w:pStyle w:val="Normal1"/>
+      </w:pPr>
+      <w:r>
+        <w:t xml:space="preserve">             - Default output value of 0 has been added to the VGA HEX decoder module</w:t>
+      </w:r>
+    </w:p>
+    <w:p>
+      <w:pPr>
+        <w:pStyle w:val="Normal1"/>
+      </w:pPr>
+      <w:r>
+        <w:t xml:space="preserve"> </w:t>
       </w:r>
       <w:bookmarkStart w:id="0" w:name="_GoBack"/>
       <w:bookmarkEnd w:id="0"/>

</xml_diff>

<commit_message>
Fixed player running into VGA HEX bug. Added the corresponding log to projectfile.
</commit_message>
<xml_diff>
--- a/projectfile.docx
+++ b/projectfile.docx
@@ -1039,6 +1039,22 @@
       </w:pPr>
       <w:r>
         <w:t xml:space="preserve">             - Default output value of 0 has been added to the VGA HEX decoder module</w:t>
+      </w:r>
+    </w:p>
+    <w:p>
+      <w:pPr>
+        <w:pStyle w:val="Normal1"/>
+      </w:pPr>
+      <w:r>
+        <w:t xml:space="preserve">             - Fixed a bug where player moving left will loop into the VGA HEX panels if player’</w:t>
+      </w:r>
+    </w:p>
+    <w:p>
+      <w:pPr>
+        <w:pStyle w:val="Normal1"/>
+      </w:pPr>
+      <w:r>
+        <w:t>y coordinate is within the y range of the VGA HEX panels.</w:t>
       </w:r>
     </w:p>
     <w:p>

</xml_diff>

<commit_message>
Updated projectfile for week 4.
</commit_message>
<xml_diff>
--- a/projectfile.docx
+++ b/projectfile.docx
@@ -149,11 +149,7 @@
       </w:r>
       <w:r>
         <w:br/>
-        <w:t>Code URL (please upload a copy of this file to your repository at the end of the project as well, it will</w:t>
-      </w:r>
-      <w:r>
-        <w:br/>
-        <w:t xml:space="preserve">serve as a useful resource for future development): </w:t>
+        <w:t>Code URL :</w:t>
       </w:r>
     </w:p>
     <w:p>
@@ -481,26 +477,35 @@
     <w:p>
       <w:pPr>
         <w:pStyle w:val="Normal1"/>
-      </w:pPr>
-      <w:r>
-        <w:br/>
-        <w:t>Why is this project interesting or cool (for CSCB58 students, and for non CSCB58 students?):</w:t>
-      </w:r>
-      <w:r>
-        <w:br/>
-        <w:t xml:space="preserve">    - It is a simple game that utilizes CSCB58 concepts to create a familiar, straight-forward </w:t>
-      </w:r>
-      <w:r>
-        <w:br/>
-        <w:t xml:space="preserve">      Game for leisure purposes. In this respect, CSCB58 students will be able to take interest in both playing and learning from the design of this game.</w:t>
-      </w:r>
-      <w:r>
-        <w:br/>
-        <w:t xml:space="preserve">    -  On the implementation of the widely renowned game concept, it is within their </w:t>
-      </w:r>
-      <w:r>
-        <w:br/>
-        <w:t xml:space="preserve">       knowledge to play this game given basic instructions. Non-CSCB58 students will still be able to take interest, as it is a familiar game with straight-forward instructions, which does not require much CSCB58 knowledge to play and enjoy. Students may also become interested in this course due to the concepts encapsulated within this game (e.g. inputting using bits, VGA graphics, creating a program from modules, etc.)</w:t>
+        <w:ind w:left="720"/>
+      </w:pPr>
+      <w:r>
+        <w:br/>
+        <w:t>Why is this project interesting or cool (for CSCB58 students, and for non CSCB58 students?)</w:t>
+      </w:r>
+    </w:p>
+    <w:p>
+      <w:pPr>
+        <w:pStyle w:val="Normal1"/>
+        <w:tabs>
+          <w:tab w:val="left" w:pos="720"/>
+        </w:tabs>
+        <w:ind w:left="360"/>
+      </w:pPr>
+      <w:r>
+        <w:t xml:space="preserve">      - It is a simple game that utilizes CSCB58 concepts to create a familiar, straight- c         forward game for leisure purposes. In this respect, CSCB58 students will be able to take interest in both playing and learning from the design of this game.</w:t>
+      </w:r>
+      <w:r>
+        <w:br/>
+        <w:t xml:space="preserve"> </w:t>
+      </w:r>
+      <w:r>
+        <w:tab/>
+        <w:t xml:space="preserve">-  On the implementation of the widely renowned game concept, it is within their </w:t>
+      </w:r>
+      <w:r>
+        <w:br/>
+        <w:t>knowledge to play this game given basic instructions. Non-CSCB58 students will still be able to take interest, as it is a familiar game with straight-forward instructions, which does not require much CSCB58 knowledge to play and enjoy. Students may also become interested in this course due to the concepts encapsulated within this game (e.g. inputting using switches, VGA graphics, creating a program from modules, etc.)</w:t>
       </w:r>
     </w:p>
     <w:p>
@@ -1055,6 +1060,43 @@
       </w:pPr>
       <w:r>
         <w:t>y coordinate is within the y range of the VGA HEX panels.</w:t>
+      </w:r>
+    </w:p>
+    <w:p>
+      <w:pPr>
+        <w:pStyle w:val="Normal1"/>
+      </w:pPr>
+    </w:p>
+    <w:p>
+      <w:pPr>
+        <w:pStyle w:val="Normal1"/>
+      </w:pPr>
+      <w:r>
+        <w:t xml:space="preserve">Week 4: </w:t>
+      </w:r>
+    </w:p>
+    <w:p>
+      <w:pPr>
+        <w:pStyle w:val="Normal1"/>
+      </w:pPr>
+      <w:r>
+        <w:t xml:space="preserve">              - Fixed various documentation style errors. Repository on Github has been reorganized for the final presentation.</w:t>
+      </w:r>
+    </w:p>
+    <w:p>
+      <w:pPr>
+        <w:pStyle w:val="Normal1"/>
+      </w:pPr>
+      <w:r>
+        <w:t xml:space="preserve">              - The readme file for this project in Github has been reformatted. Different headers have been used to present an organized structure for user instructions. The new description has also been transferred to this project’s source code.</w:t>
+      </w:r>
+    </w:p>
+    <w:p>
+      <w:pPr>
+        <w:pStyle w:val="Normal1"/>
+      </w:pPr>
+      <w:r>
+        <w:t xml:space="preserve"> </w:t>
       </w:r>
     </w:p>
     <w:p>

</xml_diff>